<commit_message>
Fix file Báo Cáo
chỉnh lỗi chính tả, font chữ, cỡ chữ,
cách trình bày, size hình, trang cover
</commit_message>
<xml_diff>
--- a/Testing/TÀI LIỆU KIỂM THỬ.docx
+++ b/Testing/TÀI LIỆU KIỂM THỬ.docx
@@ -483,6 +483,136 @@
                 <w:sz w:val="24"/>
                 <w:szCs w:val="24"/>
               </w:rPr>
+              <w:t>Nhập địa chỉ trang đăng ký</w:t>
+            </w:r>
+          </w:p>
+        </w:tc>
+        <w:tc>
+          <w:tcPr>
+            <w:tcW w:w="1848" w:type="dxa"/>
+          </w:tcPr>
+          <w:p>
+            <w:pPr>
+              <w:pStyle w:val="ListParagraph"/>
+              <w:spacing w:line="360" w:lineRule="auto"/>
+              <w:ind w:left="0"/>
+              <w:rPr>
+                <w:rFonts w:ascii="Times New Roman" w:hAnsi="Times New Roman" w:cs="Times New Roman"/>
+                <w:sz w:val="24"/>
+                <w:szCs w:val="24"/>
+              </w:rPr>
+            </w:pPr>
+            <w:r>
+              <w:rPr>
+                <w:rFonts w:ascii="Times New Roman" w:hAnsi="Times New Roman" w:cs="Times New Roman"/>
+                <w:sz w:val="24"/>
+                <w:szCs w:val="24"/>
+              </w:rPr>
+              <w:t>Link trang đăng ký</w:t>
+            </w:r>
+          </w:p>
+        </w:tc>
+        <w:tc>
+          <w:tcPr>
+            <w:tcW w:w="4930" w:type="dxa"/>
+          </w:tcPr>
+          <w:p>
+            <w:pPr>
+              <w:spacing w:line="360" w:lineRule="auto"/>
+              <w:rPr>
+                <w:rFonts w:ascii="Times New Roman" w:hAnsi="Times New Roman" w:cs="Times New Roman"/>
+                <w:sz w:val="24"/>
+                <w:szCs w:val="24"/>
+              </w:rPr>
+            </w:pPr>
+            <w:r>
+              <w:rPr>
+                <w:rFonts w:ascii="Times New Roman" w:hAnsi="Times New Roman" w:cs="Times New Roman"/>
+                <w:sz w:val="24"/>
+                <w:szCs w:val="24"/>
+              </w:rPr>
+              <w:t>Người dùng nhập đúng đường link củ</w:t>
+            </w:r>
+            <w:r>
+              <w:rPr>
+                <w:rFonts w:ascii="Times New Roman" w:hAnsi="Times New Roman" w:cs="Times New Roman"/>
+                <w:sz w:val="24"/>
+                <w:szCs w:val="24"/>
+              </w:rPr>
+              <w:t>a trang đăng ký</w:t>
+            </w:r>
+          </w:p>
+          <w:p>
+            <w:pPr>
+              <w:spacing w:line="360" w:lineRule="auto"/>
+              <w:rPr>
+                <w:rFonts w:ascii="Times New Roman" w:hAnsi="Times New Roman" w:cs="Times New Roman"/>
+                <w:sz w:val="24"/>
+                <w:szCs w:val="24"/>
+              </w:rPr>
+            </w:pPr>
+            <w:r>
+              <w:rPr>
+                <w:rFonts w:ascii="Times New Roman" w:hAnsi="Times New Roman" w:cs="Times New Roman"/>
+                <w:sz w:val="24"/>
+                <w:szCs w:val="24"/>
+              </w:rPr>
+              <w:t>Trình duyệt sẽ chuyển người dùng đến trang đăng ký</w:t>
+            </w:r>
+          </w:p>
+        </w:tc>
+      </w:tr>
+      <w:tr>
+        <w:trPr>
+          <w:trHeight w:val="1475"/>
+        </w:trPr>
+        <w:tc>
+          <w:tcPr>
+            <w:tcW w:w="790" w:type="dxa"/>
+          </w:tcPr>
+          <w:p>
+            <w:pPr>
+              <w:pStyle w:val="ListParagraph"/>
+              <w:spacing w:line="360" w:lineRule="auto"/>
+              <w:ind w:left="0"/>
+              <w:jc w:val="both"/>
+              <w:rPr>
+                <w:rFonts w:ascii="Times New Roman" w:hAnsi="Times New Roman" w:cs="Times New Roman"/>
+                <w:sz w:val="24"/>
+                <w:szCs w:val="24"/>
+              </w:rPr>
+            </w:pPr>
+            <w:r>
+              <w:rPr>
+                <w:rFonts w:ascii="Times New Roman" w:hAnsi="Times New Roman" w:cs="Times New Roman"/>
+                <w:sz w:val="24"/>
+                <w:szCs w:val="24"/>
+              </w:rPr>
+              <w:t>002</w:t>
+            </w:r>
+          </w:p>
+        </w:tc>
+        <w:tc>
+          <w:tcPr>
+            <w:tcW w:w="0" w:type="auto"/>
+          </w:tcPr>
+          <w:p>
+            <w:pPr>
+              <w:pStyle w:val="ListParagraph"/>
+              <w:spacing w:line="360" w:lineRule="auto"/>
+              <w:ind w:left="0"/>
+              <w:rPr>
+                <w:rFonts w:ascii="Times New Roman" w:hAnsi="Times New Roman" w:cs="Times New Roman"/>
+                <w:sz w:val="24"/>
+                <w:szCs w:val="24"/>
+              </w:rPr>
+            </w:pPr>
+            <w:r>
+              <w:rPr>
+                <w:rFonts w:ascii="Times New Roman" w:hAnsi="Times New Roman" w:cs="Times New Roman"/>
+                <w:sz w:val="24"/>
+                <w:szCs w:val="24"/>
+              </w:rPr>
               <w:t>Nhập đúng và đầy đủ thông tin</w:t>
             </w:r>
           </w:p>
@@ -737,26 +867,6 @@
               </w:rPr>
               <w:t>Web báo đăng ký thành công và chuyển về trang login</w:t>
             </w:r>
-          </w:p>
-          <w:p>
-            <w:pPr>
-              <w:spacing w:line="360" w:lineRule="auto"/>
-              <w:rPr>
-                <w:rFonts w:ascii="Times New Roman" w:hAnsi="Times New Roman" w:cs="Times New Roman"/>
-                <w:sz w:val="24"/>
-                <w:szCs w:val="24"/>
-              </w:rPr>
-            </w:pPr>
-          </w:p>
-          <w:p>
-            <w:pPr>
-              <w:spacing w:line="360" w:lineRule="auto"/>
-              <w:rPr>
-                <w:rFonts w:ascii="Times New Roman" w:hAnsi="Times New Roman" w:cs="Times New Roman"/>
-                <w:sz w:val="24"/>
-                <w:szCs w:val="24"/>
-              </w:rPr>
-            </w:pPr>
           </w:p>
         </w:tc>
       </w:tr>
@@ -787,7 +897,15 @@
                 <w:szCs w:val="24"/>
               </w:rPr>
               <w:lastRenderedPageBreak/>
-              <w:t>002</w:t>
+              <w:t>00</w:t>
+            </w:r>
+            <w:r>
+              <w:rPr>
+                <w:rFonts w:ascii="Times New Roman" w:hAnsi="Times New Roman" w:cs="Times New Roman"/>
+                <w:sz w:val="24"/>
+                <w:szCs w:val="24"/>
+              </w:rPr>
+              <w:t>3</w:t>
             </w:r>
           </w:p>
         </w:tc>
@@ -896,15 +1014,7 @@
                 <w:sz w:val="24"/>
                 <w:szCs w:val="24"/>
               </w:rPr>
-              <w:t>Password</w:t>
-            </w:r>
-            <w:r>
-              <w:rPr>
-                <w:rFonts w:ascii="Times New Roman" w:hAnsi="Times New Roman" w:cs="Times New Roman"/>
-                <w:sz w:val="24"/>
-                <w:szCs w:val="24"/>
-              </w:rPr>
-              <w:t xml:space="preserve"> (</w:t>
+              <w:t>Password (</w:t>
             </w:r>
             <w:r>
               <w:rPr>
@@ -984,15 +1094,7 @@
                 <w:sz w:val="24"/>
                 <w:szCs w:val="24"/>
               </w:rPr>
-              <w:t>Họ tên</w:t>
-            </w:r>
-            <w:r>
-              <w:rPr>
-                <w:rFonts w:ascii="Times New Roman" w:hAnsi="Times New Roman" w:cs="Times New Roman"/>
-                <w:sz w:val="24"/>
-                <w:szCs w:val="24"/>
-              </w:rPr>
-              <w:t xml:space="preserve"> (</w:t>
+              <w:t>Họ tên (</w:t>
             </w:r>
             <w:r>
               <w:rPr>
@@ -1032,15 +1134,7 @@
                 <w:sz w:val="24"/>
                 <w:szCs w:val="24"/>
               </w:rPr>
-              <w:t>Năm sinh</w:t>
-            </w:r>
-            <w:r>
-              <w:rPr>
-                <w:rFonts w:ascii="Times New Roman" w:hAnsi="Times New Roman" w:cs="Times New Roman"/>
-                <w:sz w:val="24"/>
-                <w:szCs w:val="24"/>
-              </w:rPr>
-              <w:t xml:space="preserve"> (</w:t>
+              <w:t>Năm sinh (</w:t>
             </w:r>
             <w:r>
               <w:rPr>
@@ -1112,16 +1206,7 @@
                 <w:sz w:val="24"/>
                 <w:szCs w:val="24"/>
               </w:rPr>
-              <w:t>trùng email đã đămg ký</w:t>
-            </w:r>
-            <w:r>
-              <w:rPr>
-                <w:rFonts w:ascii="Times New Roman" w:hAnsi="Times New Roman" w:cs="Times New Roman"/>
-                <w:b/>
-                <w:sz w:val="24"/>
-                <w:szCs w:val="24"/>
-              </w:rPr>
-              <w:t xml:space="preserve"> hoặc nhập không đúng định dạng email</w:t>
+              <w:t>trùng email đã đămg ký hoặc nhập không đúng định dạng email</w:t>
             </w:r>
             <w:r>
               <w:rPr>
@@ -1152,15 +1237,7 @@
                 <w:sz w:val="24"/>
                 <w:szCs w:val="24"/>
               </w:rPr>
-              <w:t>Địa chỉ</w:t>
-            </w:r>
-            <w:r>
-              <w:rPr>
-                <w:rFonts w:ascii="Times New Roman" w:hAnsi="Times New Roman" w:cs="Times New Roman"/>
-                <w:sz w:val="24"/>
-                <w:szCs w:val="24"/>
-              </w:rPr>
-              <w:t xml:space="preserve"> (</w:t>
+              <w:t>Địa chỉ (</w:t>
             </w:r>
             <w:r>
               <w:rPr>
@@ -1200,15 +1277,7 @@
                 <w:sz w:val="24"/>
                 <w:szCs w:val="24"/>
               </w:rPr>
-              <w:t>Công ty</w:t>
-            </w:r>
-            <w:r>
-              <w:rPr>
-                <w:rFonts w:ascii="Times New Roman" w:hAnsi="Times New Roman" w:cs="Times New Roman"/>
-                <w:sz w:val="24"/>
-                <w:szCs w:val="24"/>
-              </w:rPr>
-              <w:t xml:space="preserve"> (</w:t>
+              <w:t>Công ty (</w:t>
             </w:r>
             <w:r>
               <w:rPr>
@@ -1275,7 +1344,7 @@
                 <w:sz w:val="24"/>
                 <w:szCs w:val="24"/>
               </w:rPr>
-              <w:t>003</w:t>
+              <w:t>004</w:t>
             </w:r>
           </w:p>
         </w:tc>
@@ -2339,15 +2408,7 @@
                 <w:sz w:val="24"/>
                 <w:szCs w:val="24"/>
               </w:rPr>
-              <w:t>T</w:t>
-            </w:r>
-            <w:r>
-              <w:rPr>
-                <w:rFonts w:ascii="Times New Roman" w:hAnsi="Times New Roman" w:cs="Times New Roman"/>
-                <w:sz w:val="24"/>
-                <w:szCs w:val="24"/>
-              </w:rPr>
-              <w:t>rường Password</w:t>
+              <w:t>Trường Password</w:t>
             </w:r>
           </w:p>
         </w:tc>
@@ -2575,39 +2636,7 @@
                 <w:sz w:val="24"/>
                 <w:szCs w:val="24"/>
               </w:rPr>
-              <w:t>Web thông báo vi phạm không được bỏ trống trường Password</w:t>
-            </w:r>
-            <w:r>
-              <w:rPr>
-                <w:rFonts w:ascii="Times New Roman" w:hAnsi="Times New Roman" w:cs="Times New Roman"/>
-                <w:sz w:val="24"/>
-                <w:szCs w:val="24"/>
-              </w:rPr>
-              <w:t xml:space="preserve"> </w:t>
-            </w:r>
-            <w:r>
-              <w:rPr>
-                <w:rFonts w:ascii="Times New Roman" w:hAnsi="Times New Roman" w:cs="Times New Roman"/>
-                <w:sz w:val="24"/>
-                <w:szCs w:val="24"/>
-              </w:rPr>
-              <w:t>và tô đỏ ô Password</w:t>
-            </w:r>
-            <w:r>
-              <w:rPr>
-                <w:rFonts w:ascii="Times New Roman" w:hAnsi="Times New Roman" w:cs="Times New Roman"/>
-                <w:sz w:val="24"/>
-                <w:szCs w:val="24"/>
-              </w:rPr>
-              <w:t xml:space="preserve"> </w:t>
-            </w:r>
-            <w:r>
-              <w:rPr>
-                <w:rFonts w:ascii="Times New Roman" w:hAnsi="Times New Roman" w:cs="Times New Roman"/>
-                <w:sz w:val="24"/>
-                <w:szCs w:val="24"/>
-              </w:rPr>
-              <w:t>sau khi người dùng bấm nút đăng nhập</w:t>
+              <w:t>Web thông báo vi phạm không được bỏ trống trường Password và tô đỏ ô Password sau khi người dùng bấm nút đăng nhập</w:t>
             </w:r>
           </w:p>
         </w:tc>
@@ -2837,6 +2866,111 @@
                 <w:sz w:val="24"/>
                 <w:szCs w:val="24"/>
               </w:rPr>
+              <w:t>Nhập địa chỉ trang newfeed</w:t>
+            </w:r>
+          </w:p>
+        </w:tc>
+        <w:tc>
+          <w:tcPr>
+            <w:tcW w:w="1848" w:type="dxa"/>
+          </w:tcPr>
+          <w:p>
+            <w:pPr>
+              <w:pStyle w:val="ListParagraph"/>
+              <w:spacing w:line="360" w:lineRule="auto"/>
+              <w:ind w:left="0"/>
+              <w:rPr>
+                <w:rFonts w:ascii="Times New Roman" w:hAnsi="Times New Roman" w:cs="Times New Roman"/>
+                <w:sz w:val="24"/>
+                <w:szCs w:val="24"/>
+              </w:rPr>
+            </w:pPr>
+            <w:r>
+              <w:rPr>
+                <w:rFonts w:ascii="Times New Roman" w:hAnsi="Times New Roman" w:cs="Times New Roman"/>
+                <w:sz w:val="24"/>
+                <w:szCs w:val="24"/>
+              </w:rPr>
+              <w:t>Link trang newfeed</w:t>
+            </w:r>
+          </w:p>
+        </w:tc>
+        <w:tc>
+          <w:tcPr>
+            <w:tcW w:w="4930" w:type="dxa"/>
+          </w:tcPr>
+          <w:p>
+            <w:pPr>
+              <w:spacing w:line="360" w:lineRule="auto"/>
+              <w:rPr>
+                <w:rFonts w:ascii="Times New Roman" w:hAnsi="Times New Roman" w:cs="Times New Roman"/>
+                <w:sz w:val="24"/>
+                <w:szCs w:val="24"/>
+              </w:rPr>
+            </w:pPr>
+            <w:r>
+              <w:rPr>
+                <w:rFonts w:ascii="Times New Roman" w:hAnsi="Times New Roman" w:cs="Times New Roman"/>
+                <w:sz w:val="24"/>
+                <w:szCs w:val="24"/>
+              </w:rPr>
+              <w:t>Người dùng nhập đúng địa chỉ trang newfeed.</w:t>
+            </w:r>
+          </w:p>
+        </w:tc>
+      </w:tr>
+      <w:tr>
+        <w:trPr>
+          <w:trHeight w:val="1475"/>
+        </w:trPr>
+        <w:tc>
+          <w:tcPr>
+            <w:tcW w:w="790" w:type="dxa"/>
+          </w:tcPr>
+          <w:p>
+            <w:pPr>
+              <w:pStyle w:val="ListParagraph"/>
+              <w:spacing w:line="360" w:lineRule="auto"/>
+              <w:ind w:left="0"/>
+              <w:jc w:val="both"/>
+              <w:rPr>
+                <w:rFonts w:ascii="Times New Roman" w:hAnsi="Times New Roman" w:cs="Times New Roman"/>
+                <w:sz w:val="24"/>
+                <w:szCs w:val="24"/>
+              </w:rPr>
+            </w:pPr>
+            <w:r>
+              <w:rPr>
+                <w:rFonts w:ascii="Times New Roman" w:hAnsi="Times New Roman" w:cs="Times New Roman"/>
+                <w:sz w:val="24"/>
+                <w:szCs w:val="24"/>
+              </w:rPr>
+              <w:lastRenderedPageBreak/>
+              <w:t>002</w:t>
+            </w:r>
+          </w:p>
+        </w:tc>
+        <w:tc>
+          <w:tcPr>
+            <w:tcW w:w="0" w:type="auto"/>
+          </w:tcPr>
+          <w:p>
+            <w:pPr>
+              <w:pStyle w:val="ListParagraph"/>
+              <w:spacing w:line="360" w:lineRule="auto"/>
+              <w:ind w:left="0"/>
+              <w:rPr>
+                <w:rFonts w:ascii="Times New Roman" w:hAnsi="Times New Roman" w:cs="Times New Roman"/>
+                <w:sz w:val="24"/>
+                <w:szCs w:val="24"/>
+              </w:rPr>
+            </w:pPr>
+            <w:r>
+              <w:rPr>
+                <w:rFonts w:ascii="Times New Roman" w:hAnsi="Times New Roman" w:cs="Times New Roman"/>
+                <w:sz w:val="24"/>
+                <w:szCs w:val="24"/>
+              </w:rPr>
               <w:t>Chọn công việc</w:t>
             </w:r>
           </w:p>
@@ -2885,23 +3019,7 @@
                 <w:sz w:val="24"/>
                 <w:szCs w:val="24"/>
               </w:rPr>
-              <w:t>Người dùng click vào</w:t>
-            </w:r>
-            <w:r>
-              <w:rPr>
-                <w:rFonts w:ascii="Times New Roman" w:hAnsi="Times New Roman" w:cs="Times New Roman"/>
-                <w:sz w:val="24"/>
-                <w:szCs w:val="24"/>
-              </w:rPr>
-              <w:t xml:space="preserve"> các</w:t>
-            </w:r>
-            <w:r>
-              <w:rPr>
-                <w:rFonts w:ascii="Times New Roman" w:hAnsi="Times New Roman" w:cs="Times New Roman"/>
-                <w:sz w:val="24"/>
-                <w:szCs w:val="24"/>
-              </w:rPr>
-              <w:t xml:space="preserve"> công việc hiển thị trên trang newfeed</w:t>
+              <w:t>Người dùng click vào các công việc hiển thị trên trang newfeed</w:t>
             </w:r>
           </w:p>
           <w:p>
@@ -2950,8 +3068,7 @@
                 <w:sz w:val="24"/>
                 <w:szCs w:val="24"/>
               </w:rPr>
-              <w:lastRenderedPageBreak/>
-              <w:t>002</w:t>
+              <w:t>003</w:t>
             </w:r>
           </w:p>
         </w:tc>
@@ -3069,7 +3186,7 @@
                 <w:sz w:val="24"/>
                 <w:szCs w:val="24"/>
               </w:rPr>
-              <w:t>003</w:t>
+              <w:t>004</w:t>
             </w:r>
           </w:p>
         </w:tc>
@@ -3156,15 +3273,7 @@
                 <w:sz w:val="24"/>
                 <w:szCs w:val="24"/>
               </w:rPr>
-              <w:t xml:space="preserve">Web sẽ chuyển người dùng đến trang </w:t>
-            </w:r>
-            <w:r>
-              <w:rPr>
-                <w:rFonts w:ascii="Times New Roman" w:hAnsi="Times New Roman" w:cs="Times New Roman"/>
-                <w:sz w:val="24"/>
-                <w:szCs w:val="24"/>
-              </w:rPr>
-              <w:t>Tìm nhân viên</w:t>
+              <w:t>Web sẽ chuyển người dùng đến trang Tìm nhân viên</w:t>
             </w:r>
           </w:p>
         </w:tc>
@@ -3192,7 +3301,7 @@
                 <w:sz w:val="24"/>
                 <w:szCs w:val="24"/>
               </w:rPr>
-              <w:t>004</w:t>
+              <w:t>005</w:t>
             </w:r>
           </w:p>
         </w:tc>
@@ -3238,23 +3347,7 @@
                 <w:sz w:val="24"/>
                 <w:szCs w:val="24"/>
               </w:rPr>
-              <w:t>Liên kết nội bộ “</w:t>
-            </w:r>
-            <w:r>
-              <w:rPr>
-                <w:rFonts w:ascii="Times New Roman" w:hAnsi="Times New Roman" w:cs="Times New Roman"/>
-                <w:sz w:val="24"/>
-                <w:szCs w:val="24"/>
-              </w:rPr>
-              <w:t>Công việc</w:t>
-            </w:r>
-            <w:r>
-              <w:rPr>
-                <w:rFonts w:ascii="Times New Roman" w:hAnsi="Times New Roman" w:cs="Times New Roman"/>
-                <w:sz w:val="24"/>
-                <w:szCs w:val="24"/>
-              </w:rPr>
-              <w:t>”</w:t>
+              <w:t>Liên kết nội bộ “Công việc”</w:t>
             </w:r>
           </w:p>
         </w:tc>
@@ -3277,49 +3370,25 @@
                 <w:sz w:val="24"/>
                 <w:szCs w:val="24"/>
               </w:rPr>
-              <w:t>Người dùng click vào “</w:t>
-            </w:r>
-            <w:r>
-              <w:rPr>
-                <w:rFonts w:ascii="Times New Roman" w:hAnsi="Times New Roman" w:cs="Times New Roman"/>
-                <w:sz w:val="24"/>
-                <w:szCs w:val="24"/>
-              </w:rPr>
-              <w:t>Công việc</w:t>
-            </w:r>
-            <w:r>
-              <w:rPr>
-                <w:rFonts w:ascii="Times New Roman" w:hAnsi="Times New Roman" w:cs="Times New Roman"/>
-                <w:sz w:val="24"/>
-                <w:szCs w:val="24"/>
-              </w:rPr>
-              <w:t>”</w:t>
-            </w:r>
-          </w:p>
-          <w:p>
-            <w:pPr>
-              <w:spacing w:before="60" w:after="60" w:line="276" w:lineRule="auto"/>
-              <w:rPr>
-                <w:rFonts w:ascii="Times New Roman" w:hAnsi="Times New Roman" w:cs="Times New Roman"/>
-                <w:sz w:val="24"/>
-                <w:szCs w:val="24"/>
-              </w:rPr>
-            </w:pPr>
-            <w:r>
-              <w:rPr>
-                <w:rFonts w:ascii="Times New Roman" w:hAnsi="Times New Roman" w:cs="Times New Roman"/>
-                <w:sz w:val="24"/>
-                <w:szCs w:val="24"/>
-              </w:rPr>
-              <w:t xml:space="preserve">Web sẽ </w:t>
-            </w:r>
-            <w:r>
-              <w:rPr>
-                <w:rFonts w:ascii="Times New Roman" w:hAnsi="Times New Roman" w:cs="Times New Roman"/>
-                <w:sz w:val="24"/>
-                <w:szCs w:val="24"/>
-              </w:rPr>
-              <w:t>hiển thị ra 2 lựa chọn nhỏ trong “Công việc”</w:t>
+              <w:t>Người dùng click vào “Công việc”</w:t>
+            </w:r>
+          </w:p>
+          <w:p>
+            <w:pPr>
+              <w:spacing w:before="60" w:after="60" w:line="276" w:lineRule="auto"/>
+              <w:rPr>
+                <w:rFonts w:ascii="Times New Roman" w:hAnsi="Times New Roman" w:cs="Times New Roman"/>
+                <w:sz w:val="24"/>
+                <w:szCs w:val="24"/>
+              </w:rPr>
+            </w:pPr>
+            <w:r>
+              <w:rPr>
+                <w:rFonts w:ascii="Times New Roman" w:hAnsi="Times New Roman" w:cs="Times New Roman"/>
+                <w:sz w:val="24"/>
+                <w:szCs w:val="24"/>
+              </w:rPr>
+              <w:t>Web sẽ hiển thị ra 2 lựa chọn nhỏ trong “Công việc”</w:t>
             </w:r>
           </w:p>
         </w:tc>
@@ -3347,7 +3416,7 @@
                 <w:sz w:val="24"/>
                 <w:szCs w:val="24"/>
               </w:rPr>
-              <w:t>005</w:t>
+              <w:t>006</w:t>
             </w:r>
           </w:p>
         </w:tc>
@@ -3409,31 +3478,7 @@
                 <w:sz w:val="24"/>
                 <w:szCs w:val="24"/>
               </w:rPr>
-              <w:t>Liên kết nội bộ “</w:t>
-            </w:r>
-            <w:r>
-              <w:rPr>
-                <w:rFonts w:ascii="Times New Roman" w:hAnsi="Times New Roman" w:cs="Times New Roman"/>
-                <w:sz w:val="24"/>
-                <w:szCs w:val="24"/>
-              </w:rPr>
-              <w:t>Công việc</w:t>
-            </w:r>
-            <w:r>
-              <w:rPr>
-                <w:rFonts w:ascii="Times New Roman" w:hAnsi="Times New Roman" w:cs="Times New Roman"/>
-                <w:sz w:val="24"/>
-                <w:szCs w:val="24"/>
-              </w:rPr>
-              <w:t>”</w:t>
-            </w:r>
-            <w:r>
-              <w:rPr>
-                <w:rFonts w:ascii="Times New Roman" w:hAnsi="Times New Roman" w:cs="Times New Roman"/>
-                <w:sz w:val="24"/>
-                <w:szCs w:val="24"/>
-              </w:rPr>
-              <w:t xml:space="preserve"> </w:t>
+              <w:t xml:space="preserve">Liên kết nội bộ “Công việc” </w:t>
             </w:r>
             <w:r>
               <w:rPr>
@@ -3472,57 +3517,25 @@
                 <w:sz w:val="24"/>
                 <w:szCs w:val="24"/>
               </w:rPr>
-              <w:t>Người dùng click vào “</w:t>
-            </w:r>
-            <w:r>
-              <w:rPr>
-                <w:rFonts w:ascii="Times New Roman" w:hAnsi="Times New Roman" w:cs="Times New Roman"/>
-                <w:sz w:val="24"/>
-                <w:szCs w:val="24"/>
-              </w:rPr>
-              <w:t>Công việc</w:t>
-            </w:r>
-            <w:r>
-              <w:rPr>
-                <w:rFonts w:ascii="Times New Roman" w:hAnsi="Times New Roman" w:cs="Times New Roman"/>
-                <w:sz w:val="24"/>
-                <w:szCs w:val="24"/>
-              </w:rPr>
-              <w:t>”</w:t>
-            </w:r>
-            <w:r>
-              <w:rPr>
-                <w:rFonts w:ascii="Times New Roman" w:hAnsi="Times New Roman" w:cs="Times New Roman"/>
-                <w:sz w:val="24"/>
-                <w:szCs w:val="24"/>
-              </w:rPr>
-              <w:t xml:space="preserve"> và chọn “Tạo công việc”</w:t>
-            </w:r>
-          </w:p>
-          <w:p>
-            <w:pPr>
-              <w:spacing w:before="60" w:after="60" w:line="276" w:lineRule="auto"/>
-              <w:rPr>
-                <w:rFonts w:ascii="Times New Roman" w:hAnsi="Times New Roman" w:cs="Times New Roman"/>
-                <w:sz w:val="24"/>
-                <w:szCs w:val="24"/>
-              </w:rPr>
-            </w:pPr>
-            <w:r>
-              <w:rPr>
-                <w:rFonts w:ascii="Times New Roman" w:hAnsi="Times New Roman" w:cs="Times New Roman"/>
-                <w:sz w:val="24"/>
-                <w:szCs w:val="24"/>
-              </w:rPr>
-              <w:t xml:space="preserve">Web sẽ </w:t>
-            </w:r>
-            <w:r>
-              <w:rPr>
-                <w:rFonts w:ascii="Times New Roman" w:hAnsi="Times New Roman" w:cs="Times New Roman"/>
-                <w:sz w:val="24"/>
-                <w:szCs w:val="24"/>
-              </w:rPr>
-              <w:t>chuyển người dùng đến trang Tạo công việc</w:t>
+              <w:t>Người dùng click vào “Công việc” và chọn “Tạo công việc”</w:t>
+            </w:r>
+          </w:p>
+          <w:p>
+            <w:pPr>
+              <w:spacing w:before="60" w:after="60" w:line="276" w:lineRule="auto"/>
+              <w:rPr>
+                <w:rFonts w:ascii="Times New Roman" w:hAnsi="Times New Roman" w:cs="Times New Roman"/>
+                <w:sz w:val="24"/>
+                <w:szCs w:val="24"/>
+              </w:rPr>
+            </w:pPr>
+            <w:r>
+              <w:rPr>
+                <w:rFonts w:ascii="Times New Roman" w:hAnsi="Times New Roman" w:cs="Times New Roman"/>
+                <w:sz w:val="24"/>
+                <w:szCs w:val="24"/>
+              </w:rPr>
+              <w:t>Web sẽ chuyển người dùng đến trang Tạo công việc</w:t>
             </w:r>
           </w:p>
         </w:tc>
@@ -3550,7 +3563,7 @@
                 <w:sz w:val="24"/>
                 <w:szCs w:val="24"/>
               </w:rPr>
-              <w:t>006</w:t>
+              <w:t>007</w:t>
             </w:r>
           </w:p>
         </w:tc>
@@ -3612,31 +3625,7 @@
                 <w:sz w:val="24"/>
                 <w:szCs w:val="24"/>
               </w:rPr>
-              <w:t>Liên kết nội bộ “</w:t>
-            </w:r>
-            <w:r>
-              <w:rPr>
-                <w:rFonts w:ascii="Times New Roman" w:hAnsi="Times New Roman" w:cs="Times New Roman"/>
-                <w:sz w:val="24"/>
-                <w:szCs w:val="24"/>
-              </w:rPr>
-              <w:t>Công việc</w:t>
-            </w:r>
-            <w:r>
-              <w:rPr>
-                <w:rFonts w:ascii="Times New Roman" w:hAnsi="Times New Roman" w:cs="Times New Roman"/>
-                <w:sz w:val="24"/>
-                <w:szCs w:val="24"/>
-              </w:rPr>
-              <w:t>”</w:t>
-            </w:r>
-            <w:r>
-              <w:rPr>
-                <w:rFonts w:ascii="Times New Roman" w:hAnsi="Times New Roman" w:cs="Times New Roman"/>
-                <w:sz w:val="24"/>
-                <w:szCs w:val="24"/>
-              </w:rPr>
-              <w:t xml:space="preserve"> </w:t>
+              <w:t xml:space="preserve">Liên kết nội bộ “Công việc” </w:t>
             </w:r>
             <w:r>
               <w:rPr>
@@ -3675,57 +3664,25 @@
                 <w:sz w:val="24"/>
                 <w:szCs w:val="24"/>
               </w:rPr>
-              <w:t>Người dùng click vào “</w:t>
-            </w:r>
-            <w:r>
-              <w:rPr>
-                <w:rFonts w:ascii="Times New Roman" w:hAnsi="Times New Roman" w:cs="Times New Roman"/>
-                <w:sz w:val="24"/>
-                <w:szCs w:val="24"/>
-              </w:rPr>
-              <w:t>Công việc</w:t>
-            </w:r>
-            <w:r>
-              <w:rPr>
-                <w:rFonts w:ascii="Times New Roman" w:hAnsi="Times New Roman" w:cs="Times New Roman"/>
-                <w:sz w:val="24"/>
-                <w:szCs w:val="24"/>
-              </w:rPr>
-              <w:t>”</w:t>
-            </w:r>
-            <w:r>
-              <w:rPr>
-                <w:rFonts w:ascii="Times New Roman" w:hAnsi="Times New Roman" w:cs="Times New Roman"/>
-                <w:sz w:val="24"/>
-                <w:szCs w:val="24"/>
-              </w:rPr>
-              <w:t xml:space="preserve"> và chọn “Danh sách công việc”</w:t>
-            </w:r>
-          </w:p>
-          <w:p>
-            <w:pPr>
-              <w:spacing w:before="60" w:after="60" w:line="276" w:lineRule="auto"/>
-              <w:rPr>
-                <w:rFonts w:ascii="Times New Roman" w:hAnsi="Times New Roman" w:cs="Times New Roman"/>
-                <w:sz w:val="24"/>
-                <w:szCs w:val="24"/>
-              </w:rPr>
-            </w:pPr>
-            <w:r>
-              <w:rPr>
-                <w:rFonts w:ascii="Times New Roman" w:hAnsi="Times New Roman" w:cs="Times New Roman"/>
-                <w:sz w:val="24"/>
-                <w:szCs w:val="24"/>
-              </w:rPr>
-              <w:t xml:space="preserve">Web sẽ </w:t>
-            </w:r>
-            <w:r>
-              <w:rPr>
-                <w:rFonts w:ascii="Times New Roman" w:hAnsi="Times New Roman" w:cs="Times New Roman"/>
-                <w:sz w:val="24"/>
-                <w:szCs w:val="24"/>
-              </w:rPr>
-              <w:t>chuyển người dùng đến trang Danh sách công việc</w:t>
+              <w:t>Người dùng click vào “Công việc” và chọn “Danh sách công việc”</w:t>
+            </w:r>
+          </w:p>
+          <w:p>
+            <w:pPr>
+              <w:spacing w:before="60" w:after="60" w:line="276" w:lineRule="auto"/>
+              <w:rPr>
+                <w:rFonts w:ascii="Times New Roman" w:hAnsi="Times New Roman" w:cs="Times New Roman"/>
+                <w:sz w:val="24"/>
+                <w:szCs w:val="24"/>
+              </w:rPr>
+            </w:pPr>
+            <w:r>
+              <w:rPr>
+                <w:rFonts w:ascii="Times New Roman" w:hAnsi="Times New Roman" w:cs="Times New Roman"/>
+                <w:sz w:val="24"/>
+                <w:szCs w:val="24"/>
+              </w:rPr>
+              <w:t>Web sẽ chuyển người dùng đến trang Danh sách công việc</w:t>
             </w:r>
           </w:p>
         </w:tc>
@@ -3753,7 +3710,7 @@
                 <w:sz w:val="24"/>
                 <w:szCs w:val="24"/>
               </w:rPr>
-              <w:t>007</w:t>
+              <w:t>008</w:t>
             </w:r>
           </w:p>
         </w:tc>
@@ -3842,8 +3799,6 @@
               </w:rPr>
               <w:t>Web sẽ đăng xuất tài khoản người dùng và chuyển người dùng về trang đăng nhập</w:t>
             </w:r>
-            <w:bookmarkStart w:id="0" w:name="_GoBack"/>
-            <w:bookmarkEnd w:id="0"/>
           </w:p>
         </w:tc>
       </w:tr>
@@ -3885,6 +3840,1398 @@
         <w:t>Trang cá nhân</w:t>
       </w:r>
     </w:p>
+    <w:tbl>
+      <w:tblPr>
+        <w:tblStyle w:val="TableGrid"/>
+        <w:tblW w:w="10650" w:type="dxa"/>
+        <w:tblInd w:w="-455" w:type="dxa"/>
+        <w:tblLook w:val="04A0" w:firstRow="1" w:lastRow="0" w:firstColumn="1" w:lastColumn="0" w:noHBand="0" w:noVBand="1"/>
+      </w:tblPr>
+      <w:tblGrid>
+        <w:gridCol w:w="790"/>
+        <w:gridCol w:w="3082"/>
+        <w:gridCol w:w="1848"/>
+        <w:gridCol w:w="4930"/>
+      </w:tblGrid>
+      <w:tr>
+        <w:trPr>
+          <w:trHeight w:val="737"/>
+        </w:trPr>
+        <w:tc>
+          <w:tcPr>
+            <w:tcW w:w="790" w:type="dxa"/>
+            <w:shd w:val="clear" w:color="auto" w:fill="BDD6EE" w:themeFill="accent1" w:themeFillTint="66"/>
+          </w:tcPr>
+          <w:p>
+            <w:pPr>
+              <w:pStyle w:val="ListParagraph"/>
+              <w:spacing w:line="360" w:lineRule="auto"/>
+              <w:ind w:left="0"/>
+              <w:jc w:val="both"/>
+              <w:rPr>
+                <w:rFonts w:ascii="Times New Roman" w:hAnsi="Times New Roman" w:cs="Times New Roman"/>
+                <w:b/>
+                <w:sz w:val="24"/>
+                <w:szCs w:val="24"/>
+              </w:rPr>
+            </w:pPr>
+            <w:r>
+              <w:rPr>
+                <w:rFonts w:ascii="Times New Roman" w:hAnsi="Times New Roman" w:cs="Times New Roman"/>
+                <w:b/>
+                <w:sz w:val="24"/>
+                <w:szCs w:val="24"/>
+              </w:rPr>
+              <w:t>STT</w:t>
+            </w:r>
+          </w:p>
+        </w:tc>
+        <w:tc>
+          <w:tcPr>
+            <w:tcW w:w="0" w:type="auto"/>
+            <w:shd w:val="clear" w:color="auto" w:fill="BDD6EE" w:themeFill="accent1" w:themeFillTint="66"/>
+          </w:tcPr>
+          <w:p>
+            <w:pPr>
+              <w:pStyle w:val="ListParagraph"/>
+              <w:spacing w:line="360" w:lineRule="auto"/>
+              <w:ind w:left="0"/>
+              <w:jc w:val="both"/>
+              <w:rPr>
+                <w:rFonts w:ascii="Times New Roman" w:hAnsi="Times New Roman" w:cs="Times New Roman"/>
+                <w:b/>
+                <w:sz w:val="24"/>
+                <w:szCs w:val="24"/>
+              </w:rPr>
+            </w:pPr>
+            <w:r>
+              <w:rPr>
+                <w:rFonts w:ascii="Times New Roman" w:hAnsi="Times New Roman" w:cs="Times New Roman"/>
+                <w:b/>
+                <w:sz w:val="24"/>
+                <w:szCs w:val="24"/>
+              </w:rPr>
+              <w:t>Tên Test case</w:t>
+            </w:r>
+          </w:p>
+        </w:tc>
+        <w:tc>
+          <w:tcPr>
+            <w:tcW w:w="1848" w:type="dxa"/>
+            <w:shd w:val="clear" w:color="auto" w:fill="BDD6EE" w:themeFill="accent1" w:themeFillTint="66"/>
+          </w:tcPr>
+          <w:p>
+            <w:pPr>
+              <w:pStyle w:val="ListParagraph"/>
+              <w:spacing w:line="360" w:lineRule="auto"/>
+              <w:ind w:left="0"/>
+              <w:jc w:val="both"/>
+              <w:rPr>
+                <w:rFonts w:ascii="Times New Roman" w:hAnsi="Times New Roman" w:cs="Times New Roman"/>
+                <w:b/>
+                <w:sz w:val="24"/>
+                <w:szCs w:val="24"/>
+              </w:rPr>
+            </w:pPr>
+            <w:r>
+              <w:rPr>
+                <w:rFonts w:ascii="Times New Roman" w:hAnsi="Times New Roman" w:cs="Times New Roman"/>
+                <w:b/>
+                <w:sz w:val="24"/>
+                <w:szCs w:val="24"/>
+              </w:rPr>
+              <w:t>Đối tượng test</w:t>
+            </w:r>
+          </w:p>
+        </w:tc>
+        <w:tc>
+          <w:tcPr>
+            <w:tcW w:w="4930" w:type="dxa"/>
+            <w:shd w:val="clear" w:color="auto" w:fill="BDD6EE" w:themeFill="accent1" w:themeFillTint="66"/>
+          </w:tcPr>
+          <w:p>
+            <w:pPr>
+              <w:pStyle w:val="ListParagraph"/>
+              <w:spacing w:line="360" w:lineRule="auto"/>
+              <w:ind w:left="0"/>
+              <w:jc w:val="both"/>
+              <w:rPr>
+                <w:rFonts w:ascii="Times New Roman" w:hAnsi="Times New Roman" w:cs="Times New Roman"/>
+                <w:b/>
+                <w:sz w:val="24"/>
+                <w:szCs w:val="24"/>
+              </w:rPr>
+            </w:pPr>
+            <w:r>
+              <w:rPr>
+                <w:rFonts w:ascii="Times New Roman" w:hAnsi="Times New Roman" w:cs="Times New Roman"/>
+                <w:b/>
+                <w:sz w:val="24"/>
+                <w:szCs w:val="24"/>
+              </w:rPr>
+              <w:t>Ý nghĩa</w:t>
+            </w:r>
+          </w:p>
+        </w:tc>
+      </w:tr>
+      <w:tr>
+        <w:trPr>
+          <w:trHeight w:val="1475"/>
+        </w:trPr>
+        <w:tc>
+          <w:tcPr>
+            <w:tcW w:w="790" w:type="dxa"/>
+          </w:tcPr>
+          <w:p>
+            <w:pPr>
+              <w:pStyle w:val="ListParagraph"/>
+              <w:spacing w:line="360" w:lineRule="auto"/>
+              <w:ind w:left="0"/>
+              <w:jc w:val="both"/>
+              <w:rPr>
+                <w:rFonts w:ascii="Times New Roman" w:hAnsi="Times New Roman" w:cs="Times New Roman"/>
+                <w:sz w:val="24"/>
+                <w:szCs w:val="24"/>
+              </w:rPr>
+            </w:pPr>
+            <w:r>
+              <w:rPr>
+                <w:rFonts w:ascii="Times New Roman" w:hAnsi="Times New Roman" w:cs="Times New Roman"/>
+                <w:sz w:val="24"/>
+                <w:szCs w:val="24"/>
+              </w:rPr>
+              <w:t>001</w:t>
+            </w:r>
+          </w:p>
+        </w:tc>
+        <w:tc>
+          <w:tcPr>
+            <w:tcW w:w="0" w:type="auto"/>
+          </w:tcPr>
+          <w:p>
+            <w:pPr>
+              <w:pStyle w:val="ListParagraph"/>
+              <w:spacing w:line="360" w:lineRule="auto"/>
+              <w:ind w:left="0"/>
+              <w:rPr>
+                <w:rFonts w:ascii="Times New Roman" w:hAnsi="Times New Roman" w:cs="Times New Roman"/>
+                <w:sz w:val="24"/>
+                <w:szCs w:val="24"/>
+              </w:rPr>
+            </w:pPr>
+            <w:r>
+              <w:rPr>
+                <w:rFonts w:ascii="Times New Roman" w:hAnsi="Times New Roman" w:cs="Times New Roman"/>
+                <w:sz w:val="24"/>
+                <w:szCs w:val="24"/>
+              </w:rPr>
+              <w:t>Nhập địa chỉ trang cá nhân của mình (sau khi đã đăng nhập)</w:t>
+            </w:r>
+          </w:p>
+        </w:tc>
+        <w:tc>
+          <w:tcPr>
+            <w:tcW w:w="1848" w:type="dxa"/>
+          </w:tcPr>
+          <w:p>
+            <w:pPr>
+              <w:pStyle w:val="ListParagraph"/>
+              <w:spacing w:line="360" w:lineRule="auto"/>
+              <w:ind w:left="0"/>
+              <w:rPr>
+                <w:rFonts w:ascii="Times New Roman" w:hAnsi="Times New Roman" w:cs="Times New Roman"/>
+                <w:sz w:val="24"/>
+                <w:szCs w:val="24"/>
+              </w:rPr>
+            </w:pPr>
+            <w:r>
+              <w:rPr>
+                <w:rFonts w:ascii="Times New Roman" w:hAnsi="Times New Roman" w:cs="Times New Roman"/>
+                <w:sz w:val="24"/>
+                <w:szCs w:val="24"/>
+              </w:rPr>
+              <w:t>Link trang cá nhân</w:t>
+            </w:r>
+          </w:p>
+        </w:tc>
+        <w:tc>
+          <w:tcPr>
+            <w:tcW w:w="4930" w:type="dxa"/>
+          </w:tcPr>
+          <w:p>
+            <w:pPr>
+              <w:spacing w:line="360" w:lineRule="auto"/>
+              <w:rPr>
+                <w:rFonts w:ascii="Times New Roman" w:hAnsi="Times New Roman" w:cs="Times New Roman"/>
+                <w:sz w:val="24"/>
+                <w:szCs w:val="24"/>
+              </w:rPr>
+            </w:pPr>
+            <w:r>
+              <w:rPr>
+                <w:rFonts w:ascii="Times New Roman" w:hAnsi="Times New Roman" w:cs="Times New Roman"/>
+                <w:sz w:val="24"/>
+                <w:szCs w:val="24"/>
+              </w:rPr>
+              <w:t>Người dùng nhập đúng địa chỉ trang cá nhân của mình sau khi đã đăng nhập.</w:t>
+            </w:r>
+          </w:p>
+          <w:p>
+            <w:pPr>
+              <w:spacing w:line="360" w:lineRule="auto"/>
+              <w:rPr>
+                <w:rFonts w:ascii="Times New Roman" w:hAnsi="Times New Roman" w:cs="Times New Roman"/>
+                <w:sz w:val="24"/>
+                <w:szCs w:val="24"/>
+              </w:rPr>
+            </w:pPr>
+            <w:r>
+              <w:rPr>
+                <w:rFonts w:ascii="Times New Roman" w:hAnsi="Times New Roman" w:cs="Times New Roman"/>
+                <w:sz w:val="24"/>
+                <w:szCs w:val="24"/>
+              </w:rPr>
+              <w:t>Người dùng sẽ được chuyển đến trang cá nhân của mình</w:t>
+            </w:r>
+            <w:r>
+              <w:rPr>
+                <w:rFonts w:ascii="Times New Roman" w:hAnsi="Times New Roman" w:cs="Times New Roman"/>
+                <w:sz w:val="24"/>
+                <w:szCs w:val="24"/>
+              </w:rPr>
+              <w:t xml:space="preserve"> và có đầy đủ các quyền</w:t>
+            </w:r>
+            <w:r>
+              <w:rPr>
+                <w:rFonts w:ascii="Times New Roman" w:hAnsi="Times New Roman" w:cs="Times New Roman"/>
+                <w:sz w:val="24"/>
+                <w:szCs w:val="24"/>
+              </w:rPr>
+              <w:t>.</w:t>
+            </w:r>
+          </w:p>
+        </w:tc>
+      </w:tr>
+      <w:tr>
+        <w:trPr>
+          <w:trHeight w:val="1475"/>
+        </w:trPr>
+        <w:tc>
+          <w:tcPr>
+            <w:tcW w:w="790" w:type="dxa"/>
+          </w:tcPr>
+          <w:p>
+            <w:pPr>
+              <w:pStyle w:val="ListParagraph"/>
+              <w:spacing w:line="360" w:lineRule="auto"/>
+              <w:ind w:left="0"/>
+              <w:jc w:val="both"/>
+              <w:rPr>
+                <w:rFonts w:ascii="Times New Roman" w:hAnsi="Times New Roman" w:cs="Times New Roman"/>
+                <w:sz w:val="24"/>
+                <w:szCs w:val="24"/>
+              </w:rPr>
+            </w:pPr>
+            <w:r>
+              <w:rPr>
+                <w:rFonts w:ascii="Times New Roman" w:hAnsi="Times New Roman" w:cs="Times New Roman"/>
+                <w:sz w:val="24"/>
+                <w:szCs w:val="24"/>
+              </w:rPr>
+              <w:lastRenderedPageBreak/>
+              <w:t>002</w:t>
+            </w:r>
+          </w:p>
+        </w:tc>
+        <w:tc>
+          <w:tcPr>
+            <w:tcW w:w="0" w:type="auto"/>
+          </w:tcPr>
+          <w:p>
+            <w:pPr>
+              <w:pStyle w:val="ListParagraph"/>
+              <w:spacing w:line="360" w:lineRule="auto"/>
+              <w:ind w:left="0"/>
+              <w:rPr>
+                <w:rFonts w:ascii="Times New Roman" w:hAnsi="Times New Roman" w:cs="Times New Roman"/>
+                <w:sz w:val="24"/>
+                <w:szCs w:val="24"/>
+              </w:rPr>
+            </w:pPr>
+            <w:r>
+              <w:rPr>
+                <w:rFonts w:ascii="Times New Roman" w:hAnsi="Times New Roman" w:cs="Times New Roman"/>
+                <w:sz w:val="24"/>
+                <w:szCs w:val="24"/>
+              </w:rPr>
+              <w:t>Nhập địa chỉ trang cá nhân của mình (trước khi đăng nhập)</w:t>
+            </w:r>
+          </w:p>
+        </w:tc>
+        <w:tc>
+          <w:tcPr>
+            <w:tcW w:w="1848" w:type="dxa"/>
+          </w:tcPr>
+          <w:p>
+            <w:pPr>
+              <w:pStyle w:val="ListParagraph"/>
+              <w:spacing w:line="360" w:lineRule="auto"/>
+              <w:ind w:left="0"/>
+              <w:rPr>
+                <w:rFonts w:ascii="Times New Roman" w:hAnsi="Times New Roman" w:cs="Times New Roman"/>
+                <w:sz w:val="24"/>
+                <w:szCs w:val="24"/>
+              </w:rPr>
+            </w:pPr>
+            <w:r>
+              <w:rPr>
+                <w:rFonts w:ascii="Times New Roman" w:hAnsi="Times New Roman" w:cs="Times New Roman"/>
+                <w:sz w:val="24"/>
+                <w:szCs w:val="24"/>
+              </w:rPr>
+              <w:t>Link trang cá nhân</w:t>
+            </w:r>
+          </w:p>
+        </w:tc>
+        <w:tc>
+          <w:tcPr>
+            <w:tcW w:w="4930" w:type="dxa"/>
+          </w:tcPr>
+          <w:p>
+            <w:pPr>
+              <w:spacing w:line="360" w:lineRule="auto"/>
+              <w:rPr>
+                <w:rFonts w:ascii="Times New Roman" w:hAnsi="Times New Roman" w:cs="Times New Roman"/>
+                <w:sz w:val="24"/>
+                <w:szCs w:val="24"/>
+              </w:rPr>
+            </w:pPr>
+            <w:r>
+              <w:rPr>
+                <w:rFonts w:ascii="Times New Roman" w:hAnsi="Times New Roman" w:cs="Times New Roman"/>
+                <w:sz w:val="24"/>
+                <w:szCs w:val="24"/>
+              </w:rPr>
+              <w:t>Người dùng nhập đúng địa chỉ trang cá nhân của mình trước khi đã đăng nhập.</w:t>
+            </w:r>
+          </w:p>
+          <w:p>
+            <w:pPr>
+              <w:spacing w:line="360" w:lineRule="auto"/>
+              <w:rPr>
+                <w:rFonts w:ascii="Times New Roman" w:hAnsi="Times New Roman" w:cs="Times New Roman"/>
+                <w:sz w:val="24"/>
+                <w:szCs w:val="24"/>
+              </w:rPr>
+            </w:pPr>
+            <w:r>
+              <w:rPr>
+                <w:rFonts w:ascii="Times New Roman" w:hAnsi="Times New Roman" w:cs="Times New Roman"/>
+                <w:sz w:val="24"/>
+                <w:szCs w:val="24"/>
+              </w:rPr>
+              <w:t xml:space="preserve">Người dùng sẽ được chuyển đến trang cá nhân của mình </w:t>
+            </w:r>
+            <w:r>
+              <w:rPr>
+                <w:rFonts w:ascii="Times New Roman" w:hAnsi="Times New Roman" w:cs="Times New Roman"/>
+                <w:sz w:val="24"/>
+                <w:szCs w:val="24"/>
+              </w:rPr>
+              <w:t>nhưng chỉ được xem thông tin (view only)</w:t>
+            </w:r>
+          </w:p>
+        </w:tc>
+      </w:tr>
+      <w:tr>
+        <w:trPr>
+          <w:trHeight w:val="1475"/>
+        </w:trPr>
+        <w:tc>
+          <w:tcPr>
+            <w:tcW w:w="790" w:type="dxa"/>
+          </w:tcPr>
+          <w:p>
+            <w:pPr>
+              <w:pStyle w:val="ListParagraph"/>
+              <w:spacing w:line="360" w:lineRule="auto"/>
+              <w:ind w:left="0"/>
+              <w:jc w:val="both"/>
+              <w:rPr>
+                <w:rFonts w:ascii="Times New Roman" w:hAnsi="Times New Roman" w:cs="Times New Roman"/>
+                <w:sz w:val="24"/>
+                <w:szCs w:val="24"/>
+              </w:rPr>
+            </w:pPr>
+            <w:r>
+              <w:rPr>
+                <w:rFonts w:ascii="Times New Roman" w:hAnsi="Times New Roman" w:cs="Times New Roman"/>
+                <w:sz w:val="24"/>
+                <w:szCs w:val="24"/>
+              </w:rPr>
+              <w:t>003</w:t>
+            </w:r>
+          </w:p>
+        </w:tc>
+        <w:tc>
+          <w:tcPr>
+            <w:tcW w:w="0" w:type="auto"/>
+          </w:tcPr>
+          <w:p>
+            <w:pPr>
+              <w:pStyle w:val="ListParagraph"/>
+              <w:spacing w:line="360" w:lineRule="auto"/>
+              <w:ind w:left="0"/>
+              <w:rPr>
+                <w:rFonts w:ascii="Times New Roman" w:hAnsi="Times New Roman" w:cs="Times New Roman"/>
+                <w:sz w:val="24"/>
+                <w:szCs w:val="24"/>
+              </w:rPr>
+            </w:pPr>
+            <w:r>
+              <w:rPr>
+                <w:rFonts w:ascii="Times New Roman" w:hAnsi="Times New Roman" w:cs="Times New Roman"/>
+                <w:sz w:val="24"/>
+                <w:szCs w:val="24"/>
+              </w:rPr>
+              <w:t xml:space="preserve">Chọn </w:t>
+            </w:r>
+            <w:r>
+              <w:rPr>
+                <w:rFonts w:ascii="Times New Roman" w:hAnsi="Times New Roman" w:cs="Times New Roman"/>
+                <w:sz w:val="24"/>
+                <w:szCs w:val="24"/>
+              </w:rPr>
+              <w:t>edit</w:t>
+            </w:r>
+          </w:p>
+        </w:tc>
+        <w:tc>
+          <w:tcPr>
+            <w:tcW w:w="1848" w:type="dxa"/>
+          </w:tcPr>
+          <w:p>
+            <w:pPr>
+              <w:pStyle w:val="ListParagraph"/>
+              <w:spacing w:line="360" w:lineRule="auto"/>
+              <w:ind w:left="0"/>
+              <w:rPr>
+                <w:rFonts w:ascii="Times New Roman" w:hAnsi="Times New Roman" w:cs="Times New Roman"/>
+                <w:sz w:val="24"/>
+                <w:szCs w:val="24"/>
+              </w:rPr>
+            </w:pPr>
+            <w:r>
+              <w:rPr>
+                <w:rFonts w:ascii="Times New Roman" w:hAnsi="Times New Roman" w:cs="Times New Roman"/>
+                <w:sz w:val="24"/>
+                <w:szCs w:val="24"/>
+              </w:rPr>
+              <w:t>Chức năng edit thông tin</w:t>
+            </w:r>
+          </w:p>
+        </w:tc>
+        <w:tc>
+          <w:tcPr>
+            <w:tcW w:w="4930" w:type="dxa"/>
+          </w:tcPr>
+          <w:p>
+            <w:pPr>
+              <w:spacing w:line="360" w:lineRule="auto"/>
+              <w:rPr>
+                <w:rFonts w:ascii="Times New Roman" w:hAnsi="Times New Roman" w:cs="Times New Roman"/>
+                <w:sz w:val="24"/>
+                <w:szCs w:val="24"/>
+              </w:rPr>
+            </w:pPr>
+            <w:r>
+              <w:rPr>
+                <w:rFonts w:ascii="Times New Roman" w:hAnsi="Times New Roman" w:cs="Times New Roman"/>
+                <w:sz w:val="24"/>
+                <w:szCs w:val="24"/>
+              </w:rPr>
+              <w:t xml:space="preserve">Người dùng </w:t>
+            </w:r>
+            <w:r>
+              <w:rPr>
+                <w:rFonts w:ascii="Times New Roman" w:hAnsi="Times New Roman" w:cs="Times New Roman"/>
+                <w:sz w:val="24"/>
+                <w:szCs w:val="24"/>
+              </w:rPr>
+              <w:t xml:space="preserve">chọn chức năng edit các </w:t>
+            </w:r>
+            <w:r>
+              <w:rPr>
+                <w:rFonts w:ascii="Times New Roman" w:hAnsi="Times New Roman" w:cs="Times New Roman"/>
+                <w:sz w:val="24"/>
+                <w:szCs w:val="24"/>
+              </w:rPr>
+              <w:t>trườmg</w:t>
+            </w:r>
+            <w:r>
+              <w:rPr>
+                <w:rFonts w:ascii="Times New Roman" w:hAnsi="Times New Roman" w:cs="Times New Roman"/>
+                <w:sz w:val="24"/>
+                <w:szCs w:val="24"/>
+              </w:rPr>
+              <w:t xml:space="preserve"> có thể</w:t>
+            </w:r>
+            <w:r>
+              <w:rPr>
+                <w:rFonts w:ascii="Times New Roman" w:hAnsi="Times New Roman" w:cs="Times New Roman"/>
+                <w:sz w:val="24"/>
+                <w:szCs w:val="24"/>
+              </w:rPr>
+              <w:t xml:space="preserve"> chỉnh sửa</w:t>
+            </w:r>
+            <w:r>
+              <w:rPr>
+                <w:rFonts w:ascii="Times New Roman" w:hAnsi="Times New Roman" w:cs="Times New Roman"/>
+                <w:sz w:val="24"/>
+                <w:szCs w:val="24"/>
+              </w:rPr>
+              <w:t xml:space="preserve"> được để chỉnh sửa theo thực tế </w:t>
+            </w:r>
+            <w:r>
+              <w:rPr>
+                <w:rFonts w:ascii="Times New Roman" w:hAnsi="Times New Roman" w:cs="Times New Roman"/>
+                <w:sz w:val="24"/>
+                <w:szCs w:val="24"/>
+              </w:rPr>
+              <w:t>sau đó bấm nút Save</w:t>
+            </w:r>
+          </w:p>
+          <w:p>
+            <w:pPr>
+              <w:spacing w:line="360" w:lineRule="auto"/>
+              <w:rPr>
+                <w:rFonts w:ascii="Times New Roman" w:hAnsi="Times New Roman" w:cs="Times New Roman"/>
+                <w:sz w:val="24"/>
+                <w:szCs w:val="24"/>
+              </w:rPr>
+            </w:pPr>
+            <w:r>
+              <w:rPr>
+                <w:rFonts w:ascii="Times New Roman" w:hAnsi="Times New Roman" w:cs="Times New Roman"/>
+                <w:sz w:val="24"/>
+                <w:szCs w:val="24"/>
+              </w:rPr>
+              <w:t>Web lưu lại và hiển thị thông tin mới của người dùng.</w:t>
+            </w:r>
+          </w:p>
+        </w:tc>
+      </w:tr>
+      <w:tr>
+        <w:trPr>
+          <w:trHeight w:val="737"/>
+        </w:trPr>
+        <w:tc>
+          <w:tcPr>
+            <w:tcW w:w="790" w:type="dxa"/>
+          </w:tcPr>
+          <w:p>
+            <w:pPr>
+              <w:pStyle w:val="ListParagraph"/>
+              <w:spacing w:line="360" w:lineRule="auto"/>
+              <w:ind w:left="0"/>
+              <w:jc w:val="both"/>
+              <w:rPr>
+                <w:rFonts w:ascii="Times New Roman" w:hAnsi="Times New Roman" w:cs="Times New Roman"/>
+                <w:sz w:val="24"/>
+                <w:szCs w:val="24"/>
+              </w:rPr>
+            </w:pPr>
+            <w:r>
+              <w:rPr>
+                <w:rFonts w:ascii="Times New Roman" w:hAnsi="Times New Roman" w:cs="Times New Roman"/>
+                <w:sz w:val="24"/>
+                <w:szCs w:val="24"/>
+              </w:rPr>
+              <w:t>004</w:t>
+            </w:r>
+          </w:p>
+        </w:tc>
+        <w:tc>
+          <w:tcPr>
+            <w:tcW w:w="0" w:type="auto"/>
+          </w:tcPr>
+          <w:p>
+            <w:pPr>
+              <w:spacing w:before="60" w:after="60" w:line="276" w:lineRule="auto"/>
+              <w:rPr>
+                <w:rFonts w:ascii="Times New Roman" w:hAnsi="Times New Roman" w:cs="Times New Roman"/>
+                <w:sz w:val="24"/>
+                <w:szCs w:val="24"/>
+              </w:rPr>
+            </w:pPr>
+            <w:r>
+              <w:rPr>
+                <w:rFonts w:ascii="Times New Roman" w:hAnsi="Times New Roman" w:cs="Times New Roman"/>
+                <w:sz w:val="24"/>
+                <w:szCs w:val="24"/>
+              </w:rPr>
+              <w:t>Chọn “Thông tin của tôi”</w:t>
+            </w:r>
+          </w:p>
+        </w:tc>
+        <w:tc>
+          <w:tcPr>
+            <w:tcW w:w="1848" w:type="dxa"/>
+          </w:tcPr>
+          <w:p>
+            <w:pPr>
+              <w:spacing w:before="60" w:after="60" w:line="276" w:lineRule="auto"/>
+              <w:rPr>
+                <w:rFonts w:ascii="Times New Roman" w:hAnsi="Times New Roman" w:cs="Times New Roman"/>
+                <w:sz w:val="24"/>
+                <w:szCs w:val="24"/>
+              </w:rPr>
+            </w:pPr>
+            <w:r>
+              <w:rPr>
+                <w:rFonts w:ascii="Times New Roman" w:hAnsi="Times New Roman" w:cs="Times New Roman"/>
+                <w:sz w:val="24"/>
+                <w:szCs w:val="24"/>
+              </w:rPr>
+              <w:t>Liên kết nội bộ “Thông tin của tôi”</w:t>
+            </w:r>
+          </w:p>
+        </w:tc>
+        <w:tc>
+          <w:tcPr>
+            <w:tcW w:w="4930" w:type="dxa"/>
+          </w:tcPr>
+          <w:p>
+            <w:pPr>
+              <w:spacing w:before="60" w:after="60" w:line="276" w:lineRule="auto"/>
+              <w:rPr>
+                <w:rFonts w:ascii="Times New Roman" w:hAnsi="Times New Roman" w:cs="Times New Roman"/>
+                <w:sz w:val="24"/>
+                <w:szCs w:val="24"/>
+              </w:rPr>
+            </w:pPr>
+            <w:r>
+              <w:rPr>
+                <w:rFonts w:ascii="Times New Roman" w:hAnsi="Times New Roman" w:cs="Times New Roman"/>
+                <w:sz w:val="24"/>
+                <w:szCs w:val="24"/>
+              </w:rPr>
+              <w:t>Người dùng click vào “Thông tin của tôi”</w:t>
+            </w:r>
+          </w:p>
+          <w:p>
+            <w:pPr>
+              <w:spacing w:before="60" w:after="60" w:line="276" w:lineRule="auto"/>
+              <w:rPr>
+                <w:rFonts w:ascii="Times New Roman" w:hAnsi="Times New Roman" w:cs="Times New Roman"/>
+                <w:sz w:val="24"/>
+                <w:szCs w:val="24"/>
+              </w:rPr>
+            </w:pPr>
+            <w:r>
+              <w:rPr>
+                <w:rFonts w:ascii="Times New Roman" w:hAnsi="Times New Roman" w:cs="Times New Roman"/>
+                <w:sz w:val="24"/>
+                <w:szCs w:val="24"/>
+              </w:rPr>
+              <w:t xml:space="preserve">Web sẽ </w:t>
+            </w:r>
+            <w:r>
+              <w:rPr>
+                <w:rFonts w:ascii="Times New Roman" w:hAnsi="Times New Roman" w:cs="Times New Roman"/>
+                <w:sz w:val="24"/>
+                <w:szCs w:val="24"/>
+              </w:rPr>
+              <w:t>load lại trang cá nhân của người dùng.</w:t>
+            </w:r>
+          </w:p>
+        </w:tc>
+      </w:tr>
+      <w:tr>
+        <w:trPr>
+          <w:trHeight w:val="737"/>
+        </w:trPr>
+        <w:tc>
+          <w:tcPr>
+            <w:tcW w:w="790" w:type="dxa"/>
+          </w:tcPr>
+          <w:p>
+            <w:pPr>
+              <w:pStyle w:val="ListParagraph"/>
+              <w:spacing w:line="360" w:lineRule="auto"/>
+              <w:ind w:left="0"/>
+              <w:jc w:val="both"/>
+              <w:rPr>
+                <w:rFonts w:ascii="Times New Roman" w:hAnsi="Times New Roman" w:cs="Times New Roman"/>
+                <w:sz w:val="24"/>
+                <w:szCs w:val="24"/>
+              </w:rPr>
+            </w:pPr>
+            <w:r>
+              <w:rPr>
+                <w:rFonts w:ascii="Times New Roman" w:hAnsi="Times New Roman" w:cs="Times New Roman"/>
+                <w:sz w:val="24"/>
+                <w:szCs w:val="24"/>
+              </w:rPr>
+              <w:t>005</w:t>
+            </w:r>
+          </w:p>
+        </w:tc>
+        <w:tc>
+          <w:tcPr>
+            <w:tcW w:w="0" w:type="auto"/>
+          </w:tcPr>
+          <w:p>
+            <w:pPr>
+              <w:spacing w:before="60" w:after="60" w:line="276" w:lineRule="auto"/>
+              <w:rPr>
+                <w:rFonts w:ascii="Times New Roman" w:hAnsi="Times New Roman" w:cs="Times New Roman"/>
+                <w:sz w:val="24"/>
+                <w:szCs w:val="24"/>
+              </w:rPr>
+            </w:pPr>
+            <w:r>
+              <w:rPr>
+                <w:rFonts w:ascii="Times New Roman" w:hAnsi="Times New Roman" w:cs="Times New Roman"/>
+                <w:sz w:val="24"/>
+                <w:szCs w:val="24"/>
+              </w:rPr>
+              <w:t>Chọn “Tìm nhân viên”</w:t>
+            </w:r>
+          </w:p>
+        </w:tc>
+        <w:tc>
+          <w:tcPr>
+            <w:tcW w:w="1848" w:type="dxa"/>
+          </w:tcPr>
+          <w:p>
+            <w:pPr>
+              <w:spacing w:before="60" w:after="60" w:line="276" w:lineRule="auto"/>
+              <w:rPr>
+                <w:rFonts w:ascii="Times New Roman" w:hAnsi="Times New Roman" w:cs="Times New Roman"/>
+                <w:sz w:val="24"/>
+                <w:szCs w:val="24"/>
+              </w:rPr>
+            </w:pPr>
+            <w:r>
+              <w:rPr>
+                <w:rFonts w:ascii="Times New Roman" w:hAnsi="Times New Roman" w:cs="Times New Roman"/>
+                <w:sz w:val="24"/>
+                <w:szCs w:val="24"/>
+              </w:rPr>
+              <w:t>Liên kết nội bộ “Tìm nhân viên”</w:t>
+            </w:r>
+          </w:p>
+        </w:tc>
+        <w:tc>
+          <w:tcPr>
+            <w:tcW w:w="4930" w:type="dxa"/>
+          </w:tcPr>
+          <w:p>
+            <w:pPr>
+              <w:spacing w:before="60" w:after="60" w:line="276" w:lineRule="auto"/>
+              <w:rPr>
+                <w:rFonts w:ascii="Times New Roman" w:hAnsi="Times New Roman" w:cs="Times New Roman"/>
+                <w:sz w:val="24"/>
+                <w:szCs w:val="24"/>
+              </w:rPr>
+            </w:pPr>
+            <w:r>
+              <w:rPr>
+                <w:rFonts w:ascii="Times New Roman" w:hAnsi="Times New Roman" w:cs="Times New Roman"/>
+                <w:sz w:val="24"/>
+                <w:szCs w:val="24"/>
+              </w:rPr>
+              <w:t>Người dùng click vào “Tìm nhân viên”</w:t>
+            </w:r>
+          </w:p>
+          <w:p>
+            <w:pPr>
+              <w:spacing w:before="60" w:after="60" w:line="276" w:lineRule="auto"/>
+              <w:rPr>
+                <w:rFonts w:ascii="Times New Roman" w:hAnsi="Times New Roman" w:cs="Times New Roman"/>
+                <w:sz w:val="24"/>
+                <w:szCs w:val="24"/>
+              </w:rPr>
+            </w:pPr>
+            <w:r>
+              <w:rPr>
+                <w:rFonts w:ascii="Times New Roman" w:hAnsi="Times New Roman" w:cs="Times New Roman"/>
+                <w:sz w:val="24"/>
+                <w:szCs w:val="24"/>
+              </w:rPr>
+              <w:t>Web sẽ chuyển người dùng đến trang Tìm nhân viên</w:t>
+            </w:r>
+          </w:p>
+        </w:tc>
+      </w:tr>
+      <w:tr>
+        <w:trPr>
+          <w:trHeight w:val="737"/>
+        </w:trPr>
+        <w:tc>
+          <w:tcPr>
+            <w:tcW w:w="790" w:type="dxa"/>
+          </w:tcPr>
+          <w:p>
+            <w:pPr>
+              <w:spacing w:before="60" w:after="60" w:line="276" w:lineRule="auto"/>
+              <w:rPr>
+                <w:rFonts w:ascii="Times New Roman" w:hAnsi="Times New Roman" w:cs="Times New Roman"/>
+                <w:sz w:val="24"/>
+                <w:szCs w:val="24"/>
+              </w:rPr>
+            </w:pPr>
+            <w:r>
+              <w:rPr>
+                <w:rFonts w:ascii="Times New Roman" w:hAnsi="Times New Roman" w:cs="Times New Roman"/>
+                <w:sz w:val="24"/>
+                <w:szCs w:val="24"/>
+              </w:rPr>
+              <w:t>006</w:t>
+            </w:r>
+          </w:p>
+        </w:tc>
+        <w:tc>
+          <w:tcPr>
+            <w:tcW w:w="0" w:type="auto"/>
+          </w:tcPr>
+          <w:p>
+            <w:pPr>
+              <w:spacing w:before="60" w:after="60" w:line="276" w:lineRule="auto"/>
+              <w:rPr>
+                <w:rFonts w:ascii="Times New Roman" w:hAnsi="Times New Roman" w:cs="Times New Roman"/>
+                <w:sz w:val="24"/>
+                <w:szCs w:val="24"/>
+              </w:rPr>
+            </w:pPr>
+            <w:r>
+              <w:rPr>
+                <w:rFonts w:ascii="Times New Roman" w:hAnsi="Times New Roman" w:cs="Times New Roman"/>
+                <w:sz w:val="24"/>
+                <w:szCs w:val="24"/>
+              </w:rPr>
+              <w:t>Chọn “Công việc”</w:t>
+            </w:r>
+          </w:p>
+        </w:tc>
+        <w:tc>
+          <w:tcPr>
+            <w:tcW w:w="1848" w:type="dxa"/>
+          </w:tcPr>
+          <w:p>
+            <w:pPr>
+              <w:spacing w:before="60" w:after="60" w:line="276" w:lineRule="auto"/>
+              <w:rPr>
+                <w:rFonts w:ascii="Times New Roman" w:hAnsi="Times New Roman" w:cs="Times New Roman"/>
+                <w:sz w:val="24"/>
+                <w:szCs w:val="24"/>
+              </w:rPr>
+            </w:pPr>
+            <w:r>
+              <w:rPr>
+                <w:rFonts w:ascii="Times New Roman" w:hAnsi="Times New Roman" w:cs="Times New Roman"/>
+                <w:sz w:val="24"/>
+                <w:szCs w:val="24"/>
+              </w:rPr>
+              <w:t>Liên kết nội bộ “Công việc”</w:t>
+            </w:r>
+          </w:p>
+        </w:tc>
+        <w:tc>
+          <w:tcPr>
+            <w:tcW w:w="4930" w:type="dxa"/>
+          </w:tcPr>
+          <w:p>
+            <w:pPr>
+              <w:spacing w:before="60" w:after="60" w:line="276" w:lineRule="auto"/>
+              <w:rPr>
+                <w:rFonts w:ascii="Times New Roman" w:hAnsi="Times New Roman" w:cs="Times New Roman"/>
+                <w:sz w:val="24"/>
+                <w:szCs w:val="24"/>
+              </w:rPr>
+            </w:pPr>
+            <w:r>
+              <w:rPr>
+                <w:rFonts w:ascii="Times New Roman" w:hAnsi="Times New Roman" w:cs="Times New Roman"/>
+                <w:sz w:val="24"/>
+                <w:szCs w:val="24"/>
+              </w:rPr>
+              <w:t>Người dùng click vào “Công việc”</w:t>
+            </w:r>
+          </w:p>
+          <w:p>
+            <w:pPr>
+              <w:spacing w:before="60" w:after="60" w:line="276" w:lineRule="auto"/>
+              <w:rPr>
+                <w:rFonts w:ascii="Times New Roman" w:hAnsi="Times New Roman" w:cs="Times New Roman"/>
+                <w:sz w:val="24"/>
+                <w:szCs w:val="24"/>
+              </w:rPr>
+            </w:pPr>
+            <w:r>
+              <w:rPr>
+                <w:rFonts w:ascii="Times New Roman" w:hAnsi="Times New Roman" w:cs="Times New Roman"/>
+                <w:sz w:val="24"/>
+                <w:szCs w:val="24"/>
+              </w:rPr>
+              <w:t>Web sẽ hiển thị ra 2 lựa chọn nhỏ trong “Công việc”</w:t>
+            </w:r>
+          </w:p>
+        </w:tc>
+      </w:tr>
+      <w:tr>
+        <w:trPr>
+          <w:trHeight w:val="737"/>
+        </w:trPr>
+        <w:tc>
+          <w:tcPr>
+            <w:tcW w:w="790" w:type="dxa"/>
+          </w:tcPr>
+          <w:p>
+            <w:pPr>
+              <w:spacing w:before="60" w:after="60" w:line="276" w:lineRule="auto"/>
+              <w:rPr>
+                <w:rFonts w:ascii="Times New Roman" w:hAnsi="Times New Roman" w:cs="Times New Roman"/>
+                <w:sz w:val="24"/>
+                <w:szCs w:val="24"/>
+              </w:rPr>
+            </w:pPr>
+            <w:r>
+              <w:rPr>
+                <w:rFonts w:ascii="Times New Roman" w:hAnsi="Times New Roman" w:cs="Times New Roman"/>
+                <w:sz w:val="24"/>
+                <w:szCs w:val="24"/>
+              </w:rPr>
+              <w:t>007</w:t>
+            </w:r>
+          </w:p>
+        </w:tc>
+        <w:tc>
+          <w:tcPr>
+            <w:tcW w:w="0" w:type="auto"/>
+          </w:tcPr>
+          <w:p>
+            <w:pPr>
+              <w:spacing w:before="60" w:after="60" w:line="276" w:lineRule="auto"/>
+              <w:rPr>
+                <w:rFonts w:ascii="Times New Roman" w:hAnsi="Times New Roman" w:cs="Times New Roman"/>
+                <w:sz w:val="24"/>
+                <w:szCs w:val="24"/>
+              </w:rPr>
+            </w:pPr>
+            <w:r>
+              <w:rPr>
+                <w:rFonts w:ascii="Times New Roman" w:hAnsi="Times New Roman" w:cs="Times New Roman"/>
+                <w:sz w:val="24"/>
+                <w:szCs w:val="24"/>
+              </w:rPr>
+              <w:t xml:space="preserve">Chọn “Công việc” </w:t>
+            </w:r>
+            <w:r>
+              <w:rPr>
+                <w:rFonts w:ascii="Times New Roman" w:hAnsi="Times New Roman" w:cs="Times New Roman"/>
+                <w:sz w:val="24"/>
+                <w:szCs w:val="24"/>
+              </w:rPr>
+              <w:sym w:font="Wingdings" w:char="F0E0"/>
+            </w:r>
+            <w:r>
+              <w:rPr>
+                <w:rFonts w:ascii="Times New Roman" w:hAnsi="Times New Roman" w:cs="Times New Roman"/>
+                <w:sz w:val="24"/>
+                <w:szCs w:val="24"/>
+              </w:rPr>
+              <w:t xml:space="preserve"> Chọn “Tạo công việc”</w:t>
+            </w:r>
+          </w:p>
+        </w:tc>
+        <w:tc>
+          <w:tcPr>
+            <w:tcW w:w="1848" w:type="dxa"/>
+          </w:tcPr>
+          <w:p>
+            <w:pPr>
+              <w:spacing w:before="60" w:after="60" w:line="276" w:lineRule="auto"/>
+              <w:rPr>
+                <w:rFonts w:ascii="Times New Roman" w:hAnsi="Times New Roman" w:cs="Times New Roman"/>
+                <w:sz w:val="24"/>
+                <w:szCs w:val="24"/>
+              </w:rPr>
+            </w:pPr>
+            <w:r>
+              <w:rPr>
+                <w:rFonts w:ascii="Times New Roman" w:hAnsi="Times New Roman" w:cs="Times New Roman"/>
+                <w:sz w:val="24"/>
+                <w:szCs w:val="24"/>
+              </w:rPr>
+              <w:t xml:space="preserve">Liên kết nội bộ “Công việc” </w:t>
+            </w:r>
+            <w:r>
+              <w:rPr>
+                <w:rFonts w:ascii="Times New Roman" w:hAnsi="Times New Roman" w:cs="Times New Roman"/>
+                <w:sz w:val="24"/>
+                <w:szCs w:val="24"/>
+              </w:rPr>
+              <w:sym w:font="Wingdings" w:char="F0E0"/>
+            </w:r>
+            <w:r>
+              <w:rPr>
+                <w:rFonts w:ascii="Times New Roman" w:hAnsi="Times New Roman" w:cs="Times New Roman"/>
+                <w:sz w:val="24"/>
+                <w:szCs w:val="24"/>
+              </w:rPr>
+              <w:t xml:space="preserve"> “Tạo công việc”</w:t>
+            </w:r>
+          </w:p>
+        </w:tc>
+        <w:tc>
+          <w:tcPr>
+            <w:tcW w:w="4930" w:type="dxa"/>
+          </w:tcPr>
+          <w:p>
+            <w:pPr>
+              <w:spacing w:before="60" w:after="60" w:line="276" w:lineRule="auto"/>
+              <w:rPr>
+                <w:rFonts w:ascii="Times New Roman" w:hAnsi="Times New Roman" w:cs="Times New Roman"/>
+                <w:sz w:val="24"/>
+                <w:szCs w:val="24"/>
+              </w:rPr>
+            </w:pPr>
+            <w:r>
+              <w:rPr>
+                <w:rFonts w:ascii="Times New Roman" w:hAnsi="Times New Roman" w:cs="Times New Roman"/>
+                <w:sz w:val="24"/>
+                <w:szCs w:val="24"/>
+              </w:rPr>
+              <w:t>Người dùng click vào “Công việc” và chọn “Tạo công việc”</w:t>
+            </w:r>
+          </w:p>
+          <w:p>
+            <w:pPr>
+              <w:spacing w:before="60" w:after="60" w:line="276" w:lineRule="auto"/>
+              <w:rPr>
+                <w:rFonts w:ascii="Times New Roman" w:hAnsi="Times New Roman" w:cs="Times New Roman"/>
+                <w:sz w:val="24"/>
+                <w:szCs w:val="24"/>
+              </w:rPr>
+            </w:pPr>
+            <w:r>
+              <w:rPr>
+                <w:rFonts w:ascii="Times New Roman" w:hAnsi="Times New Roman" w:cs="Times New Roman"/>
+                <w:sz w:val="24"/>
+                <w:szCs w:val="24"/>
+              </w:rPr>
+              <w:t>Web sẽ chuyển người dùng đến trang Tạo công việc</w:t>
+            </w:r>
+          </w:p>
+        </w:tc>
+      </w:tr>
+      <w:tr>
+        <w:trPr>
+          <w:trHeight w:val="737"/>
+        </w:trPr>
+        <w:tc>
+          <w:tcPr>
+            <w:tcW w:w="790" w:type="dxa"/>
+          </w:tcPr>
+          <w:p>
+            <w:pPr>
+              <w:spacing w:before="60" w:after="60" w:line="276" w:lineRule="auto"/>
+              <w:rPr>
+                <w:rFonts w:ascii="Times New Roman" w:hAnsi="Times New Roman" w:cs="Times New Roman"/>
+                <w:sz w:val="24"/>
+                <w:szCs w:val="24"/>
+              </w:rPr>
+            </w:pPr>
+            <w:r>
+              <w:rPr>
+                <w:rFonts w:ascii="Times New Roman" w:hAnsi="Times New Roman" w:cs="Times New Roman"/>
+                <w:sz w:val="24"/>
+                <w:szCs w:val="24"/>
+              </w:rPr>
+              <w:t>008</w:t>
+            </w:r>
+          </w:p>
+        </w:tc>
+        <w:tc>
+          <w:tcPr>
+            <w:tcW w:w="0" w:type="auto"/>
+          </w:tcPr>
+          <w:p>
+            <w:pPr>
+              <w:spacing w:before="60" w:after="60" w:line="276" w:lineRule="auto"/>
+              <w:rPr>
+                <w:rFonts w:ascii="Times New Roman" w:hAnsi="Times New Roman" w:cs="Times New Roman"/>
+                <w:sz w:val="24"/>
+                <w:szCs w:val="24"/>
+              </w:rPr>
+            </w:pPr>
+            <w:r>
+              <w:rPr>
+                <w:rFonts w:ascii="Times New Roman" w:hAnsi="Times New Roman" w:cs="Times New Roman"/>
+                <w:sz w:val="24"/>
+                <w:szCs w:val="24"/>
+              </w:rPr>
+              <w:t xml:space="preserve">Chọn “Công việc” </w:t>
+            </w:r>
+            <w:r>
+              <w:rPr>
+                <w:rFonts w:ascii="Times New Roman" w:hAnsi="Times New Roman" w:cs="Times New Roman"/>
+                <w:sz w:val="24"/>
+                <w:szCs w:val="24"/>
+              </w:rPr>
+              <w:sym w:font="Wingdings" w:char="F0E0"/>
+            </w:r>
+            <w:r>
+              <w:rPr>
+                <w:rFonts w:ascii="Times New Roman" w:hAnsi="Times New Roman" w:cs="Times New Roman"/>
+                <w:sz w:val="24"/>
+                <w:szCs w:val="24"/>
+              </w:rPr>
+              <w:t xml:space="preserve"> Chọn “Danh sách công việc”</w:t>
+            </w:r>
+          </w:p>
+        </w:tc>
+        <w:tc>
+          <w:tcPr>
+            <w:tcW w:w="1848" w:type="dxa"/>
+          </w:tcPr>
+          <w:p>
+            <w:pPr>
+              <w:spacing w:before="60" w:after="60" w:line="276" w:lineRule="auto"/>
+              <w:rPr>
+                <w:rFonts w:ascii="Times New Roman" w:hAnsi="Times New Roman" w:cs="Times New Roman"/>
+                <w:sz w:val="24"/>
+                <w:szCs w:val="24"/>
+              </w:rPr>
+            </w:pPr>
+            <w:r>
+              <w:rPr>
+                <w:rFonts w:ascii="Times New Roman" w:hAnsi="Times New Roman" w:cs="Times New Roman"/>
+                <w:sz w:val="24"/>
+                <w:szCs w:val="24"/>
+              </w:rPr>
+              <w:t xml:space="preserve">Liên kết nội bộ “Công việc” </w:t>
+            </w:r>
+            <w:r>
+              <w:rPr>
+                <w:rFonts w:ascii="Times New Roman" w:hAnsi="Times New Roman" w:cs="Times New Roman"/>
+                <w:sz w:val="24"/>
+                <w:szCs w:val="24"/>
+              </w:rPr>
+              <w:sym w:font="Wingdings" w:char="F0E0"/>
+            </w:r>
+            <w:r>
+              <w:rPr>
+                <w:rFonts w:ascii="Times New Roman" w:hAnsi="Times New Roman" w:cs="Times New Roman"/>
+                <w:sz w:val="24"/>
+                <w:szCs w:val="24"/>
+              </w:rPr>
+              <w:t xml:space="preserve"> “Danh sách công việc”</w:t>
+            </w:r>
+          </w:p>
+        </w:tc>
+        <w:tc>
+          <w:tcPr>
+            <w:tcW w:w="4930" w:type="dxa"/>
+          </w:tcPr>
+          <w:p>
+            <w:pPr>
+              <w:spacing w:before="60" w:after="60" w:line="276" w:lineRule="auto"/>
+              <w:rPr>
+                <w:rFonts w:ascii="Times New Roman" w:hAnsi="Times New Roman" w:cs="Times New Roman"/>
+                <w:sz w:val="24"/>
+                <w:szCs w:val="24"/>
+              </w:rPr>
+            </w:pPr>
+            <w:r>
+              <w:rPr>
+                <w:rFonts w:ascii="Times New Roman" w:hAnsi="Times New Roman" w:cs="Times New Roman"/>
+                <w:sz w:val="24"/>
+                <w:szCs w:val="24"/>
+              </w:rPr>
+              <w:t>Người dùng click vào “Công việc” và chọn “Danh sách công việc”</w:t>
+            </w:r>
+          </w:p>
+          <w:p>
+            <w:pPr>
+              <w:spacing w:before="60" w:after="60" w:line="276" w:lineRule="auto"/>
+              <w:rPr>
+                <w:rFonts w:ascii="Times New Roman" w:hAnsi="Times New Roman" w:cs="Times New Roman"/>
+                <w:sz w:val="24"/>
+                <w:szCs w:val="24"/>
+              </w:rPr>
+            </w:pPr>
+            <w:r>
+              <w:rPr>
+                <w:rFonts w:ascii="Times New Roman" w:hAnsi="Times New Roman" w:cs="Times New Roman"/>
+                <w:sz w:val="24"/>
+                <w:szCs w:val="24"/>
+              </w:rPr>
+              <w:t>Web sẽ chuyển người dùng đến trang Danh sách công việc</w:t>
+            </w:r>
+          </w:p>
+        </w:tc>
+      </w:tr>
+      <w:tr>
+        <w:trPr>
+          <w:trHeight w:val="737"/>
+        </w:trPr>
+        <w:tc>
+          <w:tcPr>
+            <w:tcW w:w="790" w:type="dxa"/>
+          </w:tcPr>
+          <w:p>
+            <w:pPr>
+              <w:spacing w:before="60" w:after="60" w:line="276" w:lineRule="auto"/>
+              <w:rPr>
+                <w:rFonts w:ascii="Times New Roman" w:hAnsi="Times New Roman" w:cs="Times New Roman"/>
+                <w:sz w:val="24"/>
+                <w:szCs w:val="24"/>
+              </w:rPr>
+            </w:pPr>
+            <w:r>
+              <w:rPr>
+                <w:rFonts w:ascii="Times New Roman" w:hAnsi="Times New Roman" w:cs="Times New Roman"/>
+                <w:sz w:val="24"/>
+                <w:szCs w:val="24"/>
+              </w:rPr>
+              <w:t>009</w:t>
+            </w:r>
+          </w:p>
+        </w:tc>
+        <w:tc>
+          <w:tcPr>
+            <w:tcW w:w="0" w:type="auto"/>
+          </w:tcPr>
+          <w:p>
+            <w:pPr>
+              <w:spacing w:before="60" w:after="60" w:line="276" w:lineRule="auto"/>
+              <w:rPr>
+                <w:rFonts w:ascii="Times New Roman" w:hAnsi="Times New Roman" w:cs="Times New Roman"/>
+                <w:sz w:val="24"/>
+                <w:szCs w:val="24"/>
+              </w:rPr>
+            </w:pPr>
+            <w:r>
+              <w:rPr>
+                <w:rFonts w:ascii="Times New Roman" w:hAnsi="Times New Roman" w:cs="Times New Roman"/>
+                <w:sz w:val="24"/>
+                <w:szCs w:val="24"/>
+              </w:rPr>
+              <w:t>Chọn “Đăng xuất”</w:t>
+            </w:r>
+          </w:p>
+        </w:tc>
+        <w:tc>
+          <w:tcPr>
+            <w:tcW w:w="1848" w:type="dxa"/>
+          </w:tcPr>
+          <w:p>
+            <w:pPr>
+              <w:spacing w:before="60" w:after="60" w:line="276" w:lineRule="auto"/>
+              <w:rPr>
+                <w:rFonts w:ascii="Times New Roman" w:hAnsi="Times New Roman" w:cs="Times New Roman"/>
+                <w:sz w:val="24"/>
+                <w:szCs w:val="24"/>
+              </w:rPr>
+            </w:pPr>
+            <w:r>
+              <w:rPr>
+                <w:rFonts w:ascii="Times New Roman" w:hAnsi="Times New Roman" w:cs="Times New Roman"/>
+                <w:sz w:val="24"/>
+                <w:szCs w:val="24"/>
+              </w:rPr>
+              <w:t>Nút chức năng “Đăng xuất”</w:t>
+            </w:r>
+          </w:p>
+        </w:tc>
+        <w:tc>
+          <w:tcPr>
+            <w:tcW w:w="4930" w:type="dxa"/>
+          </w:tcPr>
+          <w:p>
+            <w:pPr>
+              <w:spacing w:before="60" w:after="60" w:line="276" w:lineRule="auto"/>
+              <w:rPr>
+                <w:rFonts w:ascii="Times New Roman" w:hAnsi="Times New Roman" w:cs="Times New Roman"/>
+                <w:sz w:val="24"/>
+                <w:szCs w:val="24"/>
+              </w:rPr>
+            </w:pPr>
+            <w:r>
+              <w:rPr>
+                <w:rFonts w:ascii="Times New Roman" w:hAnsi="Times New Roman" w:cs="Times New Roman"/>
+                <w:sz w:val="24"/>
+                <w:szCs w:val="24"/>
+              </w:rPr>
+              <w:t>Người dùng click vào nút “Đăng xuất”</w:t>
+            </w:r>
+          </w:p>
+          <w:p>
+            <w:pPr>
+              <w:spacing w:before="60" w:after="60" w:line="276" w:lineRule="auto"/>
+              <w:rPr>
+                <w:rFonts w:ascii="Times New Roman" w:hAnsi="Times New Roman" w:cs="Times New Roman"/>
+                <w:sz w:val="24"/>
+                <w:szCs w:val="24"/>
+              </w:rPr>
+            </w:pPr>
+            <w:r>
+              <w:rPr>
+                <w:rFonts w:ascii="Times New Roman" w:hAnsi="Times New Roman" w:cs="Times New Roman"/>
+                <w:sz w:val="24"/>
+                <w:szCs w:val="24"/>
+              </w:rPr>
+              <w:t>Web sẽ đăng xuất tài khoản người dùng và chuyển người dùng về trang đăng nhập</w:t>
+            </w:r>
+          </w:p>
+        </w:tc>
+      </w:tr>
+    </w:tbl>
+    <w:p>
+      <w:pPr>
+        <w:pStyle w:val="ListParagraph"/>
+        <w:spacing w:line="360" w:lineRule="auto"/>
+        <w:ind w:left="1440"/>
+        <w:jc w:val="both"/>
+        <w:rPr>
+          <w:rFonts w:ascii="Times New Roman" w:hAnsi="Times New Roman" w:cs="Times New Roman"/>
+          <w:b/>
+          <w:sz w:val="24"/>
+          <w:szCs w:val="24"/>
+        </w:rPr>
+      </w:pPr>
+    </w:p>
+    <w:p>
+      <w:pPr>
+        <w:pStyle w:val="ListParagraph"/>
+        <w:spacing w:line="360" w:lineRule="auto"/>
+        <w:ind w:left="1440"/>
+        <w:jc w:val="both"/>
+        <w:rPr>
+          <w:rFonts w:ascii="Times New Roman" w:hAnsi="Times New Roman" w:cs="Times New Roman"/>
+          <w:b/>
+          <w:sz w:val="24"/>
+          <w:szCs w:val="24"/>
+        </w:rPr>
+      </w:pPr>
+    </w:p>
+    <w:p>
+      <w:pPr>
+        <w:pStyle w:val="ListParagraph"/>
+        <w:spacing w:line="360" w:lineRule="auto"/>
+        <w:ind w:left="1440"/>
+        <w:jc w:val="both"/>
+        <w:rPr>
+          <w:rFonts w:ascii="Times New Roman" w:hAnsi="Times New Roman" w:cs="Times New Roman"/>
+          <w:b/>
+          <w:sz w:val="24"/>
+          <w:szCs w:val="24"/>
+        </w:rPr>
+      </w:pPr>
+    </w:p>
     <w:p>
       <w:pPr>
         <w:pStyle w:val="ListParagraph"/>
@@ -3905,8 +5252,1178 @@
         <w:rPr>
           <w:rFonts w:ascii="Times New Roman" w:hAnsi="Times New Roman" w:cs="Times New Roman"/>
         </w:rPr>
+        <w:lastRenderedPageBreak/>
         <w:t>Trang cá nhân (của người dùng khác)</w:t>
       </w:r>
+    </w:p>
+    <w:tbl>
+      <w:tblPr>
+        <w:tblStyle w:val="TableGrid"/>
+        <w:tblW w:w="10650" w:type="dxa"/>
+        <w:tblInd w:w="-455" w:type="dxa"/>
+        <w:tblLook w:val="04A0" w:firstRow="1" w:lastRow="0" w:firstColumn="1" w:lastColumn="0" w:noHBand="0" w:noVBand="1"/>
+      </w:tblPr>
+      <w:tblGrid>
+        <w:gridCol w:w="790"/>
+        <w:gridCol w:w="3082"/>
+        <w:gridCol w:w="1848"/>
+        <w:gridCol w:w="4930"/>
+      </w:tblGrid>
+      <w:tr>
+        <w:trPr>
+          <w:trHeight w:val="737"/>
+        </w:trPr>
+        <w:tc>
+          <w:tcPr>
+            <w:tcW w:w="790" w:type="dxa"/>
+            <w:shd w:val="clear" w:color="auto" w:fill="BDD6EE" w:themeFill="accent1" w:themeFillTint="66"/>
+          </w:tcPr>
+          <w:p>
+            <w:pPr>
+              <w:pStyle w:val="ListParagraph"/>
+              <w:spacing w:line="360" w:lineRule="auto"/>
+              <w:ind w:left="0"/>
+              <w:jc w:val="both"/>
+              <w:rPr>
+                <w:rFonts w:ascii="Times New Roman" w:hAnsi="Times New Roman" w:cs="Times New Roman"/>
+                <w:b/>
+                <w:sz w:val="24"/>
+                <w:szCs w:val="24"/>
+              </w:rPr>
+            </w:pPr>
+            <w:r>
+              <w:rPr>
+                <w:rFonts w:ascii="Times New Roman" w:hAnsi="Times New Roman" w:cs="Times New Roman"/>
+                <w:b/>
+                <w:sz w:val="24"/>
+                <w:szCs w:val="24"/>
+              </w:rPr>
+              <w:t>STT</w:t>
+            </w:r>
+          </w:p>
+        </w:tc>
+        <w:tc>
+          <w:tcPr>
+            <w:tcW w:w="0" w:type="auto"/>
+            <w:shd w:val="clear" w:color="auto" w:fill="BDD6EE" w:themeFill="accent1" w:themeFillTint="66"/>
+          </w:tcPr>
+          <w:p>
+            <w:pPr>
+              <w:pStyle w:val="ListParagraph"/>
+              <w:spacing w:line="360" w:lineRule="auto"/>
+              <w:ind w:left="0"/>
+              <w:jc w:val="both"/>
+              <w:rPr>
+                <w:rFonts w:ascii="Times New Roman" w:hAnsi="Times New Roman" w:cs="Times New Roman"/>
+                <w:b/>
+                <w:sz w:val="24"/>
+                <w:szCs w:val="24"/>
+              </w:rPr>
+            </w:pPr>
+            <w:r>
+              <w:rPr>
+                <w:rFonts w:ascii="Times New Roman" w:hAnsi="Times New Roman" w:cs="Times New Roman"/>
+                <w:b/>
+                <w:sz w:val="24"/>
+                <w:szCs w:val="24"/>
+              </w:rPr>
+              <w:t>Tên Test case</w:t>
+            </w:r>
+          </w:p>
+        </w:tc>
+        <w:tc>
+          <w:tcPr>
+            <w:tcW w:w="1848" w:type="dxa"/>
+            <w:shd w:val="clear" w:color="auto" w:fill="BDD6EE" w:themeFill="accent1" w:themeFillTint="66"/>
+          </w:tcPr>
+          <w:p>
+            <w:pPr>
+              <w:pStyle w:val="ListParagraph"/>
+              <w:spacing w:line="360" w:lineRule="auto"/>
+              <w:ind w:left="0"/>
+              <w:jc w:val="both"/>
+              <w:rPr>
+                <w:rFonts w:ascii="Times New Roman" w:hAnsi="Times New Roman" w:cs="Times New Roman"/>
+                <w:b/>
+                <w:sz w:val="24"/>
+                <w:szCs w:val="24"/>
+              </w:rPr>
+            </w:pPr>
+            <w:r>
+              <w:rPr>
+                <w:rFonts w:ascii="Times New Roman" w:hAnsi="Times New Roman" w:cs="Times New Roman"/>
+                <w:b/>
+                <w:sz w:val="24"/>
+                <w:szCs w:val="24"/>
+              </w:rPr>
+              <w:t>Đối tượng test</w:t>
+            </w:r>
+          </w:p>
+        </w:tc>
+        <w:tc>
+          <w:tcPr>
+            <w:tcW w:w="4930" w:type="dxa"/>
+            <w:shd w:val="clear" w:color="auto" w:fill="BDD6EE" w:themeFill="accent1" w:themeFillTint="66"/>
+          </w:tcPr>
+          <w:p>
+            <w:pPr>
+              <w:pStyle w:val="ListParagraph"/>
+              <w:spacing w:line="360" w:lineRule="auto"/>
+              <w:ind w:left="0"/>
+              <w:jc w:val="both"/>
+              <w:rPr>
+                <w:rFonts w:ascii="Times New Roman" w:hAnsi="Times New Roman" w:cs="Times New Roman"/>
+                <w:b/>
+                <w:sz w:val="24"/>
+                <w:szCs w:val="24"/>
+              </w:rPr>
+            </w:pPr>
+            <w:r>
+              <w:rPr>
+                <w:rFonts w:ascii="Times New Roman" w:hAnsi="Times New Roman" w:cs="Times New Roman"/>
+                <w:b/>
+                <w:sz w:val="24"/>
+                <w:szCs w:val="24"/>
+              </w:rPr>
+              <w:t>Ý nghĩa</w:t>
+            </w:r>
+          </w:p>
+        </w:tc>
+      </w:tr>
+      <w:tr>
+        <w:trPr>
+          <w:trHeight w:val="1475"/>
+        </w:trPr>
+        <w:tc>
+          <w:tcPr>
+            <w:tcW w:w="790" w:type="dxa"/>
+          </w:tcPr>
+          <w:p>
+            <w:pPr>
+              <w:pStyle w:val="ListParagraph"/>
+              <w:spacing w:line="360" w:lineRule="auto"/>
+              <w:ind w:left="0"/>
+              <w:jc w:val="both"/>
+              <w:rPr>
+                <w:rFonts w:ascii="Times New Roman" w:hAnsi="Times New Roman" w:cs="Times New Roman"/>
+                <w:sz w:val="24"/>
+                <w:szCs w:val="24"/>
+              </w:rPr>
+            </w:pPr>
+            <w:r>
+              <w:rPr>
+                <w:rFonts w:ascii="Times New Roman" w:hAnsi="Times New Roman" w:cs="Times New Roman"/>
+                <w:sz w:val="24"/>
+                <w:szCs w:val="24"/>
+              </w:rPr>
+              <w:t>001</w:t>
+            </w:r>
+          </w:p>
+        </w:tc>
+        <w:tc>
+          <w:tcPr>
+            <w:tcW w:w="0" w:type="auto"/>
+          </w:tcPr>
+          <w:p>
+            <w:pPr>
+              <w:pStyle w:val="ListParagraph"/>
+              <w:spacing w:line="360" w:lineRule="auto"/>
+              <w:ind w:left="0"/>
+              <w:rPr>
+                <w:rFonts w:ascii="Times New Roman" w:hAnsi="Times New Roman" w:cs="Times New Roman"/>
+                <w:sz w:val="24"/>
+                <w:szCs w:val="24"/>
+              </w:rPr>
+            </w:pPr>
+            <w:r>
+              <w:rPr>
+                <w:rFonts w:ascii="Times New Roman" w:hAnsi="Times New Roman" w:cs="Times New Roman"/>
+                <w:sz w:val="24"/>
+                <w:szCs w:val="24"/>
+              </w:rPr>
+              <w:t>Chọn Message me</w:t>
+            </w:r>
+          </w:p>
+        </w:tc>
+        <w:tc>
+          <w:tcPr>
+            <w:tcW w:w="1848" w:type="dxa"/>
+          </w:tcPr>
+          <w:p>
+            <w:pPr>
+              <w:pStyle w:val="ListParagraph"/>
+              <w:spacing w:line="360" w:lineRule="auto"/>
+              <w:ind w:left="0"/>
+              <w:rPr>
+                <w:rFonts w:ascii="Times New Roman" w:hAnsi="Times New Roman" w:cs="Times New Roman"/>
+                <w:sz w:val="24"/>
+                <w:szCs w:val="24"/>
+              </w:rPr>
+            </w:pPr>
+            <w:r>
+              <w:rPr>
+                <w:rFonts w:ascii="Times New Roman" w:hAnsi="Times New Roman" w:cs="Times New Roman"/>
+                <w:sz w:val="24"/>
+                <w:szCs w:val="24"/>
+              </w:rPr>
+              <w:t>Chức năng Message me</w:t>
+            </w:r>
+          </w:p>
+        </w:tc>
+        <w:tc>
+          <w:tcPr>
+            <w:tcW w:w="4930" w:type="dxa"/>
+          </w:tcPr>
+          <w:p>
+            <w:pPr>
+              <w:spacing w:line="360" w:lineRule="auto"/>
+              <w:rPr>
+                <w:rFonts w:ascii="Times New Roman" w:hAnsi="Times New Roman" w:cs="Times New Roman"/>
+                <w:sz w:val="24"/>
+                <w:szCs w:val="24"/>
+              </w:rPr>
+            </w:pPr>
+            <w:r>
+              <w:rPr>
+                <w:rFonts w:ascii="Times New Roman" w:hAnsi="Times New Roman" w:cs="Times New Roman"/>
+                <w:sz w:val="24"/>
+                <w:szCs w:val="24"/>
+              </w:rPr>
+              <w:t>Người dùng click vào Message me</w:t>
+            </w:r>
+          </w:p>
+        </w:tc>
+      </w:tr>
+      <w:tr>
+        <w:trPr>
+          <w:trHeight w:val="1475"/>
+        </w:trPr>
+        <w:tc>
+          <w:tcPr>
+            <w:tcW w:w="790" w:type="dxa"/>
+          </w:tcPr>
+          <w:p>
+            <w:pPr>
+              <w:pStyle w:val="ListParagraph"/>
+              <w:spacing w:line="360" w:lineRule="auto"/>
+              <w:ind w:left="0"/>
+              <w:jc w:val="both"/>
+              <w:rPr>
+                <w:rFonts w:ascii="Times New Roman" w:hAnsi="Times New Roman" w:cs="Times New Roman"/>
+                <w:sz w:val="24"/>
+                <w:szCs w:val="24"/>
+              </w:rPr>
+            </w:pPr>
+            <w:r>
+              <w:rPr>
+                <w:rFonts w:ascii="Times New Roman" w:hAnsi="Times New Roman" w:cs="Times New Roman"/>
+                <w:sz w:val="24"/>
+                <w:szCs w:val="24"/>
+              </w:rPr>
+              <w:t>002</w:t>
+            </w:r>
+          </w:p>
+        </w:tc>
+        <w:tc>
+          <w:tcPr>
+            <w:tcW w:w="0" w:type="auto"/>
+          </w:tcPr>
+          <w:p>
+            <w:pPr>
+              <w:pStyle w:val="ListParagraph"/>
+              <w:spacing w:line="360" w:lineRule="auto"/>
+              <w:ind w:left="0"/>
+              <w:rPr>
+                <w:rFonts w:ascii="Times New Roman" w:hAnsi="Times New Roman" w:cs="Times New Roman"/>
+                <w:sz w:val="24"/>
+                <w:szCs w:val="24"/>
+              </w:rPr>
+            </w:pPr>
+            <w:r>
+              <w:rPr>
+                <w:rFonts w:ascii="Times New Roman" w:hAnsi="Times New Roman" w:cs="Times New Roman"/>
+                <w:sz w:val="24"/>
+                <w:szCs w:val="24"/>
+              </w:rPr>
+              <w:t>Nhập địa chỉ trang cá nhân của người dùng khác (trước khi đăng nhập)</w:t>
+            </w:r>
+          </w:p>
+        </w:tc>
+        <w:tc>
+          <w:tcPr>
+            <w:tcW w:w="1848" w:type="dxa"/>
+          </w:tcPr>
+          <w:p>
+            <w:pPr>
+              <w:pStyle w:val="ListParagraph"/>
+              <w:spacing w:line="360" w:lineRule="auto"/>
+              <w:ind w:left="0"/>
+              <w:rPr>
+                <w:rFonts w:ascii="Times New Roman" w:hAnsi="Times New Roman" w:cs="Times New Roman"/>
+                <w:sz w:val="24"/>
+                <w:szCs w:val="24"/>
+              </w:rPr>
+            </w:pPr>
+            <w:r>
+              <w:rPr>
+                <w:rFonts w:ascii="Times New Roman" w:hAnsi="Times New Roman" w:cs="Times New Roman"/>
+                <w:sz w:val="24"/>
+                <w:szCs w:val="24"/>
+              </w:rPr>
+              <w:t>Link trang cá nhân</w:t>
+            </w:r>
+          </w:p>
+        </w:tc>
+        <w:tc>
+          <w:tcPr>
+            <w:tcW w:w="4930" w:type="dxa"/>
+          </w:tcPr>
+          <w:p>
+            <w:pPr>
+              <w:spacing w:line="360" w:lineRule="auto"/>
+              <w:rPr>
+                <w:rFonts w:ascii="Times New Roman" w:hAnsi="Times New Roman" w:cs="Times New Roman"/>
+                <w:sz w:val="24"/>
+                <w:szCs w:val="24"/>
+              </w:rPr>
+            </w:pPr>
+            <w:r>
+              <w:rPr>
+                <w:rFonts w:ascii="Times New Roman" w:hAnsi="Times New Roman" w:cs="Times New Roman"/>
+                <w:sz w:val="24"/>
+                <w:szCs w:val="24"/>
+              </w:rPr>
+              <w:t>Người dùng nhập đúng địa chỉ trang cá nhân của người dùng khác trước khi đã đăng nhập.</w:t>
+            </w:r>
+          </w:p>
+          <w:p>
+            <w:pPr>
+              <w:spacing w:line="360" w:lineRule="auto"/>
+              <w:rPr>
+                <w:rFonts w:ascii="Times New Roman" w:hAnsi="Times New Roman" w:cs="Times New Roman"/>
+                <w:sz w:val="24"/>
+                <w:szCs w:val="24"/>
+              </w:rPr>
+            </w:pPr>
+            <w:r>
+              <w:rPr>
+                <w:rFonts w:ascii="Times New Roman" w:hAnsi="Times New Roman" w:cs="Times New Roman"/>
+                <w:sz w:val="24"/>
+                <w:szCs w:val="24"/>
+              </w:rPr>
+              <w:t xml:space="preserve">Người dùng sẽ được chuyển đến trang cá nhân của </w:t>
+            </w:r>
+            <w:r>
+              <w:rPr>
+                <w:rFonts w:ascii="Times New Roman" w:hAnsi="Times New Roman" w:cs="Times New Roman"/>
+                <w:sz w:val="24"/>
+                <w:szCs w:val="24"/>
+              </w:rPr>
+              <w:t>người khác</w:t>
+            </w:r>
+            <w:r>
+              <w:rPr>
+                <w:rFonts w:ascii="Times New Roman" w:hAnsi="Times New Roman" w:cs="Times New Roman"/>
+                <w:sz w:val="24"/>
+                <w:szCs w:val="24"/>
+              </w:rPr>
+              <w:t xml:space="preserve"> </w:t>
+            </w:r>
+            <w:r>
+              <w:rPr>
+                <w:rFonts w:ascii="Times New Roman" w:hAnsi="Times New Roman" w:cs="Times New Roman"/>
+                <w:sz w:val="24"/>
+                <w:szCs w:val="24"/>
+              </w:rPr>
+              <w:t>và</w:t>
+            </w:r>
+            <w:r>
+              <w:rPr>
+                <w:rFonts w:ascii="Times New Roman" w:hAnsi="Times New Roman" w:cs="Times New Roman"/>
+                <w:sz w:val="24"/>
+                <w:szCs w:val="24"/>
+              </w:rPr>
+              <w:t xml:space="preserve"> chỉ được xem thông tin (view only)</w:t>
+            </w:r>
+          </w:p>
+        </w:tc>
+      </w:tr>
+      <w:tr>
+        <w:trPr>
+          <w:trHeight w:val="737"/>
+        </w:trPr>
+        <w:tc>
+          <w:tcPr>
+            <w:tcW w:w="790" w:type="dxa"/>
+          </w:tcPr>
+          <w:p>
+            <w:pPr>
+              <w:pStyle w:val="ListParagraph"/>
+              <w:spacing w:line="360" w:lineRule="auto"/>
+              <w:ind w:left="0"/>
+              <w:jc w:val="both"/>
+              <w:rPr>
+                <w:rFonts w:ascii="Times New Roman" w:hAnsi="Times New Roman" w:cs="Times New Roman"/>
+                <w:sz w:val="24"/>
+                <w:szCs w:val="24"/>
+              </w:rPr>
+            </w:pPr>
+            <w:r>
+              <w:rPr>
+                <w:rFonts w:ascii="Times New Roman" w:hAnsi="Times New Roman" w:cs="Times New Roman"/>
+                <w:sz w:val="24"/>
+                <w:szCs w:val="24"/>
+              </w:rPr>
+              <w:t>003</w:t>
+            </w:r>
+          </w:p>
+        </w:tc>
+        <w:tc>
+          <w:tcPr>
+            <w:tcW w:w="0" w:type="auto"/>
+          </w:tcPr>
+          <w:p>
+            <w:pPr>
+              <w:spacing w:before="60" w:after="60" w:line="276" w:lineRule="auto"/>
+              <w:rPr>
+                <w:rFonts w:ascii="Times New Roman" w:hAnsi="Times New Roman" w:cs="Times New Roman"/>
+                <w:sz w:val="24"/>
+                <w:szCs w:val="24"/>
+              </w:rPr>
+            </w:pPr>
+            <w:r>
+              <w:rPr>
+                <w:rFonts w:ascii="Times New Roman" w:hAnsi="Times New Roman" w:cs="Times New Roman"/>
+                <w:sz w:val="24"/>
+                <w:szCs w:val="24"/>
+              </w:rPr>
+              <w:t>Chọn “Thông tin của tôi”</w:t>
+            </w:r>
+          </w:p>
+        </w:tc>
+        <w:tc>
+          <w:tcPr>
+            <w:tcW w:w="1848" w:type="dxa"/>
+          </w:tcPr>
+          <w:p>
+            <w:pPr>
+              <w:spacing w:before="60" w:after="60" w:line="276" w:lineRule="auto"/>
+              <w:rPr>
+                <w:rFonts w:ascii="Times New Roman" w:hAnsi="Times New Roman" w:cs="Times New Roman"/>
+                <w:sz w:val="24"/>
+                <w:szCs w:val="24"/>
+              </w:rPr>
+            </w:pPr>
+            <w:r>
+              <w:rPr>
+                <w:rFonts w:ascii="Times New Roman" w:hAnsi="Times New Roman" w:cs="Times New Roman"/>
+                <w:sz w:val="24"/>
+                <w:szCs w:val="24"/>
+              </w:rPr>
+              <w:t>Liên kết nội bộ “Thông tin của tôi”</w:t>
+            </w:r>
+          </w:p>
+        </w:tc>
+        <w:tc>
+          <w:tcPr>
+            <w:tcW w:w="4930" w:type="dxa"/>
+          </w:tcPr>
+          <w:p>
+            <w:pPr>
+              <w:spacing w:before="60" w:after="60" w:line="276" w:lineRule="auto"/>
+              <w:rPr>
+                <w:rFonts w:ascii="Times New Roman" w:hAnsi="Times New Roman" w:cs="Times New Roman"/>
+                <w:sz w:val="24"/>
+                <w:szCs w:val="24"/>
+              </w:rPr>
+            </w:pPr>
+            <w:r>
+              <w:rPr>
+                <w:rFonts w:ascii="Times New Roman" w:hAnsi="Times New Roman" w:cs="Times New Roman"/>
+                <w:sz w:val="24"/>
+                <w:szCs w:val="24"/>
+              </w:rPr>
+              <w:t>Người dùng click vào “Thông tin của tôi”</w:t>
+            </w:r>
+          </w:p>
+          <w:p>
+            <w:pPr>
+              <w:spacing w:before="60" w:after="60" w:line="276" w:lineRule="auto"/>
+              <w:rPr>
+                <w:rFonts w:ascii="Times New Roman" w:hAnsi="Times New Roman" w:cs="Times New Roman"/>
+                <w:sz w:val="24"/>
+                <w:szCs w:val="24"/>
+              </w:rPr>
+            </w:pPr>
+            <w:r>
+              <w:rPr>
+                <w:rFonts w:ascii="Times New Roman" w:hAnsi="Times New Roman" w:cs="Times New Roman"/>
+                <w:sz w:val="24"/>
+                <w:szCs w:val="24"/>
+              </w:rPr>
+              <w:t>Web sẽ chuyển người dùng tới trang cá nhân của người dùng.</w:t>
+            </w:r>
+          </w:p>
+        </w:tc>
+      </w:tr>
+      <w:tr>
+        <w:trPr>
+          <w:trHeight w:val="737"/>
+        </w:trPr>
+        <w:tc>
+          <w:tcPr>
+            <w:tcW w:w="790" w:type="dxa"/>
+          </w:tcPr>
+          <w:p>
+            <w:pPr>
+              <w:pStyle w:val="ListParagraph"/>
+              <w:spacing w:line="360" w:lineRule="auto"/>
+              <w:ind w:left="0"/>
+              <w:jc w:val="both"/>
+              <w:rPr>
+                <w:rFonts w:ascii="Times New Roman" w:hAnsi="Times New Roman" w:cs="Times New Roman"/>
+                <w:sz w:val="24"/>
+                <w:szCs w:val="24"/>
+              </w:rPr>
+            </w:pPr>
+            <w:r>
+              <w:rPr>
+                <w:rFonts w:ascii="Times New Roman" w:hAnsi="Times New Roman" w:cs="Times New Roman"/>
+                <w:sz w:val="24"/>
+                <w:szCs w:val="24"/>
+              </w:rPr>
+              <w:t>004</w:t>
+            </w:r>
+          </w:p>
+        </w:tc>
+        <w:tc>
+          <w:tcPr>
+            <w:tcW w:w="0" w:type="auto"/>
+          </w:tcPr>
+          <w:p>
+            <w:pPr>
+              <w:spacing w:before="60" w:after="60" w:line="276" w:lineRule="auto"/>
+              <w:rPr>
+                <w:rFonts w:ascii="Times New Roman" w:hAnsi="Times New Roman" w:cs="Times New Roman"/>
+                <w:sz w:val="24"/>
+                <w:szCs w:val="24"/>
+              </w:rPr>
+            </w:pPr>
+            <w:r>
+              <w:rPr>
+                <w:rFonts w:ascii="Times New Roman" w:hAnsi="Times New Roman" w:cs="Times New Roman"/>
+                <w:sz w:val="24"/>
+                <w:szCs w:val="24"/>
+              </w:rPr>
+              <w:t>Chọn “Tìm nhân viên”</w:t>
+            </w:r>
+          </w:p>
+        </w:tc>
+        <w:tc>
+          <w:tcPr>
+            <w:tcW w:w="1848" w:type="dxa"/>
+          </w:tcPr>
+          <w:p>
+            <w:pPr>
+              <w:spacing w:before="60" w:after="60" w:line="276" w:lineRule="auto"/>
+              <w:rPr>
+                <w:rFonts w:ascii="Times New Roman" w:hAnsi="Times New Roman" w:cs="Times New Roman"/>
+                <w:sz w:val="24"/>
+                <w:szCs w:val="24"/>
+              </w:rPr>
+            </w:pPr>
+            <w:r>
+              <w:rPr>
+                <w:rFonts w:ascii="Times New Roman" w:hAnsi="Times New Roman" w:cs="Times New Roman"/>
+                <w:sz w:val="24"/>
+                <w:szCs w:val="24"/>
+              </w:rPr>
+              <w:t>Liên kết nội bộ “Tìm nhân viên”</w:t>
+            </w:r>
+          </w:p>
+        </w:tc>
+        <w:tc>
+          <w:tcPr>
+            <w:tcW w:w="4930" w:type="dxa"/>
+          </w:tcPr>
+          <w:p>
+            <w:pPr>
+              <w:spacing w:before="60" w:after="60" w:line="276" w:lineRule="auto"/>
+              <w:rPr>
+                <w:rFonts w:ascii="Times New Roman" w:hAnsi="Times New Roman" w:cs="Times New Roman"/>
+                <w:sz w:val="24"/>
+                <w:szCs w:val="24"/>
+              </w:rPr>
+            </w:pPr>
+            <w:r>
+              <w:rPr>
+                <w:rFonts w:ascii="Times New Roman" w:hAnsi="Times New Roman" w:cs="Times New Roman"/>
+                <w:sz w:val="24"/>
+                <w:szCs w:val="24"/>
+              </w:rPr>
+              <w:t>Người dùng click vào “Tìm nhân viên”</w:t>
+            </w:r>
+          </w:p>
+          <w:p>
+            <w:pPr>
+              <w:spacing w:before="60" w:after="60" w:line="276" w:lineRule="auto"/>
+              <w:rPr>
+                <w:rFonts w:ascii="Times New Roman" w:hAnsi="Times New Roman" w:cs="Times New Roman"/>
+                <w:sz w:val="24"/>
+                <w:szCs w:val="24"/>
+              </w:rPr>
+            </w:pPr>
+            <w:r>
+              <w:rPr>
+                <w:rFonts w:ascii="Times New Roman" w:hAnsi="Times New Roman" w:cs="Times New Roman"/>
+                <w:sz w:val="24"/>
+                <w:szCs w:val="24"/>
+              </w:rPr>
+              <w:t>Web sẽ chuyển người dùng đến trang Tìm nhân viên</w:t>
+            </w:r>
+          </w:p>
+        </w:tc>
+      </w:tr>
+      <w:tr>
+        <w:trPr>
+          <w:trHeight w:val="737"/>
+        </w:trPr>
+        <w:tc>
+          <w:tcPr>
+            <w:tcW w:w="790" w:type="dxa"/>
+          </w:tcPr>
+          <w:p>
+            <w:pPr>
+              <w:spacing w:before="60" w:after="60" w:line="276" w:lineRule="auto"/>
+              <w:rPr>
+                <w:rFonts w:ascii="Times New Roman" w:hAnsi="Times New Roman" w:cs="Times New Roman"/>
+                <w:sz w:val="24"/>
+                <w:szCs w:val="24"/>
+              </w:rPr>
+            </w:pPr>
+            <w:r>
+              <w:rPr>
+                <w:rFonts w:ascii="Times New Roman" w:hAnsi="Times New Roman" w:cs="Times New Roman"/>
+                <w:sz w:val="24"/>
+                <w:szCs w:val="24"/>
+              </w:rPr>
+              <w:t>005</w:t>
+            </w:r>
+          </w:p>
+        </w:tc>
+        <w:tc>
+          <w:tcPr>
+            <w:tcW w:w="0" w:type="auto"/>
+          </w:tcPr>
+          <w:p>
+            <w:pPr>
+              <w:spacing w:before="60" w:after="60" w:line="276" w:lineRule="auto"/>
+              <w:rPr>
+                <w:rFonts w:ascii="Times New Roman" w:hAnsi="Times New Roman" w:cs="Times New Roman"/>
+                <w:sz w:val="24"/>
+                <w:szCs w:val="24"/>
+              </w:rPr>
+            </w:pPr>
+            <w:r>
+              <w:rPr>
+                <w:rFonts w:ascii="Times New Roman" w:hAnsi="Times New Roman" w:cs="Times New Roman"/>
+                <w:sz w:val="24"/>
+                <w:szCs w:val="24"/>
+              </w:rPr>
+              <w:t>Chọn “Công việc”</w:t>
+            </w:r>
+          </w:p>
+        </w:tc>
+        <w:tc>
+          <w:tcPr>
+            <w:tcW w:w="1848" w:type="dxa"/>
+          </w:tcPr>
+          <w:p>
+            <w:pPr>
+              <w:spacing w:before="60" w:after="60" w:line="276" w:lineRule="auto"/>
+              <w:rPr>
+                <w:rFonts w:ascii="Times New Roman" w:hAnsi="Times New Roman" w:cs="Times New Roman"/>
+                <w:sz w:val="24"/>
+                <w:szCs w:val="24"/>
+              </w:rPr>
+            </w:pPr>
+            <w:r>
+              <w:rPr>
+                <w:rFonts w:ascii="Times New Roman" w:hAnsi="Times New Roman" w:cs="Times New Roman"/>
+                <w:sz w:val="24"/>
+                <w:szCs w:val="24"/>
+              </w:rPr>
+              <w:t>Liên kết nội bộ “Công việc”</w:t>
+            </w:r>
+          </w:p>
+        </w:tc>
+        <w:tc>
+          <w:tcPr>
+            <w:tcW w:w="4930" w:type="dxa"/>
+          </w:tcPr>
+          <w:p>
+            <w:pPr>
+              <w:spacing w:before="60" w:after="60" w:line="276" w:lineRule="auto"/>
+              <w:rPr>
+                <w:rFonts w:ascii="Times New Roman" w:hAnsi="Times New Roman" w:cs="Times New Roman"/>
+                <w:sz w:val="24"/>
+                <w:szCs w:val="24"/>
+              </w:rPr>
+            </w:pPr>
+            <w:r>
+              <w:rPr>
+                <w:rFonts w:ascii="Times New Roman" w:hAnsi="Times New Roman" w:cs="Times New Roman"/>
+                <w:sz w:val="24"/>
+                <w:szCs w:val="24"/>
+              </w:rPr>
+              <w:t>Người dùng click vào “Công việc”</w:t>
+            </w:r>
+          </w:p>
+          <w:p>
+            <w:pPr>
+              <w:spacing w:before="60" w:after="60" w:line="276" w:lineRule="auto"/>
+              <w:rPr>
+                <w:rFonts w:ascii="Times New Roman" w:hAnsi="Times New Roman" w:cs="Times New Roman"/>
+                <w:sz w:val="24"/>
+                <w:szCs w:val="24"/>
+              </w:rPr>
+            </w:pPr>
+            <w:r>
+              <w:rPr>
+                <w:rFonts w:ascii="Times New Roman" w:hAnsi="Times New Roman" w:cs="Times New Roman"/>
+                <w:sz w:val="24"/>
+                <w:szCs w:val="24"/>
+              </w:rPr>
+              <w:t>Web sẽ hiển thị ra 2 lựa chọn nhỏ trong “Công việc”</w:t>
+            </w:r>
+          </w:p>
+        </w:tc>
+      </w:tr>
+      <w:tr>
+        <w:trPr>
+          <w:trHeight w:val="737"/>
+        </w:trPr>
+        <w:tc>
+          <w:tcPr>
+            <w:tcW w:w="790" w:type="dxa"/>
+          </w:tcPr>
+          <w:p>
+            <w:pPr>
+              <w:spacing w:before="60" w:after="60" w:line="276" w:lineRule="auto"/>
+              <w:rPr>
+                <w:rFonts w:ascii="Times New Roman" w:hAnsi="Times New Roman" w:cs="Times New Roman"/>
+                <w:sz w:val="24"/>
+                <w:szCs w:val="24"/>
+              </w:rPr>
+            </w:pPr>
+            <w:r>
+              <w:rPr>
+                <w:rFonts w:ascii="Times New Roman" w:hAnsi="Times New Roman" w:cs="Times New Roman"/>
+                <w:sz w:val="24"/>
+                <w:szCs w:val="24"/>
+              </w:rPr>
+              <w:t>006</w:t>
+            </w:r>
+          </w:p>
+        </w:tc>
+        <w:tc>
+          <w:tcPr>
+            <w:tcW w:w="0" w:type="auto"/>
+          </w:tcPr>
+          <w:p>
+            <w:pPr>
+              <w:spacing w:before="60" w:after="60" w:line="276" w:lineRule="auto"/>
+              <w:rPr>
+                <w:rFonts w:ascii="Times New Roman" w:hAnsi="Times New Roman" w:cs="Times New Roman"/>
+                <w:sz w:val="24"/>
+                <w:szCs w:val="24"/>
+              </w:rPr>
+            </w:pPr>
+            <w:r>
+              <w:rPr>
+                <w:rFonts w:ascii="Times New Roman" w:hAnsi="Times New Roman" w:cs="Times New Roman"/>
+                <w:sz w:val="24"/>
+                <w:szCs w:val="24"/>
+              </w:rPr>
+              <w:t xml:space="preserve">Chọn “Công việc” </w:t>
+            </w:r>
+            <w:r>
+              <w:rPr>
+                <w:rFonts w:ascii="Times New Roman" w:hAnsi="Times New Roman" w:cs="Times New Roman"/>
+                <w:sz w:val="24"/>
+                <w:szCs w:val="24"/>
+              </w:rPr>
+              <w:sym w:font="Wingdings" w:char="F0E0"/>
+            </w:r>
+            <w:r>
+              <w:rPr>
+                <w:rFonts w:ascii="Times New Roman" w:hAnsi="Times New Roman" w:cs="Times New Roman"/>
+                <w:sz w:val="24"/>
+                <w:szCs w:val="24"/>
+              </w:rPr>
+              <w:t xml:space="preserve"> Chọn “Tạo công việc”</w:t>
+            </w:r>
+          </w:p>
+        </w:tc>
+        <w:tc>
+          <w:tcPr>
+            <w:tcW w:w="1848" w:type="dxa"/>
+          </w:tcPr>
+          <w:p>
+            <w:pPr>
+              <w:spacing w:before="60" w:after="60" w:line="276" w:lineRule="auto"/>
+              <w:rPr>
+                <w:rFonts w:ascii="Times New Roman" w:hAnsi="Times New Roman" w:cs="Times New Roman"/>
+                <w:sz w:val="24"/>
+                <w:szCs w:val="24"/>
+              </w:rPr>
+            </w:pPr>
+            <w:r>
+              <w:rPr>
+                <w:rFonts w:ascii="Times New Roman" w:hAnsi="Times New Roman" w:cs="Times New Roman"/>
+                <w:sz w:val="24"/>
+                <w:szCs w:val="24"/>
+              </w:rPr>
+              <w:t xml:space="preserve">Liên kết nội bộ “Công việc” </w:t>
+            </w:r>
+            <w:r>
+              <w:rPr>
+                <w:rFonts w:ascii="Times New Roman" w:hAnsi="Times New Roman" w:cs="Times New Roman"/>
+                <w:sz w:val="24"/>
+                <w:szCs w:val="24"/>
+              </w:rPr>
+              <w:sym w:font="Wingdings" w:char="F0E0"/>
+            </w:r>
+            <w:r>
+              <w:rPr>
+                <w:rFonts w:ascii="Times New Roman" w:hAnsi="Times New Roman" w:cs="Times New Roman"/>
+                <w:sz w:val="24"/>
+                <w:szCs w:val="24"/>
+              </w:rPr>
+              <w:t xml:space="preserve"> “Tạo công việc”</w:t>
+            </w:r>
+          </w:p>
+        </w:tc>
+        <w:tc>
+          <w:tcPr>
+            <w:tcW w:w="4930" w:type="dxa"/>
+          </w:tcPr>
+          <w:p>
+            <w:pPr>
+              <w:spacing w:before="60" w:after="60" w:line="276" w:lineRule="auto"/>
+              <w:rPr>
+                <w:rFonts w:ascii="Times New Roman" w:hAnsi="Times New Roman" w:cs="Times New Roman"/>
+                <w:sz w:val="24"/>
+                <w:szCs w:val="24"/>
+              </w:rPr>
+            </w:pPr>
+            <w:r>
+              <w:rPr>
+                <w:rFonts w:ascii="Times New Roman" w:hAnsi="Times New Roman" w:cs="Times New Roman"/>
+                <w:sz w:val="24"/>
+                <w:szCs w:val="24"/>
+              </w:rPr>
+              <w:t>Người dùng click vào “Công việc” và chọn “Tạo công việc”</w:t>
+            </w:r>
+          </w:p>
+          <w:p>
+            <w:pPr>
+              <w:spacing w:before="60" w:after="60" w:line="276" w:lineRule="auto"/>
+              <w:rPr>
+                <w:rFonts w:ascii="Times New Roman" w:hAnsi="Times New Roman" w:cs="Times New Roman"/>
+                <w:sz w:val="24"/>
+                <w:szCs w:val="24"/>
+              </w:rPr>
+            </w:pPr>
+            <w:r>
+              <w:rPr>
+                <w:rFonts w:ascii="Times New Roman" w:hAnsi="Times New Roman" w:cs="Times New Roman"/>
+                <w:sz w:val="24"/>
+                <w:szCs w:val="24"/>
+              </w:rPr>
+              <w:t>Web sẽ chuyển người dùng đến trang Tạo công việc</w:t>
+            </w:r>
+          </w:p>
+        </w:tc>
+      </w:tr>
+      <w:tr>
+        <w:trPr>
+          <w:trHeight w:val="737"/>
+        </w:trPr>
+        <w:tc>
+          <w:tcPr>
+            <w:tcW w:w="790" w:type="dxa"/>
+          </w:tcPr>
+          <w:p>
+            <w:pPr>
+              <w:spacing w:before="60" w:after="60" w:line="276" w:lineRule="auto"/>
+              <w:rPr>
+                <w:rFonts w:ascii="Times New Roman" w:hAnsi="Times New Roman" w:cs="Times New Roman"/>
+                <w:sz w:val="24"/>
+                <w:szCs w:val="24"/>
+              </w:rPr>
+            </w:pPr>
+            <w:r>
+              <w:rPr>
+                <w:rFonts w:ascii="Times New Roman" w:hAnsi="Times New Roman" w:cs="Times New Roman"/>
+                <w:sz w:val="24"/>
+                <w:szCs w:val="24"/>
+              </w:rPr>
+              <w:t>007</w:t>
+            </w:r>
+          </w:p>
+        </w:tc>
+        <w:tc>
+          <w:tcPr>
+            <w:tcW w:w="0" w:type="auto"/>
+          </w:tcPr>
+          <w:p>
+            <w:pPr>
+              <w:spacing w:before="60" w:after="60" w:line="276" w:lineRule="auto"/>
+              <w:rPr>
+                <w:rFonts w:ascii="Times New Roman" w:hAnsi="Times New Roman" w:cs="Times New Roman"/>
+                <w:sz w:val="24"/>
+                <w:szCs w:val="24"/>
+              </w:rPr>
+            </w:pPr>
+            <w:r>
+              <w:rPr>
+                <w:rFonts w:ascii="Times New Roman" w:hAnsi="Times New Roman" w:cs="Times New Roman"/>
+                <w:sz w:val="24"/>
+                <w:szCs w:val="24"/>
+              </w:rPr>
+              <w:t xml:space="preserve">Chọn “Công việc” </w:t>
+            </w:r>
+            <w:r>
+              <w:rPr>
+                <w:rFonts w:ascii="Times New Roman" w:hAnsi="Times New Roman" w:cs="Times New Roman"/>
+                <w:sz w:val="24"/>
+                <w:szCs w:val="24"/>
+              </w:rPr>
+              <w:sym w:font="Wingdings" w:char="F0E0"/>
+            </w:r>
+            <w:r>
+              <w:rPr>
+                <w:rFonts w:ascii="Times New Roman" w:hAnsi="Times New Roman" w:cs="Times New Roman"/>
+                <w:sz w:val="24"/>
+                <w:szCs w:val="24"/>
+              </w:rPr>
+              <w:t xml:space="preserve"> Chọn “Danh sách công việc”</w:t>
+            </w:r>
+          </w:p>
+        </w:tc>
+        <w:tc>
+          <w:tcPr>
+            <w:tcW w:w="1848" w:type="dxa"/>
+          </w:tcPr>
+          <w:p>
+            <w:pPr>
+              <w:spacing w:before="60" w:after="60" w:line="276" w:lineRule="auto"/>
+              <w:rPr>
+                <w:rFonts w:ascii="Times New Roman" w:hAnsi="Times New Roman" w:cs="Times New Roman"/>
+                <w:sz w:val="24"/>
+                <w:szCs w:val="24"/>
+              </w:rPr>
+            </w:pPr>
+            <w:r>
+              <w:rPr>
+                <w:rFonts w:ascii="Times New Roman" w:hAnsi="Times New Roman" w:cs="Times New Roman"/>
+                <w:sz w:val="24"/>
+                <w:szCs w:val="24"/>
+              </w:rPr>
+              <w:t xml:space="preserve">Liên kết nội bộ “Công việc” </w:t>
+            </w:r>
+            <w:r>
+              <w:rPr>
+                <w:rFonts w:ascii="Times New Roman" w:hAnsi="Times New Roman" w:cs="Times New Roman"/>
+                <w:sz w:val="24"/>
+                <w:szCs w:val="24"/>
+              </w:rPr>
+              <w:sym w:font="Wingdings" w:char="F0E0"/>
+            </w:r>
+            <w:r>
+              <w:rPr>
+                <w:rFonts w:ascii="Times New Roman" w:hAnsi="Times New Roman" w:cs="Times New Roman"/>
+                <w:sz w:val="24"/>
+                <w:szCs w:val="24"/>
+              </w:rPr>
+              <w:t xml:space="preserve"> “Danh sách công việc”</w:t>
+            </w:r>
+          </w:p>
+        </w:tc>
+        <w:tc>
+          <w:tcPr>
+            <w:tcW w:w="4930" w:type="dxa"/>
+          </w:tcPr>
+          <w:p>
+            <w:pPr>
+              <w:spacing w:before="60" w:after="60" w:line="276" w:lineRule="auto"/>
+              <w:rPr>
+                <w:rFonts w:ascii="Times New Roman" w:hAnsi="Times New Roman" w:cs="Times New Roman"/>
+                <w:sz w:val="24"/>
+                <w:szCs w:val="24"/>
+              </w:rPr>
+            </w:pPr>
+            <w:r>
+              <w:rPr>
+                <w:rFonts w:ascii="Times New Roman" w:hAnsi="Times New Roman" w:cs="Times New Roman"/>
+                <w:sz w:val="24"/>
+                <w:szCs w:val="24"/>
+              </w:rPr>
+              <w:t>Người dùng click vào “Công việc” và chọn “Danh sách công việc”</w:t>
+            </w:r>
+          </w:p>
+          <w:p>
+            <w:pPr>
+              <w:spacing w:before="60" w:after="60" w:line="276" w:lineRule="auto"/>
+              <w:rPr>
+                <w:rFonts w:ascii="Times New Roman" w:hAnsi="Times New Roman" w:cs="Times New Roman"/>
+                <w:sz w:val="24"/>
+                <w:szCs w:val="24"/>
+              </w:rPr>
+            </w:pPr>
+            <w:r>
+              <w:rPr>
+                <w:rFonts w:ascii="Times New Roman" w:hAnsi="Times New Roman" w:cs="Times New Roman"/>
+                <w:sz w:val="24"/>
+                <w:szCs w:val="24"/>
+              </w:rPr>
+              <w:t>Web sẽ chuyển người dùng đến trang Danh sách công việc</w:t>
+            </w:r>
+          </w:p>
+        </w:tc>
+      </w:tr>
+      <w:tr>
+        <w:trPr>
+          <w:trHeight w:val="737"/>
+        </w:trPr>
+        <w:tc>
+          <w:tcPr>
+            <w:tcW w:w="790" w:type="dxa"/>
+          </w:tcPr>
+          <w:p>
+            <w:pPr>
+              <w:spacing w:before="60" w:after="60" w:line="276" w:lineRule="auto"/>
+              <w:rPr>
+                <w:rFonts w:ascii="Times New Roman" w:hAnsi="Times New Roman" w:cs="Times New Roman"/>
+                <w:sz w:val="24"/>
+                <w:szCs w:val="24"/>
+              </w:rPr>
+            </w:pPr>
+            <w:r>
+              <w:rPr>
+                <w:rFonts w:ascii="Times New Roman" w:hAnsi="Times New Roman" w:cs="Times New Roman"/>
+                <w:sz w:val="24"/>
+                <w:szCs w:val="24"/>
+              </w:rPr>
+              <w:t>008</w:t>
+            </w:r>
+          </w:p>
+        </w:tc>
+        <w:tc>
+          <w:tcPr>
+            <w:tcW w:w="0" w:type="auto"/>
+          </w:tcPr>
+          <w:p>
+            <w:pPr>
+              <w:spacing w:before="60" w:after="60" w:line="276" w:lineRule="auto"/>
+              <w:rPr>
+                <w:rFonts w:ascii="Times New Roman" w:hAnsi="Times New Roman" w:cs="Times New Roman"/>
+                <w:sz w:val="24"/>
+                <w:szCs w:val="24"/>
+              </w:rPr>
+            </w:pPr>
+            <w:r>
+              <w:rPr>
+                <w:rFonts w:ascii="Times New Roman" w:hAnsi="Times New Roman" w:cs="Times New Roman"/>
+                <w:sz w:val="24"/>
+                <w:szCs w:val="24"/>
+              </w:rPr>
+              <w:t>Chọn “Đăng xuất”</w:t>
+            </w:r>
+          </w:p>
+        </w:tc>
+        <w:tc>
+          <w:tcPr>
+            <w:tcW w:w="1848" w:type="dxa"/>
+          </w:tcPr>
+          <w:p>
+            <w:pPr>
+              <w:spacing w:before="60" w:after="60" w:line="276" w:lineRule="auto"/>
+              <w:rPr>
+                <w:rFonts w:ascii="Times New Roman" w:hAnsi="Times New Roman" w:cs="Times New Roman"/>
+                <w:sz w:val="24"/>
+                <w:szCs w:val="24"/>
+              </w:rPr>
+            </w:pPr>
+            <w:r>
+              <w:rPr>
+                <w:rFonts w:ascii="Times New Roman" w:hAnsi="Times New Roman" w:cs="Times New Roman"/>
+                <w:sz w:val="24"/>
+                <w:szCs w:val="24"/>
+              </w:rPr>
+              <w:t>Nút chức năng “Đăng xuất”</w:t>
+            </w:r>
+          </w:p>
+        </w:tc>
+        <w:tc>
+          <w:tcPr>
+            <w:tcW w:w="4930" w:type="dxa"/>
+          </w:tcPr>
+          <w:p>
+            <w:pPr>
+              <w:spacing w:before="60" w:after="60" w:line="276" w:lineRule="auto"/>
+              <w:rPr>
+                <w:rFonts w:ascii="Times New Roman" w:hAnsi="Times New Roman" w:cs="Times New Roman"/>
+                <w:sz w:val="24"/>
+                <w:szCs w:val="24"/>
+              </w:rPr>
+            </w:pPr>
+            <w:r>
+              <w:rPr>
+                <w:rFonts w:ascii="Times New Roman" w:hAnsi="Times New Roman" w:cs="Times New Roman"/>
+                <w:sz w:val="24"/>
+                <w:szCs w:val="24"/>
+              </w:rPr>
+              <w:t>Người dùng click vào nút “Đăng xuất”</w:t>
+            </w:r>
+          </w:p>
+          <w:p>
+            <w:pPr>
+              <w:spacing w:before="60" w:after="60" w:line="276" w:lineRule="auto"/>
+              <w:rPr>
+                <w:rFonts w:ascii="Times New Roman" w:hAnsi="Times New Roman" w:cs="Times New Roman"/>
+                <w:sz w:val="24"/>
+                <w:szCs w:val="24"/>
+              </w:rPr>
+            </w:pPr>
+            <w:r>
+              <w:rPr>
+                <w:rFonts w:ascii="Times New Roman" w:hAnsi="Times New Roman" w:cs="Times New Roman"/>
+                <w:sz w:val="24"/>
+                <w:szCs w:val="24"/>
+              </w:rPr>
+              <w:t>Web sẽ đăng xuất tài khoản người dùng và chuyển người dùng về trang đăng nhập</w:t>
+            </w:r>
+          </w:p>
+        </w:tc>
+      </w:tr>
+    </w:tbl>
+    <w:p>
+      <w:pPr>
+        <w:pStyle w:val="ListParagraph"/>
+        <w:spacing w:line="360" w:lineRule="auto"/>
+        <w:ind w:left="1440"/>
+        <w:jc w:val="both"/>
+        <w:rPr>
+          <w:rFonts w:ascii="Times New Roman" w:hAnsi="Times New Roman" w:cs="Times New Roman"/>
+          <w:b/>
+          <w:sz w:val="24"/>
+          <w:szCs w:val="24"/>
+        </w:rPr>
+      </w:pPr>
+      <w:bookmarkStart w:id="0" w:name="_GoBack"/>
+      <w:bookmarkEnd w:id="0"/>
     </w:p>
     <w:p>
       <w:pPr>
@@ -3951,6 +6468,7 @@
         <w:rPr>
           <w:rFonts w:ascii="Times New Roman" w:hAnsi="Times New Roman" w:cs="Times New Roman"/>
         </w:rPr>
+        <w:lastRenderedPageBreak/>
         <w:t>Trang tạo công việc</w:t>
       </w:r>
     </w:p>

</xml_diff>

<commit_message>
Hoàn thành danh sách Testcase
chuyển sang phần đặc tả Testcase
</commit_message>
<xml_diff>
--- a/Testing/TÀI LIỆU KIỂM THỬ.docx
+++ b/Testing/TÀI LIỆU KIỂM THỬ.docx
@@ -40,8 +40,6 @@
         </w:rPr>
         <w:t>27.7.2017</w:t>
       </w:r>
-      <w:bookmarkStart w:id="0" w:name="_GoBack"/>
-      <w:bookmarkEnd w:id="0"/>
       <w:r>
         <w:rPr>
           <w:rFonts w:ascii="Times New Roman" w:hAnsi="Times New Roman" w:cs="Times New Roman"/>
@@ -8720,7 +8718,24 @@
                 <w:sz w:val="24"/>
                 <w:szCs w:val="24"/>
               </w:rPr>
-              <w:t>Tên công ty (Không chọn)</w:t>
+              <w:t>Tên công ty (</w:t>
+            </w:r>
+            <w:r>
+              <w:rPr>
+                <w:rFonts w:ascii="Times New Roman" w:hAnsi="Times New Roman" w:cs="Times New Roman"/>
+                <w:b/>
+                <w:sz w:val="24"/>
+                <w:szCs w:val="24"/>
+              </w:rPr>
+              <w:t>Không chọn</w:t>
+            </w:r>
+            <w:r>
+              <w:rPr>
+                <w:rFonts w:ascii="Times New Roman" w:hAnsi="Times New Roman" w:cs="Times New Roman"/>
+                <w:sz w:val="24"/>
+                <w:szCs w:val="24"/>
+              </w:rPr>
+              <w:t>)</w:t>
             </w:r>
           </w:p>
           <w:p>
@@ -8743,7 +8758,24 @@
                 <w:sz w:val="24"/>
                 <w:szCs w:val="24"/>
               </w:rPr>
-              <w:t>Tên công việc (dưới 5 ký tự hoặc trên 100 ký tự hoặc chứa ký tự đặc biệt)</w:t>
+              <w:t>Tên công việc (</w:t>
+            </w:r>
+            <w:r>
+              <w:rPr>
+                <w:rFonts w:ascii="Times New Roman" w:hAnsi="Times New Roman" w:cs="Times New Roman"/>
+                <w:b/>
+                <w:sz w:val="24"/>
+                <w:szCs w:val="24"/>
+              </w:rPr>
+              <w:t>dưới 5 ký tự hoặc trên 100 ký tự hoặc chứa ký tự đặc biệt</w:t>
+            </w:r>
+            <w:r>
+              <w:rPr>
+                <w:rFonts w:ascii="Times New Roman" w:hAnsi="Times New Roman" w:cs="Times New Roman"/>
+                <w:sz w:val="24"/>
+                <w:szCs w:val="24"/>
+              </w:rPr>
+              <w:t>)</w:t>
             </w:r>
           </w:p>
           <w:p>
@@ -8766,7 +8798,24 @@
                 <w:sz w:val="24"/>
                 <w:szCs w:val="24"/>
               </w:rPr>
-              <w:t>Số lượng cần tuyển (nhỏ hơn bằng 0)</w:t>
+              <w:t>Số lượng cần tuyển (</w:t>
+            </w:r>
+            <w:r>
+              <w:rPr>
+                <w:rFonts w:ascii="Times New Roman" w:hAnsi="Times New Roman" w:cs="Times New Roman"/>
+                <w:b/>
+                <w:sz w:val="24"/>
+                <w:szCs w:val="24"/>
+              </w:rPr>
+              <w:t>nhỏ hơn bằng 0</w:t>
+            </w:r>
+            <w:r>
+              <w:rPr>
+                <w:rFonts w:ascii="Times New Roman" w:hAnsi="Times New Roman" w:cs="Times New Roman"/>
+                <w:sz w:val="24"/>
+                <w:szCs w:val="24"/>
+              </w:rPr>
+              <w:t>)</w:t>
             </w:r>
           </w:p>
           <w:p>
@@ -8789,7 +8838,24 @@
                 <w:sz w:val="24"/>
                 <w:szCs w:val="24"/>
               </w:rPr>
-              <w:t>Mô tả chi tiết (chứa ký tự đặc biệt</w:t>
+              <w:t>Mô tả chi tiết (</w:t>
+            </w:r>
+            <w:r>
+              <w:rPr>
+                <w:rFonts w:ascii="Times New Roman" w:hAnsi="Times New Roman" w:cs="Times New Roman"/>
+                <w:b/>
+                <w:sz w:val="24"/>
+                <w:szCs w:val="24"/>
+              </w:rPr>
+              <w:t>chứa ký tự đặc biệt</w:t>
+            </w:r>
+            <w:r>
+              <w:rPr>
+                <w:rFonts w:ascii="Times New Roman" w:hAnsi="Times New Roman" w:cs="Times New Roman"/>
+                <w:sz w:val="24"/>
+                <w:szCs w:val="24"/>
+              </w:rPr>
+              <w:t>)</w:t>
             </w:r>
           </w:p>
           <w:p>
@@ -11327,6 +11393,2576 @@
         <w:t>Trang admin</w:t>
       </w:r>
     </w:p>
+    <w:tbl>
+      <w:tblPr>
+        <w:tblStyle w:val="TableGrid"/>
+        <w:tblW w:w="10650" w:type="dxa"/>
+        <w:tblInd w:w="-455" w:type="dxa"/>
+        <w:tblLook w:val="04A0" w:firstRow="1" w:lastRow="0" w:firstColumn="1" w:lastColumn="0" w:noHBand="0" w:noVBand="1"/>
+      </w:tblPr>
+      <w:tblGrid>
+        <w:gridCol w:w="790"/>
+        <w:gridCol w:w="3082"/>
+        <w:gridCol w:w="1848"/>
+        <w:gridCol w:w="4930"/>
+      </w:tblGrid>
+      <w:tr>
+        <w:trPr>
+          <w:trHeight w:val="737"/>
+        </w:trPr>
+        <w:tc>
+          <w:tcPr>
+            <w:tcW w:w="790" w:type="dxa"/>
+            <w:shd w:val="clear" w:color="auto" w:fill="BDD6EE" w:themeFill="accent1" w:themeFillTint="66"/>
+          </w:tcPr>
+          <w:p>
+            <w:pPr>
+              <w:pStyle w:val="ListParagraph"/>
+              <w:spacing w:line="360" w:lineRule="auto"/>
+              <w:ind w:left="0"/>
+              <w:jc w:val="both"/>
+              <w:rPr>
+                <w:rFonts w:ascii="Times New Roman" w:hAnsi="Times New Roman" w:cs="Times New Roman"/>
+                <w:b/>
+                <w:sz w:val="24"/>
+                <w:szCs w:val="24"/>
+              </w:rPr>
+            </w:pPr>
+            <w:r>
+              <w:rPr>
+                <w:rFonts w:ascii="Times New Roman" w:hAnsi="Times New Roman" w:cs="Times New Roman"/>
+                <w:b/>
+                <w:sz w:val="24"/>
+                <w:szCs w:val="24"/>
+              </w:rPr>
+              <w:t>STT</w:t>
+            </w:r>
+          </w:p>
+        </w:tc>
+        <w:tc>
+          <w:tcPr>
+            <w:tcW w:w="0" w:type="auto"/>
+            <w:shd w:val="clear" w:color="auto" w:fill="BDD6EE" w:themeFill="accent1" w:themeFillTint="66"/>
+          </w:tcPr>
+          <w:p>
+            <w:pPr>
+              <w:pStyle w:val="ListParagraph"/>
+              <w:spacing w:line="360" w:lineRule="auto"/>
+              <w:ind w:left="0"/>
+              <w:jc w:val="both"/>
+              <w:rPr>
+                <w:rFonts w:ascii="Times New Roman" w:hAnsi="Times New Roman" w:cs="Times New Roman"/>
+                <w:b/>
+                <w:sz w:val="24"/>
+                <w:szCs w:val="24"/>
+              </w:rPr>
+            </w:pPr>
+            <w:r>
+              <w:rPr>
+                <w:rFonts w:ascii="Times New Roman" w:hAnsi="Times New Roman" w:cs="Times New Roman"/>
+                <w:b/>
+                <w:sz w:val="24"/>
+                <w:szCs w:val="24"/>
+              </w:rPr>
+              <w:t>Tên Test case</w:t>
+            </w:r>
+          </w:p>
+        </w:tc>
+        <w:tc>
+          <w:tcPr>
+            <w:tcW w:w="1848" w:type="dxa"/>
+            <w:shd w:val="clear" w:color="auto" w:fill="BDD6EE" w:themeFill="accent1" w:themeFillTint="66"/>
+          </w:tcPr>
+          <w:p>
+            <w:pPr>
+              <w:pStyle w:val="ListParagraph"/>
+              <w:spacing w:line="360" w:lineRule="auto"/>
+              <w:ind w:left="0"/>
+              <w:jc w:val="both"/>
+              <w:rPr>
+                <w:rFonts w:ascii="Times New Roman" w:hAnsi="Times New Roman" w:cs="Times New Roman"/>
+                <w:b/>
+                <w:sz w:val="24"/>
+                <w:szCs w:val="24"/>
+              </w:rPr>
+            </w:pPr>
+            <w:r>
+              <w:rPr>
+                <w:rFonts w:ascii="Times New Roman" w:hAnsi="Times New Roman" w:cs="Times New Roman"/>
+                <w:b/>
+                <w:sz w:val="24"/>
+                <w:szCs w:val="24"/>
+              </w:rPr>
+              <w:t>Đối tượng test</w:t>
+            </w:r>
+          </w:p>
+        </w:tc>
+        <w:tc>
+          <w:tcPr>
+            <w:tcW w:w="4930" w:type="dxa"/>
+            <w:shd w:val="clear" w:color="auto" w:fill="BDD6EE" w:themeFill="accent1" w:themeFillTint="66"/>
+          </w:tcPr>
+          <w:p>
+            <w:pPr>
+              <w:pStyle w:val="ListParagraph"/>
+              <w:spacing w:line="360" w:lineRule="auto"/>
+              <w:ind w:left="0"/>
+              <w:jc w:val="both"/>
+              <w:rPr>
+                <w:rFonts w:ascii="Times New Roman" w:hAnsi="Times New Roman" w:cs="Times New Roman"/>
+                <w:b/>
+                <w:sz w:val="24"/>
+                <w:szCs w:val="24"/>
+              </w:rPr>
+            </w:pPr>
+            <w:r>
+              <w:rPr>
+                <w:rFonts w:ascii="Times New Roman" w:hAnsi="Times New Roman" w:cs="Times New Roman"/>
+                <w:b/>
+                <w:sz w:val="24"/>
+                <w:szCs w:val="24"/>
+              </w:rPr>
+              <w:t>Ý nghĩa</w:t>
+            </w:r>
+          </w:p>
+        </w:tc>
+      </w:tr>
+      <w:tr>
+        <w:trPr>
+          <w:trHeight w:val="1475"/>
+        </w:trPr>
+        <w:tc>
+          <w:tcPr>
+            <w:tcW w:w="790" w:type="dxa"/>
+          </w:tcPr>
+          <w:p>
+            <w:pPr>
+              <w:pStyle w:val="ListParagraph"/>
+              <w:spacing w:line="360" w:lineRule="auto"/>
+              <w:ind w:left="0"/>
+              <w:jc w:val="both"/>
+              <w:rPr>
+                <w:rFonts w:ascii="Times New Roman" w:hAnsi="Times New Roman" w:cs="Times New Roman"/>
+                <w:sz w:val="24"/>
+                <w:szCs w:val="24"/>
+              </w:rPr>
+            </w:pPr>
+            <w:r>
+              <w:rPr>
+                <w:rFonts w:ascii="Times New Roman" w:hAnsi="Times New Roman" w:cs="Times New Roman"/>
+                <w:sz w:val="24"/>
+                <w:szCs w:val="24"/>
+              </w:rPr>
+              <w:t>001</w:t>
+            </w:r>
+          </w:p>
+        </w:tc>
+        <w:tc>
+          <w:tcPr>
+            <w:tcW w:w="0" w:type="auto"/>
+          </w:tcPr>
+          <w:p>
+            <w:pPr>
+              <w:pStyle w:val="ListParagraph"/>
+              <w:spacing w:line="360" w:lineRule="auto"/>
+              <w:ind w:left="0"/>
+              <w:rPr>
+                <w:rFonts w:ascii="Times New Roman" w:hAnsi="Times New Roman" w:cs="Times New Roman"/>
+                <w:sz w:val="24"/>
+                <w:szCs w:val="24"/>
+              </w:rPr>
+            </w:pPr>
+            <w:r>
+              <w:rPr>
+                <w:rFonts w:ascii="Times New Roman" w:hAnsi="Times New Roman" w:cs="Times New Roman"/>
+                <w:sz w:val="24"/>
+                <w:szCs w:val="24"/>
+              </w:rPr>
+              <w:t>Nhập địa chỉ trang Admin (trước khi đăng nhập tài khoản admin)</w:t>
+            </w:r>
+          </w:p>
+        </w:tc>
+        <w:tc>
+          <w:tcPr>
+            <w:tcW w:w="1848" w:type="dxa"/>
+          </w:tcPr>
+          <w:p>
+            <w:pPr>
+              <w:pStyle w:val="ListParagraph"/>
+              <w:spacing w:line="360" w:lineRule="auto"/>
+              <w:ind w:left="0"/>
+              <w:rPr>
+                <w:rFonts w:ascii="Times New Roman" w:hAnsi="Times New Roman" w:cs="Times New Roman"/>
+                <w:sz w:val="24"/>
+                <w:szCs w:val="24"/>
+              </w:rPr>
+            </w:pPr>
+            <w:r>
+              <w:rPr>
+                <w:rFonts w:ascii="Times New Roman" w:hAnsi="Times New Roman" w:cs="Times New Roman"/>
+                <w:sz w:val="24"/>
+                <w:szCs w:val="24"/>
+              </w:rPr>
+              <w:t>Link trang Admin</w:t>
+            </w:r>
+          </w:p>
+        </w:tc>
+        <w:tc>
+          <w:tcPr>
+            <w:tcW w:w="4930" w:type="dxa"/>
+          </w:tcPr>
+          <w:p>
+            <w:pPr>
+              <w:spacing w:line="360" w:lineRule="auto"/>
+              <w:rPr>
+                <w:rFonts w:ascii="Times New Roman" w:hAnsi="Times New Roman" w:cs="Times New Roman"/>
+                <w:sz w:val="24"/>
+                <w:szCs w:val="24"/>
+              </w:rPr>
+            </w:pPr>
+            <w:r>
+              <w:rPr>
+                <w:rFonts w:ascii="Times New Roman" w:hAnsi="Times New Roman" w:cs="Times New Roman"/>
+                <w:sz w:val="24"/>
+                <w:szCs w:val="24"/>
+              </w:rPr>
+              <w:t>Người dùng nhập đúng địa chỉ trang Admin trước khi đã đăng nhập bằng tài khoản admin.</w:t>
+            </w:r>
+          </w:p>
+          <w:p>
+            <w:pPr>
+              <w:spacing w:line="360" w:lineRule="auto"/>
+              <w:rPr>
+                <w:rFonts w:ascii="Times New Roman" w:hAnsi="Times New Roman" w:cs="Times New Roman"/>
+                <w:sz w:val="24"/>
+                <w:szCs w:val="24"/>
+              </w:rPr>
+            </w:pPr>
+            <w:r>
+              <w:rPr>
+                <w:rFonts w:ascii="Times New Roman" w:hAnsi="Times New Roman" w:cs="Times New Roman"/>
+                <w:sz w:val="24"/>
+                <w:szCs w:val="24"/>
+              </w:rPr>
+              <w:t>Trình duyệt thông báo đường link không hợp lệ</w:t>
+            </w:r>
+          </w:p>
+        </w:tc>
+      </w:tr>
+      <w:tr>
+        <w:trPr>
+          <w:trHeight w:val="1475"/>
+        </w:trPr>
+        <w:tc>
+          <w:tcPr>
+            <w:tcW w:w="790" w:type="dxa"/>
+          </w:tcPr>
+          <w:p>
+            <w:pPr>
+              <w:pStyle w:val="ListParagraph"/>
+              <w:spacing w:line="360" w:lineRule="auto"/>
+              <w:ind w:left="0"/>
+              <w:jc w:val="both"/>
+              <w:rPr>
+                <w:rFonts w:ascii="Times New Roman" w:hAnsi="Times New Roman" w:cs="Times New Roman"/>
+                <w:sz w:val="24"/>
+                <w:szCs w:val="24"/>
+              </w:rPr>
+            </w:pPr>
+            <w:r>
+              <w:rPr>
+                <w:rFonts w:ascii="Times New Roman" w:hAnsi="Times New Roman" w:cs="Times New Roman"/>
+                <w:sz w:val="24"/>
+                <w:szCs w:val="24"/>
+              </w:rPr>
+              <w:t>002</w:t>
+            </w:r>
+          </w:p>
+        </w:tc>
+        <w:tc>
+          <w:tcPr>
+            <w:tcW w:w="0" w:type="auto"/>
+          </w:tcPr>
+          <w:p>
+            <w:pPr>
+              <w:pStyle w:val="ListParagraph"/>
+              <w:spacing w:line="360" w:lineRule="auto"/>
+              <w:ind w:left="0"/>
+              <w:rPr>
+                <w:rFonts w:ascii="Times New Roman" w:hAnsi="Times New Roman" w:cs="Times New Roman"/>
+                <w:sz w:val="24"/>
+                <w:szCs w:val="24"/>
+              </w:rPr>
+            </w:pPr>
+            <w:r>
+              <w:rPr>
+                <w:rFonts w:ascii="Times New Roman" w:hAnsi="Times New Roman" w:cs="Times New Roman"/>
+                <w:sz w:val="24"/>
+                <w:szCs w:val="24"/>
+              </w:rPr>
+              <w:t>Nhập địa chỉ trang Admin (sau khi đăng nhập tài khoản admin)</w:t>
+            </w:r>
+          </w:p>
+        </w:tc>
+        <w:tc>
+          <w:tcPr>
+            <w:tcW w:w="1848" w:type="dxa"/>
+          </w:tcPr>
+          <w:p>
+            <w:pPr>
+              <w:pStyle w:val="ListParagraph"/>
+              <w:spacing w:line="360" w:lineRule="auto"/>
+              <w:ind w:left="0"/>
+              <w:rPr>
+                <w:rFonts w:ascii="Times New Roman" w:hAnsi="Times New Roman" w:cs="Times New Roman"/>
+                <w:sz w:val="24"/>
+                <w:szCs w:val="24"/>
+              </w:rPr>
+            </w:pPr>
+            <w:r>
+              <w:rPr>
+                <w:rFonts w:ascii="Times New Roman" w:hAnsi="Times New Roman" w:cs="Times New Roman"/>
+                <w:sz w:val="24"/>
+                <w:szCs w:val="24"/>
+              </w:rPr>
+              <w:t>Link trang Admin</w:t>
+            </w:r>
+          </w:p>
+        </w:tc>
+        <w:tc>
+          <w:tcPr>
+            <w:tcW w:w="4930" w:type="dxa"/>
+          </w:tcPr>
+          <w:p>
+            <w:pPr>
+              <w:spacing w:line="360" w:lineRule="auto"/>
+              <w:rPr>
+                <w:rFonts w:ascii="Times New Roman" w:hAnsi="Times New Roman" w:cs="Times New Roman"/>
+                <w:sz w:val="24"/>
+                <w:szCs w:val="24"/>
+              </w:rPr>
+            </w:pPr>
+            <w:r>
+              <w:rPr>
+                <w:rFonts w:ascii="Times New Roman" w:hAnsi="Times New Roman" w:cs="Times New Roman"/>
+                <w:sz w:val="24"/>
+                <w:szCs w:val="24"/>
+              </w:rPr>
+              <w:t>Người dùng nhập đúng địa chỉ trang Admin sau khi đã đăng nhập bằng tài khoản admin.</w:t>
+            </w:r>
+          </w:p>
+          <w:p>
+            <w:pPr>
+              <w:spacing w:line="360" w:lineRule="auto"/>
+              <w:rPr>
+                <w:rFonts w:ascii="Times New Roman" w:hAnsi="Times New Roman" w:cs="Times New Roman"/>
+                <w:sz w:val="24"/>
+                <w:szCs w:val="24"/>
+              </w:rPr>
+            </w:pPr>
+            <w:r>
+              <w:rPr>
+                <w:rFonts w:ascii="Times New Roman" w:hAnsi="Times New Roman" w:cs="Times New Roman"/>
+                <w:sz w:val="24"/>
+                <w:szCs w:val="24"/>
+              </w:rPr>
+              <w:t>Người dùng sẽ được chuyển đến trang admin</w:t>
+            </w:r>
+          </w:p>
+        </w:tc>
+      </w:tr>
+      <w:tr>
+        <w:trPr>
+          <w:trHeight w:val="1475"/>
+        </w:trPr>
+        <w:tc>
+          <w:tcPr>
+            <w:tcW w:w="790" w:type="dxa"/>
+          </w:tcPr>
+          <w:p>
+            <w:pPr>
+              <w:pStyle w:val="ListParagraph"/>
+              <w:spacing w:line="360" w:lineRule="auto"/>
+              <w:ind w:left="0"/>
+              <w:jc w:val="both"/>
+              <w:rPr>
+                <w:rFonts w:ascii="Times New Roman" w:hAnsi="Times New Roman" w:cs="Times New Roman"/>
+                <w:sz w:val="24"/>
+                <w:szCs w:val="24"/>
+              </w:rPr>
+            </w:pPr>
+            <w:r>
+              <w:rPr>
+                <w:rFonts w:ascii="Times New Roman" w:hAnsi="Times New Roman" w:cs="Times New Roman"/>
+                <w:sz w:val="24"/>
+                <w:szCs w:val="24"/>
+              </w:rPr>
+              <w:t>004</w:t>
+            </w:r>
+          </w:p>
+        </w:tc>
+        <w:tc>
+          <w:tcPr>
+            <w:tcW w:w="0" w:type="auto"/>
+          </w:tcPr>
+          <w:p>
+            <w:pPr>
+              <w:pStyle w:val="ListParagraph"/>
+              <w:spacing w:line="360" w:lineRule="auto"/>
+              <w:ind w:left="0"/>
+              <w:rPr>
+                <w:rFonts w:ascii="Times New Roman" w:hAnsi="Times New Roman" w:cs="Times New Roman"/>
+                <w:sz w:val="24"/>
+                <w:szCs w:val="24"/>
+              </w:rPr>
+            </w:pPr>
+            <w:r>
+              <w:rPr>
+                <w:rFonts w:ascii="Times New Roman" w:hAnsi="Times New Roman" w:cs="Times New Roman"/>
+                <w:sz w:val="24"/>
+                <w:szCs w:val="24"/>
+              </w:rPr>
+              <w:t>Nhập địa chỉ trang Admin (sau khi đăng nhập tài khoản thường)</w:t>
+            </w:r>
+          </w:p>
+        </w:tc>
+        <w:tc>
+          <w:tcPr>
+            <w:tcW w:w="1848" w:type="dxa"/>
+          </w:tcPr>
+          <w:p>
+            <w:pPr>
+              <w:pStyle w:val="ListParagraph"/>
+              <w:spacing w:line="360" w:lineRule="auto"/>
+              <w:ind w:left="0"/>
+              <w:rPr>
+                <w:rFonts w:ascii="Times New Roman" w:hAnsi="Times New Roman" w:cs="Times New Roman"/>
+                <w:sz w:val="24"/>
+                <w:szCs w:val="24"/>
+              </w:rPr>
+            </w:pPr>
+            <w:r>
+              <w:rPr>
+                <w:rFonts w:ascii="Times New Roman" w:hAnsi="Times New Roman" w:cs="Times New Roman"/>
+                <w:sz w:val="24"/>
+                <w:szCs w:val="24"/>
+              </w:rPr>
+              <w:t>Link trang Admin</w:t>
+            </w:r>
+          </w:p>
+        </w:tc>
+        <w:tc>
+          <w:tcPr>
+            <w:tcW w:w="4930" w:type="dxa"/>
+          </w:tcPr>
+          <w:p>
+            <w:pPr>
+              <w:spacing w:line="360" w:lineRule="auto"/>
+              <w:rPr>
+                <w:rFonts w:ascii="Times New Roman" w:hAnsi="Times New Roman" w:cs="Times New Roman"/>
+                <w:sz w:val="24"/>
+                <w:szCs w:val="24"/>
+              </w:rPr>
+            </w:pPr>
+            <w:r>
+              <w:rPr>
+                <w:rFonts w:ascii="Times New Roman" w:hAnsi="Times New Roman" w:cs="Times New Roman"/>
+                <w:sz w:val="24"/>
+                <w:szCs w:val="24"/>
+              </w:rPr>
+              <w:t>Người dùng nhập đúng địa chỉ trang Admin sau khi đã đăng nhập bằng tài khoản thường.</w:t>
+            </w:r>
+          </w:p>
+          <w:p>
+            <w:pPr>
+              <w:spacing w:line="360" w:lineRule="auto"/>
+              <w:rPr>
+                <w:rFonts w:ascii="Times New Roman" w:hAnsi="Times New Roman" w:cs="Times New Roman"/>
+                <w:sz w:val="24"/>
+                <w:szCs w:val="24"/>
+              </w:rPr>
+            </w:pPr>
+            <w:r>
+              <w:rPr>
+                <w:rFonts w:ascii="Times New Roman" w:hAnsi="Times New Roman" w:cs="Times New Roman"/>
+                <w:sz w:val="24"/>
+                <w:szCs w:val="24"/>
+              </w:rPr>
+              <w:t>Trình duyệt thông báo đường link không hợp lệ</w:t>
+            </w:r>
+          </w:p>
+        </w:tc>
+      </w:tr>
+      <w:tr>
+        <w:trPr>
+          <w:trHeight w:val="1475"/>
+        </w:trPr>
+        <w:tc>
+          <w:tcPr>
+            <w:tcW w:w="790" w:type="dxa"/>
+          </w:tcPr>
+          <w:p>
+            <w:pPr>
+              <w:pStyle w:val="ListParagraph"/>
+              <w:spacing w:line="360" w:lineRule="auto"/>
+              <w:ind w:left="0"/>
+              <w:jc w:val="both"/>
+              <w:rPr>
+                <w:rFonts w:ascii="Times New Roman" w:hAnsi="Times New Roman" w:cs="Times New Roman"/>
+                <w:sz w:val="24"/>
+                <w:szCs w:val="24"/>
+              </w:rPr>
+            </w:pPr>
+            <w:r>
+              <w:rPr>
+                <w:rFonts w:ascii="Times New Roman" w:hAnsi="Times New Roman" w:cs="Times New Roman"/>
+                <w:sz w:val="24"/>
+                <w:szCs w:val="24"/>
+              </w:rPr>
+              <w:t>005</w:t>
+            </w:r>
+          </w:p>
+        </w:tc>
+        <w:tc>
+          <w:tcPr>
+            <w:tcW w:w="0" w:type="auto"/>
+          </w:tcPr>
+          <w:p>
+            <w:pPr>
+              <w:pStyle w:val="ListParagraph"/>
+              <w:spacing w:line="360" w:lineRule="auto"/>
+              <w:ind w:left="0"/>
+              <w:rPr>
+                <w:rFonts w:ascii="Times New Roman" w:hAnsi="Times New Roman" w:cs="Times New Roman"/>
+                <w:sz w:val="24"/>
+                <w:szCs w:val="24"/>
+              </w:rPr>
+            </w:pPr>
+            <w:r>
+              <w:rPr>
+                <w:rFonts w:ascii="Times New Roman" w:hAnsi="Times New Roman" w:cs="Times New Roman"/>
+                <w:sz w:val="24"/>
+                <w:szCs w:val="24"/>
+              </w:rPr>
+              <w:t>Chọn “User”</w:t>
+            </w:r>
+          </w:p>
+        </w:tc>
+        <w:tc>
+          <w:tcPr>
+            <w:tcW w:w="1848" w:type="dxa"/>
+          </w:tcPr>
+          <w:p>
+            <w:pPr>
+              <w:pStyle w:val="ListParagraph"/>
+              <w:spacing w:line="360" w:lineRule="auto"/>
+              <w:ind w:left="0"/>
+              <w:rPr>
+                <w:rFonts w:ascii="Times New Roman" w:hAnsi="Times New Roman" w:cs="Times New Roman"/>
+                <w:sz w:val="24"/>
+                <w:szCs w:val="24"/>
+              </w:rPr>
+            </w:pPr>
+            <w:r>
+              <w:rPr>
+                <w:rFonts w:ascii="Times New Roman" w:hAnsi="Times New Roman" w:cs="Times New Roman"/>
+                <w:sz w:val="24"/>
+                <w:szCs w:val="24"/>
+              </w:rPr>
+              <w:t>Mục User</w:t>
+            </w:r>
+          </w:p>
+        </w:tc>
+        <w:tc>
+          <w:tcPr>
+            <w:tcW w:w="4930" w:type="dxa"/>
+          </w:tcPr>
+          <w:p>
+            <w:pPr>
+              <w:spacing w:line="360" w:lineRule="auto"/>
+              <w:rPr>
+                <w:rFonts w:ascii="Times New Roman" w:hAnsi="Times New Roman" w:cs="Times New Roman"/>
+                <w:sz w:val="24"/>
+                <w:szCs w:val="24"/>
+              </w:rPr>
+            </w:pPr>
+            <w:r>
+              <w:rPr>
+                <w:rFonts w:ascii="Times New Roman" w:hAnsi="Times New Roman" w:cs="Times New Roman"/>
+                <w:sz w:val="24"/>
+                <w:szCs w:val="24"/>
+              </w:rPr>
+              <w:t>Admin chọn mục User</w:t>
+            </w:r>
+          </w:p>
+          <w:p>
+            <w:pPr>
+              <w:spacing w:line="360" w:lineRule="auto"/>
+              <w:rPr>
+                <w:rFonts w:ascii="Times New Roman" w:hAnsi="Times New Roman" w:cs="Times New Roman"/>
+                <w:sz w:val="24"/>
+                <w:szCs w:val="24"/>
+              </w:rPr>
+            </w:pPr>
+            <w:r>
+              <w:rPr>
+                <w:rFonts w:ascii="Times New Roman" w:hAnsi="Times New Roman" w:cs="Times New Roman"/>
+                <w:sz w:val="24"/>
+                <w:szCs w:val="24"/>
+              </w:rPr>
+              <w:t>Web sẽ chuyển Admin đến mục User</w:t>
+            </w:r>
+          </w:p>
+        </w:tc>
+      </w:tr>
+      <w:tr>
+        <w:trPr>
+          <w:trHeight w:val="1475"/>
+        </w:trPr>
+        <w:tc>
+          <w:tcPr>
+            <w:tcW w:w="790" w:type="dxa"/>
+          </w:tcPr>
+          <w:p>
+            <w:pPr>
+              <w:pStyle w:val="ListParagraph"/>
+              <w:spacing w:line="360" w:lineRule="auto"/>
+              <w:ind w:left="0"/>
+              <w:jc w:val="both"/>
+              <w:rPr>
+                <w:rFonts w:ascii="Times New Roman" w:hAnsi="Times New Roman" w:cs="Times New Roman"/>
+                <w:sz w:val="24"/>
+                <w:szCs w:val="24"/>
+              </w:rPr>
+            </w:pPr>
+            <w:r>
+              <w:rPr>
+                <w:rFonts w:ascii="Times New Roman" w:hAnsi="Times New Roman" w:cs="Times New Roman"/>
+                <w:sz w:val="24"/>
+                <w:szCs w:val="24"/>
+              </w:rPr>
+              <w:lastRenderedPageBreak/>
+              <w:t>006</w:t>
+            </w:r>
+          </w:p>
+        </w:tc>
+        <w:tc>
+          <w:tcPr>
+            <w:tcW w:w="0" w:type="auto"/>
+          </w:tcPr>
+          <w:p>
+            <w:pPr>
+              <w:pStyle w:val="ListParagraph"/>
+              <w:spacing w:line="360" w:lineRule="auto"/>
+              <w:ind w:left="0"/>
+              <w:rPr>
+                <w:rFonts w:ascii="Times New Roman" w:hAnsi="Times New Roman" w:cs="Times New Roman"/>
+                <w:sz w:val="24"/>
+                <w:szCs w:val="24"/>
+              </w:rPr>
+            </w:pPr>
+            <w:r>
+              <w:rPr>
+                <w:rFonts w:ascii="Times New Roman" w:hAnsi="Times New Roman" w:cs="Times New Roman"/>
+                <w:sz w:val="24"/>
+                <w:szCs w:val="24"/>
+              </w:rPr>
+              <w:t>Tìm kiếm</w:t>
+            </w:r>
+          </w:p>
+        </w:tc>
+        <w:tc>
+          <w:tcPr>
+            <w:tcW w:w="1848" w:type="dxa"/>
+          </w:tcPr>
+          <w:p>
+            <w:pPr>
+              <w:pStyle w:val="ListParagraph"/>
+              <w:spacing w:line="360" w:lineRule="auto"/>
+              <w:ind w:left="0"/>
+              <w:rPr>
+                <w:rFonts w:ascii="Times New Roman" w:hAnsi="Times New Roman" w:cs="Times New Roman"/>
+                <w:sz w:val="24"/>
+                <w:szCs w:val="24"/>
+              </w:rPr>
+            </w:pPr>
+            <w:r>
+              <w:rPr>
+                <w:rFonts w:ascii="Times New Roman" w:hAnsi="Times New Roman" w:cs="Times New Roman"/>
+                <w:sz w:val="24"/>
+                <w:szCs w:val="24"/>
+              </w:rPr>
+              <w:t>Thanh tìm kiếm</w:t>
+            </w:r>
+          </w:p>
+        </w:tc>
+        <w:tc>
+          <w:tcPr>
+            <w:tcW w:w="4930" w:type="dxa"/>
+          </w:tcPr>
+          <w:p>
+            <w:pPr>
+              <w:spacing w:line="360" w:lineRule="auto"/>
+              <w:rPr>
+                <w:rFonts w:ascii="Times New Roman" w:hAnsi="Times New Roman" w:cs="Times New Roman"/>
+                <w:sz w:val="24"/>
+                <w:szCs w:val="24"/>
+              </w:rPr>
+            </w:pPr>
+            <w:r>
+              <w:rPr>
+                <w:rFonts w:ascii="Times New Roman" w:hAnsi="Times New Roman" w:cs="Times New Roman"/>
+                <w:sz w:val="24"/>
+                <w:szCs w:val="24"/>
+              </w:rPr>
+              <w:t>Admin nhập thông tin vào thanh tìm kiếm trong trang web Admin mục User</w:t>
+            </w:r>
+          </w:p>
+          <w:p>
+            <w:pPr>
+              <w:spacing w:line="360" w:lineRule="auto"/>
+              <w:rPr>
+                <w:rFonts w:ascii="Times New Roman" w:hAnsi="Times New Roman" w:cs="Times New Roman"/>
+                <w:sz w:val="24"/>
+                <w:szCs w:val="24"/>
+              </w:rPr>
+            </w:pPr>
+            <w:r>
+              <w:rPr>
+                <w:rFonts w:ascii="Times New Roman" w:hAnsi="Times New Roman" w:cs="Times New Roman"/>
+                <w:sz w:val="24"/>
+                <w:szCs w:val="24"/>
+              </w:rPr>
+              <w:t>Web sẽ lọc theo tiêu chí tìm kiếm của admin và hiển thị các kết quả người dùng tương ứng với tiêu chí tìm kiếm</w:t>
+            </w:r>
+          </w:p>
+        </w:tc>
+      </w:tr>
+      <w:tr>
+        <w:trPr>
+          <w:trHeight w:val="1475"/>
+        </w:trPr>
+        <w:tc>
+          <w:tcPr>
+            <w:tcW w:w="790" w:type="dxa"/>
+          </w:tcPr>
+          <w:p>
+            <w:pPr>
+              <w:pStyle w:val="ListParagraph"/>
+              <w:spacing w:line="360" w:lineRule="auto"/>
+              <w:ind w:left="0"/>
+              <w:jc w:val="both"/>
+              <w:rPr>
+                <w:rFonts w:ascii="Times New Roman" w:hAnsi="Times New Roman" w:cs="Times New Roman"/>
+                <w:sz w:val="24"/>
+                <w:szCs w:val="24"/>
+              </w:rPr>
+            </w:pPr>
+            <w:r>
+              <w:rPr>
+                <w:rFonts w:ascii="Times New Roman" w:hAnsi="Times New Roman" w:cs="Times New Roman"/>
+                <w:sz w:val="24"/>
+                <w:szCs w:val="24"/>
+              </w:rPr>
+              <w:t>007</w:t>
+            </w:r>
+          </w:p>
+        </w:tc>
+        <w:tc>
+          <w:tcPr>
+            <w:tcW w:w="0" w:type="auto"/>
+          </w:tcPr>
+          <w:p>
+            <w:pPr>
+              <w:pStyle w:val="ListParagraph"/>
+              <w:spacing w:line="360" w:lineRule="auto"/>
+              <w:ind w:left="0"/>
+              <w:rPr>
+                <w:rFonts w:ascii="Times New Roman" w:hAnsi="Times New Roman" w:cs="Times New Roman"/>
+                <w:sz w:val="24"/>
+                <w:szCs w:val="24"/>
+              </w:rPr>
+            </w:pPr>
+            <w:r>
+              <w:rPr>
+                <w:rFonts w:ascii="Times New Roman" w:hAnsi="Times New Roman" w:cs="Times New Roman"/>
+                <w:sz w:val="24"/>
+                <w:szCs w:val="24"/>
+              </w:rPr>
+              <w:t xml:space="preserve">Chọn </w:t>
+            </w:r>
+            <w:r>
+              <w:rPr>
+                <w:rFonts w:ascii="Times New Roman" w:hAnsi="Times New Roman" w:cs="Times New Roman"/>
+                <w:sz w:val="24"/>
+                <w:szCs w:val="24"/>
+              </w:rPr>
+              <w:t>người dùng</w:t>
+            </w:r>
+          </w:p>
+        </w:tc>
+        <w:tc>
+          <w:tcPr>
+            <w:tcW w:w="1848" w:type="dxa"/>
+          </w:tcPr>
+          <w:p>
+            <w:pPr>
+              <w:pStyle w:val="ListParagraph"/>
+              <w:spacing w:line="360" w:lineRule="auto"/>
+              <w:ind w:left="0"/>
+              <w:rPr>
+                <w:rFonts w:ascii="Times New Roman" w:hAnsi="Times New Roman" w:cs="Times New Roman"/>
+                <w:sz w:val="24"/>
+                <w:szCs w:val="24"/>
+              </w:rPr>
+            </w:pPr>
+            <w:r>
+              <w:rPr>
+                <w:rFonts w:ascii="Times New Roman" w:hAnsi="Times New Roman" w:cs="Times New Roman"/>
+                <w:sz w:val="24"/>
+                <w:szCs w:val="24"/>
+              </w:rPr>
+              <w:t>Thông tin</w:t>
+            </w:r>
+            <w:r>
+              <w:rPr>
+                <w:rFonts w:ascii="Times New Roman" w:hAnsi="Times New Roman" w:cs="Times New Roman"/>
+                <w:sz w:val="24"/>
+                <w:szCs w:val="24"/>
+              </w:rPr>
+              <w:t xml:space="preserve"> người dùng</w:t>
+            </w:r>
+          </w:p>
+        </w:tc>
+        <w:tc>
+          <w:tcPr>
+            <w:tcW w:w="4930" w:type="dxa"/>
+          </w:tcPr>
+          <w:p>
+            <w:pPr>
+              <w:spacing w:line="360" w:lineRule="auto"/>
+              <w:rPr>
+                <w:rFonts w:ascii="Times New Roman" w:hAnsi="Times New Roman" w:cs="Times New Roman"/>
+                <w:sz w:val="24"/>
+                <w:szCs w:val="24"/>
+              </w:rPr>
+            </w:pPr>
+            <w:r>
+              <w:rPr>
+                <w:rFonts w:ascii="Times New Roman" w:hAnsi="Times New Roman" w:cs="Times New Roman"/>
+                <w:sz w:val="24"/>
+                <w:szCs w:val="24"/>
+              </w:rPr>
+              <w:t>Admin click vào người dùng tùy ý</w:t>
+            </w:r>
+          </w:p>
+          <w:p>
+            <w:pPr>
+              <w:spacing w:line="360" w:lineRule="auto"/>
+              <w:rPr>
+                <w:rFonts w:ascii="Times New Roman" w:hAnsi="Times New Roman" w:cs="Times New Roman"/>
+                <w:sz w:val="24"/>
+                <w:szCs w:val="24"/>
+              </w:rPr>
+            </w:pPr>
+            <w:r>
+              <w:rPr>
+                <w:rFonts w:ascii="Times New Roman" w:hAnsi="Times New Roman" w:cs="Times New Roman"/>
+                <w:sz w:val="24"/>
+                <w:szCs w:val="24"/>
+              </w:rPr>
+              <w:t xml:space="preserve">Web sẽ </w:t>
+            </w:r>
+            <w:r>
+              <w:rPr>
+                <w:rFonts w:ascii="Times New Roman" w:hAnsi="Times New Roman" w:cs="Times New Roman"/>
+                <w:sz w:val="24"/>
+                <w:szCs w:val="24"/>
+              </w:rPr>
+              <w:t>hiển thị ra đầy đủ thông tin chi tiết của người dùng, bao gồm cả mật khẩu (đã mã hóa)</w:t>
+            </w:r>
+          </w:p>
+        </w:tc>
+      </w:tr>
+      <w:tr>
+        <w:trPr>
+          <w:trHeight w:val="737"/>
+        </w:trPr>
+        <w:tc>
+          <w:tcPr>
+            <w:tcW w:w="790" w:type="dxa"/>
+          </w:tcPr>
+          <w:p>
+            <w:pPr>
+              <w:pStyle w:val="ListParagraph"/>
+              <w:spacing w:line="360" w:lineRule="auto"/>
+              <w:ind w:left="0"/>
+              <w:jc w:val="both"/>
+              <w:rPr>
+                <w:rFonts w:ascii="Times New Roman" w:hAnsi="Times New Roman" w:cs="Times New Roman"/>
+                <w:sz w:val="24"/>
+                <w:szCs w:val="24"/>
+              </w:rPr>
+            </w:pPr>
+            <w:r>
+              <w:rPr>
+                <w:rFonts w:ascii="Times New Roman" w:hAnsi="Times New Roman" w:cs="Times New Roman"/>
+                <w:sz w:val="24"/>
+                <w:szCs w:val="24"/>
+              </w:rPr>
+              <w:t>008</w:t>
+            </w:r>
+          </w:p>
+        </w:tc>
+        <w:tc>
+          <w:tcPr>
+            <w:tcW w:w="0" w:type="auto"/>
+          </w:tcPr>
+          <w:p>
+            <w:pPr>
+              <w:pStyle w:val="ListParagraph"/>
+              <w:spacing w:line="360" w:lineRule="auto"/>
+              <w:ind w:left="0"/>
+              <w:rPr>
+                <w:rFonts w:ascii="Times New Roman" w:hAnsi="Times New Roman" w:cs="Times New Roman"/>
+                <w:sz w:val="24"/>
+                <w:szCs w:val="24"/>
+              </w:rPr>
+            </w:pPr>
+            <w:r>
+              <w:rPr>
+                <w:rFonts w:ascii="Times New Roman" w:hAnsi="Times New Roman" w:cs="Times New Roman"/>
+                <w:sz w:val="24"/>
+                <w:szCs w:val="24"/>
+              </w:rPr>
+              <w:t>Chọn “Company”</w:t>
+            </w:r>
+          </w:p>
+        </w:tc>
+        <w:tc>
+          <w:tcPr>
+            <w:tcW w:w="1848" w:type="dxa"/>
+          </w:tcPr>
+          <w:p>
+            <w:pPr>
+              <w:pStyle w:val="ListParagraph"/>
+              <w:spacing w:line="360" w:lineRule="auto"/>
+              <w:ind w:left="0"/>
+              <w:rPr>
+                <w:rFonts w:ascii="Times New Roman" w:hAnsi="Times New Roman" w:cs="Times New Roman"/>
+                <w:sz w:val="24"/>
+                <w:szCs w:val="24"/>
+              </w:rPr>
+            </w:pPr>
+            <w:r>
+              <w:rPr>
+                <w:rFonts w:ascii="Times New Roman" w:hAnsi="Times New Roman" w:cs="Times New Roman"/>
+                <w:sz w:val="24"/>
+                <w:szCs w:val="24"/>
+              </w:rPr>
+              <w:t>Mục Company</w:t>
+            </w:r>
+          </w:p>
+        </w:tc>
+        <w:tc>
+          <w:tcPr>
+            <w:tcW w:w="4930" w:type="dxa"/>
+          </w:tcPr>
+          <w:p>
+            <w:pPr>
+              <w:spacing w:line="360" w:lineRule="auto"/>
+              <w:rPr>
+                <w:rFonts w:ascii="Times New Roman" w:hAnsi="Times New Roman" w:cs="Times New Roman"/>
+                <w:sz w:val="24"/>
+                <w:szCs w:val="24"/>
+              </w:rPr>
+            </w:pPr>
+            <w:r>
+              <w:rPr>
+                <w:rFonts w:ascii="Times New Roman" w:hAnsi="Times New Roman" w:cs="Times New Roman"/>
+                <w:sz w:val="24"/>
+                <w:szCs w:val="24"/>
+              </w:rPr>
+              <w:t>Admin chọn mục Company</w:t>
+            </w:r>
+          </w:p>
+          <w:p>
+            <w:pPr>
+              <w:spacing w:line="360" w:lineRule="auto"/>
+              <w:rPr>
+                <w:rFonts w:ascii="Times New Roman" w:hAnsi="Times New Roman" w:cs="Times New Roman"/>
+                <w:sz w:val="24"/>
+                <w:szCs w:val="24"/>
+              </w:rPr>
+            </w:pPr>
+            <w:r>
+              <w:rPr>
+                <w:rFonts w:ascii="Times New Roman" w:hAnsi="Times New Roman" w:cs="Times New Roman"/>
+                <w:sz w:val="24"/>
+                <w:szCs w:val="24"/>
+              </w:rPr>
+              <w:t>Web sẽ chuyển Admin đến mục Company</w:t>
+            </w:r>
+          </w:p>
+        </w:tc>
+      </w:tr>
+      <w:tr>
+        <w:trPr>
+          <w:trHeight w:val="737"/>
+        </w:trPr>
+        <w:tc>
+          <w:tcPr>
+            <w:tcW w:w="790" w:type="dxa"/>
+          </w:tcPr>
+          <w:p>
+            <w:pPr>
+              <w:pStyle w:val="ListParagraph"/>
+              <w:spacing w:line="360" w:lineRule="auto"/>
+              <w:ind w:left="0"/>
+              <w:jc w:val="both"/>
+              <w:rPr>
+                <w:rFonts w:ascii="Times New Roman" w:hAnsi="Times New Roman" w:cs="Times New Roman"/>
+                <w:sz w:val="24"/>
+                <w:szCs w:val="24"/>
+              </w:rPr>
+            </w:pPr>
+            <w:r>
+              <w:rPr>
+                <w:rFonts w:ascii="Times New Roman" w:hAnsi="Times New Roman" w:cs="Times New Roman"/>
+                <w:sz w:val="24"/>
+                <w:szCs w:val="24"/>
+              </w:rPr>
+              <w:t>009</w:t>
+            </w:r>
+          </w:p>
+        </w:tc>
+        <w:tc>
+          <w:tcPr>
+            <w:tcW w:w="0" w:type="auto"/>
+          </w:tcPr>
+          <w:p>
+            <w:pPr>
+              <w:pStyle w:val="ListParagraph"/>
+              <w:spacing w:line="360" w:lineRule="auto"/>
+              <w:ind w:left="0"/>
+              <w:rPr>
+                <w:rFonts w:ascii="Times New Roman" w:hAnsi="Times New Roman" w:cs="Times New Roman"/>
+                <w:sz w:val="24"/>
+                <w:szCs w:val="24"/>
+              </w:rPr>
+            </w:pPr>
+            <w:r>
+              <w:rPr>
+                <w:rFonts w:ascii="Times New Roman" w:hAnsi="Times New Roman" w:cs="Times New Roman"/>
+                <w:sz w:val="24"/>
+                <w:szCs w:val="24"/>
+              </w:rPr>
+              <w:t>Tìm kiếm</w:t>
+            </w:r>
+          </w:p>
+        </w:tc>
+        <w:tc>
+          <w:tcPr>
+            <w:tcW w:w="1848" w:type="dxa"/>
+          </w:tcPr>
+          <w:p>
+            <w:pPr>
+              <w:pStyle w:val="ListParagraph"/>
+              <w:spacing w:line="360" w:lineRule="auto"/>
+              <w:ind w:left="0"/>
+              <w:rPr>
+                <w:rFonts w:ascii="Times New Roman" w:hAnsi="Times New Roman" w:cs="Times New Roman"/>
+                <w:sz w:val="24"/>
+                <w:szCs w:val="24"/>
+              </w:rPr>
+            </w:pPr>
+            <w:r>
+              <w:rPr>
+                <w:rFonts w:ascii="Times New Roman" w:hAnsi="Times New Roman" w:cs="Times New Roman"/>
+                <w:sz w:val="24"/>
+                <w:szCs w:val="24"/>
+              </w:rPr>
+              <w:t>Thanh tìm kiếm</w:t>
+            </w:r>
+          </w:p>
+        </w:tc>
+        <w:tc>
+          <w:tcPr>
+            <w:tcW w:w="4930" w:type="dxa"/>
+          </w:tcPr>
+          <w:p>
+            <w:pPr>
+              <w:spacing w:line="360" w:lineRule="auto"/>
+              <w:rPr>
+                <w:rFonts w:ascii="Times New Roman" w:hAnsi="Times New Roman" w:cs="Times New Roman"/>
+                <w:sz w:val="24"/>
+                <w:szCs w:val="24"/>
+              </w:rPr>
+            </w:pPr>
+            <w:r>
+              <w:rPr>
+                <w:rFonts w:ascii="Times New Roman" w:hAnsi="Times New Roman" w:cs="Times New Roman"/>
+                <w:sz w:val="24"/>
+                <w:szCs w:val="24"/>
+              </w:rPr>
+              <w:t>Admin nhập thông tin vào thanh tìm kiếm trong trang web Admin mục Company</w:t>
+            </w:r>
+          </w:p>
+          <w:p>
+            <w:pPr>
+              <w:spacing w:line="360" w:lineRule="auto"/>
+              <w:rPr>
+                <w:rFonts w:ascii="Times New Roman" w:hAnsi="Times New Roman" w:cs="Times New Roman"/>
+                <w:sz w:val="24"/>
+                <w:szCs w:val="24"/>
+              </w:rPr>
+            </w:pPr>
+            <w:r>
+              <w:rPr>
+                <w:rFonts w:ascii="Times New Roman" w:hAnsi="Times New Roman" w:cs="Times New Roman"/>
+                <w:sz w:val="24"/>
+                <w:szCs w:val="24"/>
+              </w:rPr>
+              <w:t>Web sẽ lọc theo tiêu chí tìm kiếm của admin và hiển thị các kết quả công ty tương ứng với tiêu chí tìm kiếm</w:t>
+            </w:r>
+          </w:p>
+        </w:tc>
+      </w:tr>
+      <w:tr>
+        <w:trPr>
+          <w:trHeight w:val="737"/>
+        </w:trPr>
+        <w:tc>
+          <w:tcPr>
+            <w:tcW w:w="790" w:type="dxa"/>
+          </w:tcPr>
+          <w:p>
+            <w:pPr>
+              <w:spacing w:before="60" w:after="60" w:line="276" w:lineRule="auto"/>
+              <w:rPr>
+                <w:rFonts w:ascii="Times New Roman" w:hAnsi="Times New Roman" w:cs="Times New Roman"/>
+                <w:sz w:val="24"/>
+                <w:szCs w:val="24"/>
+              </w:rPr>
+            </w:pPr>
+            <w:r>
+              <w:rPr>
+                <w:rFonts w:ascii="Times New Roman" w:hAnsi="Times New Roman" w:cs="Times New Roman"/>
+                <w:sz w:val="24"/>
+                <w:szCs w:val="24"/>
+              </w:rPr>
+              <w:t>010</w:t>
+            </w:r>
+          </w:p>
+        </w:tc>
+        <w:tc>
+          <w:tcPr>
+            <w:tcW w:w="0" w:type="auto"/>
+          </w:tcPr>
+          <w:p>
+            <w:pPr>
+              <w:spacing w:before="60" w:after="60" w:line="276" w:lineRule="auto"/>
+              <w:rPr>
+                <w:rFonts w:ascii="Times New Roman" w:hAnsi="Times New Roman" w:cs="Times New Roman"/>
+                <w:sz w:val="24"/>
+                <w:szCs w:val="24"/>
+              </w:rPr>
+            </w:pPr>
+            <w:r>
+              <w:rPr>
+                <w:rFonts w:ascii="Times New Roman" w:hAnsi="Times New Roman" w:cs="Times New Roman"/>
+                <w:sz w:val="24"/>
+                <w:szCs w:val="24"/>
+              </w:rPr>
+              <w:t>Chức năng “Xóa”</w:t>
+            </w:r>
+          </w:p>
+        </w:tc>
+        <w:tc>
+          <w:tcPr>
+            <w:tcW w:w="1848" w:type="dxa"/>
+          </w:tcPr>
+          <w:p>
+            <w:pPr>
+              <w:spacing w:before="60" w:after="60" w:line="276" w:lineRule="auto"/>
+              <w:rPr>
+                <w:rFonts w:ascii="Times New Roman" w:hAnsi="Times New Roman" w:cs="Times New Roman"/>
+                <w:sz w:val="24"/>
+                <w:szCs w:val="24"/>
+              </w:rPr>
+            </w:pPr>
+            <w:r>
+              <w:rPr>
+                <w:rFonts w:ascii="Times New Roman" w:hAnsi="Times New Roman" w:cs="Times New Roman"/>
+                <w:sz w:val="24"/>
+                <w:szCs w:val="24"/>
+              </w:rPr>
+              <w:t>Nút chức năng “Xóa”</w:t>
+            </w:r>
+          </w:p>
+        </w:tc>
+        <w:tc>
+          <w:tcPr>
+            <w:tcW w:w="4930" w:type="dxa"/>
+          </w:tcPr>
+          <w:p>
+            <w:pPr>
+              <w:spacing w:before="60" w:after="60" w:line="276" w:lineRule="auto"/>
+              <w:rPr>
+                <w:rFonts w:ascii="Times New Roman" w:hAnsi="Times New Roman" w:cs="Times New Roman"/>
+                <w:sz w:val="24"/>
+                <w:szCs w:val="24"/>
+              </w:rPr>
+            </w:pPr>
+            <w:r>
+              <w:rPr>
+                <w:rFonts w:ascii="Times New Roman" w:hAnsi="Times New Roman" w:cs="Times New Roman"/>
+                <w:sz w:val="24"/>
+                <w:szCs w:val="24"/>
+              </w:rPr>
+              <w:t xml:space="preserve">Người dùng click vào </w:t>
+            </w:r>
+            <w:r>
+              <w:rPr>
+                <w:rFonts w:ascii="Times New Roman" w:hAnsi="Times New Roman" w:cs="Times New Roman"/>
+                <w:sz w:val="24"/>
+                <w:szCs w:val="24"/>
+              </w:rPr>
+              <w:t>nút chức năng “Xóa” tương ứng với mỗi công ty tùy ý</w:t>
+            </w:r>
+          </w:p>
+          <w:p>
+            <w:pPr>
+              <w:spacing w:before="60" w:after="60" w:line="276" w:lineRule="auto"/>
+              <w:rPr>
+                <w:rFonts w:ascii="Times New Roman" w:hAnsi="Times New Roman" w:cs="Times New Roman"/>
+                <w:sz w:val="24"/>
+                <w:szCs w:val="24"/>
+              </w:rPr>
+            </w:pPr>
+            <w:r>
+              <w:rPr>
+                <w:rFonts w:ascii="Times New Roman" w:hAnsi="Times New Roman" w:cs="Times New Roman"/>
+                <w:sz w:val="24"/>
+                <w:szCs w:val="24"/>
+              </w:rPr>
+              <w:t>Web sẽ xử</w:t>
+            </w:r>
+            <w:r>
+              <w:rPr>
+                <w:rFonts w:ascii="Times New Roman" w:hAnsi="Times New Roman" w:cs="Times New Roman"/>
+                <w:sz w:val="24"/>
+                <w:szCs w:val="24"/>
+              </w:rPr>
+              <w:t xml:space="preserve"> lý xóa công ty ra khỏi cơ sở dữ liệu và lưu lại thao tác của Admin</w:t>
+            </w:r>
+          </w:p>
+        </w:tc>
+      </w:tr>
+      <w:tr>
+        <w:trPr>
+          <w:trHeight w:val="737"/>
+        </w:trPr>
+        <w:tc>
+          <w:tcPr>
+            <w:tcW w:w="790" w:type="dxa"/>
+          </w:tcPr>
+          <w:p>
+            <w:pPr>
+              <w:pStyle w:val="ListParagraph"/>
+              <w:spacing w:line="360" w:lineRule="auto"/>
+              <w:ind w:left="0"/>
+              <w:jc w:val="both"/>
+              <w:rPr>
+                <w:rFonts w:ascii="Times New Roman" w:hAnsi="Times New Roman" w:cs="Times New Roman"/>
+                <w:sz w:val="24"/>
+                <w:szCs w:val="24"/>
+              </w:rPr>
+            </w:pPr>
+            <w:r>
+              <w:rPr>
+                <w:rFonts w:ascii="Times New Roman" w:hAnsi="Times New Roman" w:cs="Times New Roman"/>
+                <w:sz w:val="24"/>
+                <w:szCs w:val="24"/>
+              </w:rPr>
+              <w:t>011</w:t>
+            </w:r>
+          </w:p>
+        </w:tc>
+        <w:tc>
+          <w:tcPr>
+            <w:tcW w:w="0" w:type="auto"/>
+          </w:tcPr>
+          <w:p>
+            <w:pPr>
+              <w:pStyle w:val="ListParagraph"/>
+              <w:spacing w:line="360" w:lineRule="auto"/>
+              <w:ind w:left="0"/>
+              <w:rPr>
+                <w:rFonts w:ascii="Times New Roman" w:hAnsi="Times New Roman" w:cs="Times New Roman"/>
+                <w:sz w:val="24"/>
+                <w:szCs w:val="24"/>
+              </w:rPr>
+            </w:pPr>
+            <w:r>
+              <w:rPr>
+                <w:rFonts w:ascii="Times New Roman" w:hAnsi="Times New Roman" w:cs="Times New Roman"/>
+                <w:sz w:val="24"/>
+                <w:szCs w:val="24"/>
+              </w:rPr>
+              <w:t>Chọn “Skill”</w:t>
+            </w:r>
+          </w:p>
+        </w:tc>
+        <w:tc>
+          <w:tcPr>
+            <w:tcW w:w="1848" w:type="dxa"/>
+          </w:tcPr>
+          <w:p>
+            <w:pPr>
+              <w:pStyle w:val="ListParagraph"/>
+              <w:spacing w:line="360" w:lineRule="auto"/>
+              <w:ind w:left="0"/>
+              <w:rPr>
+                <w:rFonts w:ascii="Times New Roman" w:hAnsi="Times New Roman" w:cs="Times New Roman"/>
+                <w:sz w:val="24"/>
+                <w:szCs w:val="24"/>
+              </w:rPr>
+            </w:pPr>
+            <w:r>
+              <w:rPr>
+                <w:rFonts w:ascii="Times New Roman" w:hAnsi="Times New Roman" w:cs="Times New Roman"/>
+                <w:sz w:val="24"/>
+                <w:szCs w:val="24"/>
+              </w:rPr>
+              <w:t xml:space="preserve">Mục </w:t>
+            </w:r>
+            <w:r>
+              <w:rPr>
+                <w:rFonts w:ascii="Times New Roman" w:hAnsi="Times New Roman" w:cs="Times New Roman"/>
+                <w:sz w:val="24"/>
+                <w:szCs w:val="24"/>
+              </w:rPr>
+              <w:t>Skill</w:t>
+            </w:r>
+          </w:p>
+        </w:tc>
+        <w:tc>
+          <w:tcPr>
+            <w:tcW w:w="4930" w:type="dxa"/>
+          </w:tcPr>
+          <w:p>
+            <w:pPr>
+              <w:spacing w:line="360" w:lineRule="auto"/>
+              <w:rPr>
+                <w:rFonts w:ascii="Times New Roman" w:hAnsi="Times New Roman" w:cs="Times New Roman"/>
+                <w:sz w:val="24"/>
+                <w:szCs w:val="24"/>
+              </w:rPr>
+            </w:pPr>
+            <w:r>
+              <w:rPr>
+                <w:rFonts w:ascii="Times New Roman" w:hAnsi="Times New Roman" w:cs="Times New Roman"/>
+                <w:sz w:val="24"/>
+                <w:szCs w:val="24"/>
+              </w:rPr>
+              <w:t xml:space="preserve">Admin chọn mục </w:t>
+            </w:r>
+            <w:r>
+              <w:rPr>
+                <w:rFonts w:ascii="Times New Roman" w:hAnsi="Times New Roman" w:cs="Times New Roman"/>
+                <w:sz w:val="24"/>
+                <w:szCs w:val="24"/>
+              </w:rPr>
+              <w:t>Skill</w:t>
+            </w:r>
+          </w:p>
+          <w:p>
+            <w:pPr>
+              <w:spacing w:line="360" w:lineRule="auto"/>
+              <w:rPr>
+                <w:rFonts w:ascii="Times New Roman" w:hAnsi="Times New Roman" w:cs="Times New Roman"/>
+                <w:sz w:val="24"/>
+                <w:szCs w:val="24"/>
+              </w:rPr>
+            </w:pPr>
+            <w:r>
+              <w:rPr>
+                <w:rFonts w:ascii="Times New Roman" w:hAnsi="Times New Roman" w:cs="Times New Roman"/>
+                <w:sz w:val="24"/>
+                <w:szCs w:val="24"/>
+              </w:rPr>
+              <w:t xml:space="preserve">Web sẽ chuyển Admin đến mục </w:t>
+            </w:r>
+            <w:r>
+              <w:rPr>
+                <w:rFonts w:ascii="Times New Roman" w:hAnsi="Times New Roman" w:cs="Times New Roman"/>
+                <w:sz w:val="24"/>
+                <w:szCs w:val="24"/>
+              </w:rPr>
+              <w:t>Skill</w:t>
+            </w:r>
+          </w:p>
+        </w:tc>
+      </w:tr>
+      <w:tr>
+        <w:trPr>
+          <w:trHeight w:val="737"/>
+        </w:trPr>
+        <w:tc>
+          <w:tcPr>
+            <w:tcW w:w="790" w:type="dxa"/>
+          </w:tcPr>
+          <w:p>
+            <w:pPr>
+              <w:pStyle w:val="ListParagraph"/>
+              <w:spacing w:line="360" w:lineRule="auto"/>
+              <w:ind w:left="0"/>
+              <w:jc w:val="both"/>
+              <w:rPr>
+                <w:rFonts w:ascii="Times New Roman" w:hAnsi="Times New Roman" w:cs="Times New Roman"/>
+                <w:sz w:val="24"/>
+                <w:szCs w:val="24"/>
+              </w:rPr>
+            </w:pPr>
+            <w:r>
+              <w:rPr>
+                <w:rFonts w:ascii="Times New Roman" w:hAnsi="Times New Roman" w:cs="Times New Roman"/>
+                <w:sz w:val="24"/>
+                <w:szCs w:val="24"/>
+              </w:rPr>
+              <w:t>012</w:t>
+            </w:r>
+          </w:p>
+        </w:tc>
+        <w:tc>
+          <w:tcPr>
+            <w:tcW w:w="0" w:type="auto"/>
+          </w:tcPr>
+          <w:p>
+            <w:pPr>
+              <w:pStyle w:val="ListParagraph"/>
+              <w:spacing w:line="360" w:lineRule="auto"/>
+              <w:ind w:left="0"/>
+              <w:rPr>
+                <w:rFonts w:ascii="Times New Roman" w:hAnsi="Times New Roman" w:cs="Times New Roman"/>
+                <w:sz w:val="24"/>
+                <w:szCs w:val="24"/>
+              </w:rPr>
+            </w:pPr>
+            <w:r>
+              <w:rPr>
+                <w:rFonts w:ascii="Times New Roman" w:hAnsi="Times New Roman" w:cs="Times New Roman"/>
+                <w:sz w:val="24"/>
+                <w:szCs w:val="24"/>
+              </w:rPr>
+              <w:t>Tìm kiếm</w:t>
+            </w:r>
+          </w:p>
+        </w:tc>
+        <w:tc>
+          <w:tcPr>
+            <w:tcW w:w="1848" w:type="dxa"/>
+          </w:tcPr>
+          <w:p>
+            <w:pPr>
+              <w:pStyle w:val="ListParagraph"/>
+              <w:spacing w:line="360" w:lineRule="auto"/>
+              <w:ind w:left="0"/>
+              <w:rPr>
+                <w:rFonts w:ascii="Times New Roman" w:hAnsi="Times New Roman" w:cs="Times New Roman"/>
+                <w:sz w:val="24"/>
+                <w:szCs w:val="24"/>
+              </w:rPr>
+            </w:pPr>
+            <w:r>
+              <w:rPr>
+                <w:rFonts w:ascii="Times New Roman" w:hAnsi="Times New Roman" w:cs="Times New Roman"/>
+                <w:sz w:val="24"/>
+                <w:szCs w:val="24"/>
+              </w:rPr>
+              <w:t>Thanh tìm kiếm</w:t>
+            </w:r>
+          </w:p>
+        </w:tc>
+        <w:tc>
+          <w:tcPr>
+            <w:tcW w:w="4930" w:type="dxa"/>
+          </w:tcPr>
+          <w:p>
+            <w:pPr>
+              <w:spacing w:line="360" w:lineRule="auto"/>
+              <w:rPr>
+                <w:rFonts w:ascii="Times New Roman" w:hAnsi="Times New Roman" w:cs="Times New Roman"/>
+                <w:sz w:val="24"/>
+                <w:szCs w:val="24"/>
+              </w:rPr>
+            </w:pPr>
+            <w:r>
+              <w:rPr>
+                <w:rFonts w:ascii="Times New Roman" w:hAnsi="Times New Roman" w:cs="Times New Roman"/>
+                <w:sz w:val="24"/>
+                <w:szCs w:val="24"/>
+              </w:rPr>
+              <w:t xml:space="preserve">Admin nhập thông tin vào thanh tìm kiếm trong trang web Admin mục </w:t>
+            </w:r>
+            <w:r>
+              <w:rPr>
+                <w:rFonts w:ascii="Times New Roman" w:hAnsi="Times New Roman" w:cs="Times New Roman"/>
+                <w:sz w:val="24"/>
+                <w:szCs w:val="24"/>
+              </w:rPr>
+              <w:t>Skill</w:t>
+            </w:r>
+          </w:p>
+          <w:p>
+            <w:pPr>
+              <w:spacing w:line="360" w:lineRule="auto"/>
+              <w:rPr>
+                <w:rFonts w:ascii="Times New Roman" w:hAnsi="Times New Roman" w:cs="Times New Roman"/>
+                <w:sz w:val="24"/>
+                <w:szCs w:val="24"/>
+              </w:rPr>
+            </w:pPr>
+            <w:r>
+              <w:rPr>
+                <w:rFonts w:ascii="Times New Roman" w:hAnsi="Times New Roman" w:cs="Times New Roman"/>
+                <w:sz w:val="24"/>
+                <w:szCs w:val="24"/>
+              </w:rPr>
+              <w:t>Web sẽ lọc theo tiêu chí tìm kiếm của admin và hiển thị các kết quả kỹ năng tương ứng với tiêu chí tìm kiếm</w:t>
+            </w:r>
+          </w:p>
+        </w:tc>
+      </w:tr>
+      <w:tr>
+        <w:trPr>
+          <w:trHeight w:val="737"/>
+        </w:trPr>
+        <w:tc>
+          <w:tcPr>
+            <w:tcW w:w="790" w:type="dxa"/>
+          </w:tcPr>
+          <w:p>
+            <w:pPr>
+              <w:spacing w:before="60" w:after="60" w:line="276" w:lineRule="auto"/>
+              <w:rPr>
+                <w:rFonts w:ascii="Times New Roman" w:hAnsi="Times New Roman" w:cs="Times New Roman"/>
+                <w:sz w:val="24"/>
+                <w:szCs w:val="24"/>
+              </w:rPr>
+            </w:pPr>
+            <w:r>
+              <w:rPr>
+                <w:rFonts w:ascii="Times New Roman" w:hAnsi="Times New Roman" w:cs="Times New Roman"/>
+                <w:sz w:val="24"/>
+                <w:szCs w:val="24"/>
+              </w:rPr>
+              <w:t>013</w:t>
+            </w:r>
+          </w:p>
+        </w:tc>
+        <w:tc>
+          <w:tcPr>
+            <w:tcW w:w="0" w:type="auto"/>
+          </w:tcPr>
+          <w:p>
+            <w:pPr>
+              <w:spacing w:before="60" w:after="60" w:line="276" w:lineRule="auto"/>
+              <w:rPr>
+                <w:rFonts w:ascii="Times New Roman" w:hAnsi="Times New Roman" w:cs="Times New Roman"/>
+                <w:sz w:val="24"/>
+                <w:szCs w:val="24"/>
+              </w:rPr>
+            </w:pPr>
+            <w:r>
+              <w:rPr>
+                <w:rFonts w:ascii="Times New Roman" w:hAnsi="Times New Roman" w:cs="Times New Roman"/>
+                <w:sz w:val="24"/>
+                <w:szCs w:val="24"/>
+              </w:rPr>
+              <w:t>Chức năng “Xóa”</w:t>
+            </w:r>
+          </w:p>
+        </w:tc>
+        <w:tc>
+          <w:tcPr>
+            <w:tcW w:w="1848" w:type="dxa"/>
+          </w:tcPr>
+          <w:p>
+            <w:pPr>
+              <w:spacing w:before="60" w:after="60" w:line="276" w:lineRule="auto"/>
+              <w:rPr>
+                <w:rFonts w:ascii="Times New Roman" w:hAnsi="Times New Roman" w:cs="Times New Roman"/>
+                <w:sz w:val="24"/>
+                <w:szCs w:val="24"/>
+              </w:rPr>
+            </w:pPr>
+            <w:r>
+              <w:rPr>
+                <w:rFonts w:ascii="Times New Roman" w:hAnsi="Times New Roman" w:cs="Times New Roman"/>
+                <w:sz w:val="24"/>
+                <w:szCs w:val="24"/>
+              </w:rPr>
+              <w:t>Nút chức năng “Xóa”</w:t>
+            </w:r>
+          </w:p>
+        </w:tc>
+        <w:tc>
+          <w:tcPr>
+            <w:tcW w:w="4930" w:type="dxa"/>
+          </w:tcPr>
+          <w:p>
+            <w:pPr>
+              <w:spacing w:before="60" w:after="60" w:line="276" w:lineRule="auto"/>
+              <w:rPr>
+                <w:rFonts w:ascii="Times New Roman" w:hAnsi="Times New Roman" w:cs="Times New Roman"/>
+                <w:sz w:val="24"/>
+                <w:szCs w:val="24"/>
+              </w:rPr>
+            </w:pPr>
+            <w:r>
+              <w:rPr>
+                <w:rFonts w:ascii="Times New Roman" w:hAnsi="Times New Roman" w:cs="Times New Roman"/>
+                <w:sz w:val="24"/>
+                <w:szCs w:val="24"/>
+              </w:rPr>
+              <w:t>Người dùng click vào nút chức năng “Xóa” tương ứng với mỗi kỹ năng tùy ý</w:t>
+            </w:r>
+          </w:p>
+          <w:p>
+            <w:pPr>
+              <w:spacing w:before="60" w:after="60" w:line="276" w:lineRule="auto"/>
+              <w:rPr>
+                <w:rFonts w:ascii="Times New Roman" w:hAnsi="Times New Roman" w:cs="Times New Roman"/>
+                <w:sz w:val="24"/>
+                <w:szCs w:val="24"/>
+              </w:rPr>
+            </w:pPr>
+            <w:r>
+              <w:rPr>
+                <w:rFonts w:ascii="Times New Roman" w:hAnsi="Times New Roman" w:cs="Times New Roman"/>
+                <w:sz w:val="24"/>
+                <w:szCs w:val="24"/>
+              </w:rPr>
+              <w:t>Web sẽ xử lý xóa kỹ năng ra khỏi cơ sở dữ liệu và lưu lại thao tác của Admin</w:t>
+            </w:r>
+          </w:p>
+        </w:tc>
+      </w:tr>
+      <w:tr>
+        <w:trPr>
+          <w:trHeight w:val="737"/>
+        </w:trPr>
+        <w:tc>
+          <w:tcPr>
+            <w:tcW w:w="790" w:type="dxa"/>
+          </w:tcPr>
+          <w:p>
+            <w:pPr>
+              <w:pStyle w:val="ListParagraph"/>
+              <w:spacing w:line="360" w:lineRule="auto"/>
+              <w:ind w:left="0"/>
+              <w:jc w:val="both"/>
+              <w:rPr>
+                <w:rFonts w:ascii="Times New Roman" w:hAnsi="Times New Roman" w:cs="Times New Roman"/>
+                <w:sz w:val="24"/>
+                <w:szCs w:val="24"/>
+              </w:rPr>
+            </w:pPr>
+            <w:r>
+              <w:rPr>
+                <w:rFonts w:ascii="Times New Roman" w:hAnsi="Times New Roman" w:cs="Times New Roman"/>
+                <w:sz w:val="24"/>
+                <w:szCs w:val="24"/>
+              </w:rPr>
+              <w:lastRenderedPageBreak/>
+              <w:t>014</w:t>
+            </w:r>
+          </w:p>
+        </w:tc>
+        <w:tc>
+          <w:tcPr>
+            <w:tcW w:w="0" w:type="auto"/>
+          </w:tcPr>
+          <w:p>
+            <w:pPr>
+              <w:pStyle w:val="ListParagraph"/>
+              <w:spacing w:line="360" w:lineRule="auto"/>
+              <w:ind w:left="0"/>
+              <w:rPr>
+                <w:rFonts w:ascii="Times New Roman" w:hAnsi="Times New Roman" w:cs="Times New Roman"/>
+                <w:sz w:val="24"/>
+                <w:szCs w:val="24"/>
+              </w:rPr>
+            </w:pPr>
+            <w:r>
+              <w:rPr>
+                <w:rFonts w:ascii="Times New Roman" w:hAnsi="Times New Roman" w:cs="Times New Roman"/>
+                <w:sz w:val="24"/>
+                <w:szCs w:val="24"/>
+              </w:rPr>
+              <w:t>Chọn “Degree”</w:t>
+            </w:r>
+          </w:p>
+        </w:tc>
+        <w:tc>
+          <w:tcPr>
+            <w:tcW w:w="1848" w:type="dxa"/>
+          </w:tcPr>
+          <w:p>
+            <w:pPr>
+              <w:pStyle w:val="ListParagraph"/>
+              <w:spacing w:line="360" w:lineRule="auto"/>
+              <w:ind w:left="0"/>
+              <w:rPr>
+                <w:rFonts w:ascii="Times New Roman" w:hAnsi="Times New Roman" w:cs="Times New Roman"/>
+                <w:sz w:val="24"/>
+                <w:szCs w:val="24"/>
+              </w:rPr>
+            </w:pPr>
+            <w:r>
+              <w:rPr>
+                <w:rFonts w:ascii="Times New Roman" w:hAnsi="Times New Roman" w:cs="Times New Roman"/>
+                <w:sz w:val="24"/>
+                <w:szCs w:val="24"/>
+              </w:rPr>
+              <w:t>Mục Degree</w:t>
+            </w:r>
+          </w:p>
+        </w:tc>
+        <w:tc>
+          <w:tcPr>
+            <w:tcW w:w="4930" w:type="dxa"/>
+          </w:tcPr>
+          <w:p>
+            <w:pPr>
+              <w:spacing w:line="360" w:lineRule="auto"/>
+              <w:rPr>
+                <w:rFonts w:ascii="Times New Roman" w:hAnsi="Times New Roman" w:cs="Times New Roman"/>
+                <w:sz w:val="24"/>
+                <w:szCs w:val="24"/>
+              </w:rPr>
+            </w:pPr>
+            <w:r>
+              <w:rPr>
+                <w:rFonts w:ascii="Times New Roman" w:hAnsi="Times New Roman" w:cs="Times New Roman"/>
+                <w:sz w:val="24"/>
+                <w:szCs w:val="24"/>
+              </w:rPr>
+              <w:t xml:space="preserve">Admin chọn mục </w:t>
+            </w:r>
+            <w:r>
+              <w:rPr>
+                <w:rFonts w:ascii="Times New Roman" w:hAnsi="Times New Roman" w:cs="Times New Roman"/>
+                <w:sz w:val="24"/>
+                <w:szCs w:val="24"/>
+              </w:rPr>
+              <w:t>Degree</w:t>
+            </w:r>
+          </w:p>
+          <w:p>
+            <w:pPr>
+              <w:spacing w:line="360" w:lineRule="auto"/>
+              <w:rPr>
+                <w:rFonts w:ascii="Times New Roman" w:hAnsi="Times New Roman" w:cs="Times New Roman"/>
+                <w:sz w:val="24"/>
+                <w:szCs w:val="24"/>
+              </w:rPr>
+            </w:pPr>
+            <w:r>
+              <w:rPr>
+                <w:rFonts w:ascii="Times New Roman" w:hAnsi="Times New Roman" w:cs="Times New Roman"/>
+                <w:sz w:val="24"/>
+                <w:szCs w:val="24"/>
+              </w:rPr>
+              <w:t xml:space="preserve">Web sẽ chuyển Admin đến mục </w:t>
+            </w:r>
+            <w:r>
+              <w:rPr>
+                <w:rFonts w:ascii="Times New Roman" w:hAnsi="Times New Roman" w:cs="Times New Roman"/>
+                <w:sz w:val="24"/>
+                <w:szCs w:val="24"/>
+              </w:rPr>
+              <w:t>Degree</w:t>
+            </w:r>
+          </w:p>
+        </w:tc>
+      </w:tr>
+      <w:tr>
+        <w:trPr>
+          <w:trHeight w:val="737"/>
+        </w:trPr>
+        <w:tc>
+          <w:tcPr>
+            <w:tcW w:w="790" w:type="dxa"/>
+          </w:tcPr>
+          <w:p>
+            <w:pPr>
+              <w:pStyle w:val="ListParagraph"/>
+              <w:spacing w:line="360" w:lineRule="auto"/>
+              <w:ind w:left="0"/>
+              <w:jc w:val="both"/>
+              <w:rPr>
+                <w:rFonts w:ascii="Times New Roman" w:hAnsi="Times New Roman" w:cs="Times New Roman"/>
+                <w:sz w:val="24"/>
+                <w:szCs w:val="24"/>
+              </w:rPr>
+            </w:pPr>
+            <w:r>
+              <w:rPr>
+                <w:rFonts w:ascii="Times New Roman" w:hAnsi="Times New Roman" w:cs="Times New Roman"/>
+                <w:sz w:val="24"/>
+                <w:szCs w:val="24"/>
+              </w:rPr>
+              <w:t>015</w:t>
+            </w:r>
+          </w:p>
+        </w:tc>
+        <w:tc>
+          <w:tcPr>
+            <w:tcW w:w="0" w:type="auto"/>
+          </w:tcPr>
+          <w:p>
+            <w:pPr>
+              <w:pStyle w:val="ListParagraph"/>
+              <w:spacing w:line="360" w:lineRule="auto"/>
+              <w:ind w:left="0"/>
+              <w:rPr>
+                <w:rFonts w:ascii="Times New Roman" w:hAnsi="Times New Roman" w:cs="Times New Roman"/>
+                <w:sz w:val="24"/>
+                <w:szCs w:val="24"/>
+              </w:rPr>
+            </w:pPr>
+            <w:r>
+              <w:rPr>
+                <w:rFonts w:ascii="Times New Roman" w:hAnsi="Times New Roman" w:cs="Times New Roman"/>
+                <w:sz w:val="24"/>
+                <w:szCs w:val="24"/>
+              </w:rPr>
+              <w:t>Tìm kiếm</w:t>
+            </w:r>
+          </w:p>
+        </w:tc>
+        <w:tc>
+          <w:tcPr>
+            <w:tcW w:w="1848" w:type="dxa"/>
+          </w:tcPr>
+          <w:p>
+            <w:pPr>
+              <w:pStyle w:val="ListParagraph"/>
+              <w:spacing w:line="360" w:lineRule="auto"/>
+              <w:ind w:left="0"/>
+              <w:rPr>
+                <w:rFonts w:ascii="Times New Roman" w:hAnsi="Times New Roman" w:cs="Times New Roman"/>
+                <w:sz w:val="24"/>
+                <w:szCs w:val="24"/>
+              </w:rPr>
+            </w:pPr>
+            <w:r>
+              <w:rPr>
+                <w:rFonts w:ascii="Times New Roman" w:hAnsi="Times New Roman" w:cs="Times New Roman"/>
+                <w:sz w:val="24"/>
+                <w:szCs w:val="24"/>
+              </w:rPr>
+              <w:t>Thanh tìm kiếm</w:t>
+            </w:r>
+          </w:p>
+        </w:tc>
+        <w:tc>
+          <w:tcPr>
+            <w:tcW w:w="4930" w:type="dxa"/>
+          </w:tcPr>
+          <w:p>
+            <w:pPr>
+              <w:spacing w:line="360" w:lineRule="auto"/>
+              <w:rPr>
+                <w:rFonts w:ascii="Times New Roman" w:hAnsi="Times New Roman" w:cs="Times New Roman"/>
+                <w:sz w:val="24"/>
+                <w:szCs w:val="24"/>
+              </w:rPr>
+            </w:pPr>
+            <w:r>
+              <w:rPr>
+                <w:rFonts w:ascii="Times New Roman" w:hAnsi="Times New Roman" w:cs="Times New Roman"/>
+                <w:sz w:val="24"/>
+                <w:szCs w:val="24"/>
+              </w:rPr>
+              <w:t xml:space="preserve">Admin nhập thông tin vào thanh tìm kiếm trong trang web Admin mục </w:t>
+            </w:r>
+            <w:r>
+              <w:rPr>
+                <w:rFonts w:ascii="Times New Roman" w:hAnsi="Times New Roman" w:cs="Times New Roman"/>
+                <w:sz w:val="24"/>
+                <w:szCs w:val="24"/>
+              </w:rPr>
+              <w:t>Degree</w:t>
+            </w:r>
+          </w:p>
+          <w:p>
+            <w:pPr>
+              <w:spacing w:line="360" w:lineRule="auto"/>
+              <w:rPr>
+                <w:rFonts w:ascii="Times New Roman" w:hAnsi="Times New Roman" w:cs="Times New Roman"/>
+                <w:sz w:val="24"/>
+                <w:szCs w:val="24"/>
+              </w:rPr>
+            </w:pPr>
+            <w:r>
+              <w:rPr>
+                <w:rFonts w:ascii="Times New Roman" w:hAnsi="Times New Roman" w:cs="Times New Roman"/>
+                <w:sz w:val="24"/>
+                <w:szCs w:val="24"/>
+              </w:rPr>
+              <w:t>Web sẽ lọc theo tiêu chí tìm kiếm của admin và hiển thị các kết quả bằng cấp tương ứng với tiêu chí tìm kiếm</w:t>
+            </w:r>
+          </w:p>
+        </w:tc>
+      </w:tr>
+      <w:tr>
+        <w:trPr>
+          <w:trHeight w:val="737"/>
+        </w:trPr>
+        <w:tc>
+          <w:tcPr>
+            <w:tcW w:w="790" w:type="dxa"/>
+          </w:tcPr>
+          <w:p>
+            <w:pPr>
+              <w:spacing w:before="60" w:after="60" w:line="276" w:lineRule="auto"/>
+              <w:rPr>
+                <w:rFonts w:ascii="Times New Roman" w:hAnsi="Times New Roman" w:cs="Times New Roman"/>
+                <w:sz w:val="24"/>
+                <w:szCs w:val="24"/>
+              </w:rPr>
+            </w:pPr>
+            <w:r>
+              <w:rPr>
+                <w:rFonts w:ascii="Times New Roman" w:hAnsi="Times New Roman" w:cs="Times New Roman"/>
+                <w:sz w:val="24"/>
+                <w:szCs w:val="24"/>
+              </w:rPr>
+              <w:t>016</w:t>
+            </w:r>
+          </w:p>
+        </w:tc>
+        <w:tc>
+          <w:tcPr>
+            <w:tcW w:w="0" w:type="auto"/>
+          </w:tcPr>
+          <w:p>
+            <w:pPr>
+              <w:spacing w:before="60" w:after="60" w:line="276" w:lineRule="auto"/>
+              <w:rPr>
+                <w:rFonts w:ascii="Times New Roman" w:hAnsi="Times New Roman" w:cs="Times New Roman"/>
+                <w:sz w:val="24"/>
+                <w:szCs w:val="24"/>
+              </w:rPr>
+            </w:pPr>
+            <w:r>
+              <w:rPr>
+                <w:rFonts w:ascii="Times New Roman" w:hAnsi="Times New Roman" w:cs="Times New Roman"/>
+                <w:sz w:val="24"/>
+                <w:szCs w:val="24"/>
+              </w:rPr>
+              <w:t>Chức năng “Xóa”</w:t>
+            </w:r>
+          </w:p>
+        </w:tc>
+        <w:tc>
+          <w:tcPr>
+            <w:tcW w:w="1848" w:type="dxa"/>
+          </w:tcPr>
+          <w:p>
+            <w:pPr>
+              <w:spacing w:before="60" w:after="60" w:line="276" w:lineRule="auto"/>
+              <w:rPr>
+                <w:rFonts w:ascii="Times New Roman" w:hAnsi="Times New Roman" w:cs="Times New Roman"/>
+                <w:sz w:val="24"/>
+                <w:szCs w:val="24"/>
+              </w:rPr>
+            </w:pPr>
+            <w:r>
+              <w:rPr>
+                <w:rFonts w:ascii="Times New Roman" w:hAnsi="Times New Roman" w:cs="Times New Roman"/>
+                <w:sz w:val="24"/>
+                <w:szCs w:val="24"/>
+              </w:rPr>
+              <w:t>Nút chức năng “Xóa”</w:t>
+            </w:r>
+          </w:p>
+        </w:tc>
+        <w:tc>
+          <w:tcPr>
+            <w:tcW w:w="4930" w:type="dxa"/>
+          </w:tcPr>
+          <w:p>
+            <w:pPr>
+              <w:spacing w:before="60" w:after="60" w:line="276" w:lineRule="auto"/>
+              <w:rPr>
+                <w:rFonts w:ascii="Times New Roman" w:hAnsi="Times New Roman" w:cs="Times New Roman"/>
+                <w:sz w:val="24"/>
+                <w:szCs w:val="24"/>
+              </w:rPr>
+            </w:pPr>
+            <w:r>
+              <w:rPr>
+                <w:rFonts w:ascii="Times New Roman" w:hAnsi="Times New Roman" w:cs="Times New Roman"/>
+                <w:sz w:val="24"/>
+                <w:szCs w:val="24"/>
+              </w:rPr>
+              <w:t>Người dùng click vào nút chức năng “Xóa” tương ứng với mỗi bằng cấp tùy ý</w:t>
+            </w:r>
+          </w:p>
+          <w:p>
+            <w:pPr>
+              <w:spacing w:before="60" w:after="60" w:line="276" w:lineRule="auto"/>
+              <w:rPr>
+                <w:rFonts w:ascii="Times New Roman" w:hAnsi="Times New Roman" w:cs="Times New Roman"/>
+                <w:sz w:val="24"/>
+                <w:szCs w:val="24"/>
+              </w:rPr>
+            </w:pPr>
+            <w:r>
+              <w:rPr>
+                <w:rFonts w:ascii="Times New Roman" w:hAnsi="Times New Roman" w:cs="Times New Roman"/>
+                <w:sz w:val="24"/>
+                <w:szCs w:val="24"/>
+              </w:rPr>
+              <w:t>Web sẽ xử lý xóa bằng cấp ra khỏi cơ sở dữ liệu và lưu lại thao tác của Admin</w:t>
+            </w:r>
+          </w:p>
+        </w:tc>
+      </w:tr>
+      <w:tr>
+        <w:trPr>
+          <w:trHeight w:val="737"/>
+        </w:trPr>
+        <w:tc>
+          <w:tcPr>
+            <w:tcW w:w="790" w:type="dxa"/>
+          </w:tcPr>
+          <w:p>
+            <w:pPr>
+              <w:pStyle w:val="ListParagraph"/>
+              <w:spacing w:line="360" w:lineRule="auto"/>
+              <w:ind w:left="0"/>
+              <w:jc w:val="both"/>
+              <w:rPr>
+                <w:rFonts w:ascii="Times New Roman" w:hAnsi="Times New Roman" w:cs="Times New Roman"/>
+                <w:sz w:val="24"/>
+                <w:szCs w:val="24"/>
+              </w:rPr>
+            </w:pPr>
+            <w:r>
+              <w:rPr>
+                <w:rFonts w:ascii="Times New Roman" w:hAnsi="Times New Roman" w:cs="Times New Roman"/>
+                <w:sz w:val="24"/>
+                <w:szCs w:val="24"/>
+              </w:rPr>
+              <w:t>017</w:t>
+            </w:r>
+          </w:p>
+        </w:tc>
+        <w:tc>
+          <w:tcPr>
+            <w:tcW w:w="0" w:type="auto"/>
+          </w:tcPr>
+          <w:p>
+            <w:pPr>
+              <w:pStyle w:val="ListParagraph"/>
+              <w:spacing w:line="360" w:lineRule="auto"/>
+              <w:ind w:left="0"/>
+              <w:rPr>
+                <w:rFonts w:ascii="Times New Roman" w:hAnsi="Times New Roman" w:cs="Times New Roman"/>
+                <w:sz w:val="24"/>
+                <w:szCs w:val="24"/>
+              </w:rPr>
+            </w:pPr>
+            <w:r>
+              <w:rPr>
+                <w:rFonts w:ascii="Times New Roman" w:hAnsi="Times New Roman" w:cs="Times New Roman"/>
+                <w:sz w:val="24"/>
+                <w:szCs w:val="24"/>
+              </w:rPr>
+              <w:t>Chọn “Admin”</w:t>
+            </w:r>
+          </w:p>
+        </w:tc>
+        <w:tc>
+          <w:tcPr>
+            <w:tcW w:w="1848" w:type="dxa"/>
+          </w:tcPr>
+          <w:p>
+            <w:pPr>
+              <w:pStyle w:val="ListParagraph"/>
+              <w:spacing w:line="360" w:lineRule="auto"/>
+              <w:ind w:left="0"/>
+              <w:rPr>
+                <w:rFonts w:ascii="Times New Roman" w:hAnsi="Times New Roman" w:cs="Times New Roman"/>
+                <w:sz w:val="24"/>
+                <w:szCs w:val="24"/>
+              </w:rPr>
+            </w:pPr>
+            <w:r>
+              <w:rPr>
+                <w:rFonts w:ascii="Times New Roman" w:hAnsi="Times New Roman" w:cs="Times New Roman"/>
+                <w:sz w:val="24"/>
+                <w:szCs w:val="24"/>
+              </w:rPr>
+              <w:t xml:space="preserve">Mục </w:t>
+            </w:r>
+            <w:r>
+              <w:rPr>
+                <w:rFonts w:ascii="Times New Roman" w:hAnsi="Times New Roman" w:cs="Times New Roman"/>
+                <w:sz w:val="24"/>
+                <w:szCs w:val="24"/>
+              </w:rPr>
+              <w:t>Skill</w:t>
+            </w:r>
+          </w:p>
+        </w:tc>
+        <w:tc>
+          <w:tcPr>
+            <w:tcW w:w="4930" w:type="dxa"/>
+          </w:tcPr>
+          <w:p>
+            <w:pPr>
+              <w:spacing w:line="360" w:lineRule="auto"/>
+              <w:rPr>
+                <w:rFonts w:ascii="Times New Roman" w:hAnsi="Times New Roman" w:cs="Times New Roman"/>
+                <w:sz w:val="24"/>
+                <w:szCs w:val="24"/>
+              </w:rPr>
+            </w:pPr>
+            <w:r>
+              <w:rPr>
+                <w:rFonts w:ascii="Times New Roman" w:hAnsi="Times New Roman" w:cs="Times New Roman"/>
+                <w:sz w:val="24"/>
+                <w:szCs w:val="24"/>
+              </w:rPr>
+              <w:t xml:space="preserve">Admin chọn mục </w:t>
+            </w:r>
+            <w:r>
+              <w:rPr>
+                <w:rFonts w:ascii="Times New Roman" w:hAnsi="Times New Roman" w:cs="Times New Roman"/>
+                <w:sz w:val="24"/>
+                <w:szCs w:val="24"/>
+              </w:rPr>
+              <w:t>Degree</w:t>
+            </w:r>
+          </w:p>
+          <w:p>
+            <w:pPr>
+              <w:spacing w:line="360" w:lineRule="auto"/>
+              <w:rPr>
+                <w:rFonts w:ascii="Times New Roman" w:hAnsi="Times New Roman" w:cs="Times New Roman"/>
+                <w:sz w:val="24"/>
+                <w:szCs w:val="24"/>
+              </w:rPr>
+            </w:pPr>
+            <w:r>
+              <w:rPr>
+                <w:rFonts w:ascii="Times New Roman" w:hAnsi="Times New Roman" w:cs="Times New Roman"/>
+                <w:sz w:val="24"/>
+                <w:szCs w:val="24"/>
+              </w:rPr>
+              <w:t xml:space="preserve">Web sẽ chuyển Admin đến mục </w:t>
+            </w:r>
+            <w:r>
+              <w:rPr>
+                <w:rFonts w:ascii="Times New Roman" w:hAnsi="Times New Roman" w:cs="Times New Roman"/>
+                <w:sz w:val="24"/>
+                <w:szCs w:val="24"/>
+              </w:rPr>
+              <w:t>Degree</w:t>
+            </w:r>
+          </w:p>
+        </w:tc>
+      </w:tr>
+      <w:tr>
+        <w:trPr>
+          <w:trHeight w:val="737"/>
+        </w:trPr>
+        <w:tc>
+          <w:tcPr>
+            <w:tcW w:w="790" w:type="dxa"/>
+          </w:tcPr>
+          <w:p>
+            <w:pPr>
+              <w:pStyle w:val="ListParagraph"/>
+              <w:spacing w:line="360" w:lineRule="auto"/>
+              <w:ind w:left="0"/>
+              <w:jc w:val="both"/>
+              <w:rPr>
+                <w:rFonts w:ascii="Times New Roman" w:hAnsi="Times New Roman" w:cs="Times New Roman"/>
+                <w:sz w:val="24"/>
+                <w:szCs w:val="24"/>
+              </w:rPr>
+            </w:pPr>
+            <w:r>
+              <w:rPr>
+                <w:rFonts w:ascii="Times New Roman" w:hAnsi="Times New Roman" w:cs="Times New Roman"/>
+                <w:sz w:val="24"/>
+                <w:szCs w:val="24"/>
+              </w:rPr>
+              <w:t>018</w:t>
+            </w:r>
+          </w:p>
+        </w:tc>
+        <w:tc>
+          <w:tcPr>
+            <w:tcW w:w="0" w:type="auto"/>
+          </w:tcPr>
+          <w:p>
+            <w:pPr>
+              <w:pStyle w:val="ListParagraph"/>
+              <w:spacing w:line="360" w:lineRule="auto"/>
+              <w:ind w:left="0"/>
+              <w:rPr>
+                <w:rFonts w:ascii="Times New Roman" w:hAnsi="Times New Roman" w:cs="Times New Roman"/>
+                <w:sz w:val="24"/>
+                <w:szCs w:val="24"/>
+              </w:rPr>
+            </w:pPr>
+            <w:r>
+              <w:rPr>
+                <w:rFonts w:ascii="Times New Roman" w:hAnsi="Times New Roman" w:cs="Times New Roman"/>
+                <w:sz w:val="24"/>
+                <w:szCs w:val="24"/>
+              </w:rPr>
+              <w:t>Tìm kiếm</w:t>
+            </w:r>
+          </w:p>
+        </w:tc>
+        <w:tc>
+          <w:tcPr>
+            <w:tcW w:w="1848" w:type="dxa"/>
+          </w:tcPr>
+          <w:p>
+            <w:pPr>
+              <w:pStyle w:val="ListParagraph"/>
+              <w:spacing w:line="360" w:lineRule="auto"/>
+              <w:ind w:left="0"/>
+              <w:rPr>
+                <w:rFonts w:ascii="Times New Roman" w:hAnsi="Times New Roman" w:cs="Times New Roman"/>
+                <w:sz w:val="24"/>
+                <w:szCs w:val="24"/>
+              </w:rPr>
+            </w:pPr>
+            <w:r>
+              <w:rPr>
+                <w:rFonts w:ascii="Times New Roman" w:hAnsi="Times New Roman" w:cs="Times New Roman"/>
+                <w:sz w:val="24"/>
+                <w:szCs w:val="24"/>
+              </w:rPr>
+              <w:t>Thanh tìm kiếm</w:t>
+            </w:r>
+          </w:p>
+        </w:tc>
+        <w:tc>
+          <w:tcPr>
+            <w:tcW w:w="4930" w:type="dxa"/>
+          </w:tcPr>
+          <w:p>
+            <w:pPr>
+              <w:spacing w:line="360" w:lineRule="auto"/>
+              <w:rPr>
+                <w:rFonts w:ascii="Times New Roman" w:hAnsi="Times New Roman" w:cs="Times New Roman"/>
+                <w:sz w:val="24"/>
+                <w:szCs w:val="24"/>
+              </w:rPr>
+            </w:pPr>
+            <w:r>
+              <w:rPr>
+                <w:rFonts w:ascii="Times New Roman" w:hAnsi="Times New Roman" w:cs="Times New Roman"/>
+                <w:sz w:val="24"/>
+                <w:szCs w:val="24"/>
+              </w:rPr>
+              <w:t>Admin nhập thông tin vào thanh tìm kiếm trong trang web Admin mục Admin</w:t>
+            </w:r>
+          </w:p>
+          <w:p>
+            <w:pPr>
+              <w:spacing w:line="360" w:lineRule="auto"/>
+              <w:rPr>
+                <w:rFonts w:ascii="Times New Roman" w:hAnsi="Times New Roman" w:cs="Times New Roman"/>
+                <w:sz w:val="24"/>
+                <w:szCs w:val="24"/>
+              </w:rPr>
+            </w:pPr>
+            <w:r>
+              <w:rPr>
+                <w:rFonts w:ascii="Times New Roman" w:hAnsi="Times New Roman" w:cs="Times New Roman"/>
+                <w:sz w:val="24"/>
+                <w:szCs w:val="24"/>
+              </w:rPr>
+              <w:t>Web sẽ lọc theo tiêu chí tìm kiếm của admin và hiển thị các kết quả thao tác tương ứng với tiêu chí tìm kiếm</w:t>
+            </w:r>
+          </w:p>
+        </w:tc>
+      </w:tr>
+      <w:tr>
+        <w:trPr>
+          <w:trHeight w:val="737"/>
+        </w:trPr>
+        <w:tc>
+          <w:tcPr>
+            <w:tcW w:w="790" w:type="dxa"/>
+          </w:tcPr>
+          <w:p>
+            <w:pPr>
+              <w:spacing w:before="60" w:after="60" w:line="276" w:lineRule="auto"/>
+              <w:rPr>
+                <w:rFonts w:ascii="Times New Roman" w:hAnsi="Times New Roman" w:cs="Times New Roman"/>
+                <w:sz w:val="24"/>
+                <w:szCs w:val="24"/>
+              </w:rPr>
+            </w:pPr>
+            <w:r>
+              <w:rPr>
+                <w:rFonts w:ascii="Times New Roman" w:hAnsi="Times New Roman" w:cs="Times New Roman"/>
+                <w:sz w:val="24"/>
+                <w:szCs w:val="24"/>
+              </w:rPr>
+              <w:t>019</w:t>
+            </w:r>
+          </w:p>
+        </w:tc>
+        <w:tc>
+          <w:tcPr>
+            <w:tcW w:w="0" w:type="auto"/>
+          </w:tcPr>
+          <w:p>
+            <w:pPr>
+              <w:spacing w:before="60" w:after="60" w:line="276" w:lineRule="auto"/>
+              <w:rPr>
+                <w:rFonts w:ascii="Times New Roman" w:hAnsi="Times New Roman" w:cs="Times New Roman"/>
+                <w:sz w:val="24"/>
+                <w:szCs w:val="24"/>
+              </w:rPr>
+            </w:pPr>
+            <w:r>
+              <w:rPr>
+                <w:rFonts w:ascii="Times New Roman" w:hAnsi="Times New Roman" w:cs="Times New Roman"/>
+                <w:sz w:val="24"/>
+                <w:szCs w:val="24"/>
+              </w:rPr>
+              <w:t>Chức năng “Download file log”</w:t>
+            </w:r>
+          </w:p>
+        </w:tc>
+        <w:tc>
+          <w:tcPr>
+            <w:tcW w:w="1848" w:type="dxa"/>
+          </w:tcPr>
+          <w:p>
+            <w:pPr>
+              <w:spacing w:before="60" w:after="60" w:line="276" w:lineRule="auto"/>
+              <w:rPr>
+                <w:rFonts w:ascii="Times New Roman" w:hAnsi="Times New Roman" w:cs="Times New Roman"/>
+                <w:sz w:val="24"/>
+                <w:szCs w:val="24"/>
+              </w:rPr>
+            </w:pPr>
+            <w:r>
+              <w:rPr>
+                <w:rFonts w:ascii="Times New Roman" w:hAnsi="Times New Roman" w:cs="Times New Roman"/>
+                <w:sz w:val="24"/>
+                <w:szCs w:val="24"/>
+              </w:rPr>
+              <w:t>Nút chức năng “</w:t>
+            </w:r>
+            <w:r>
+              <w:rPr>
+                <w:rFonts w:ascii="Times New Roman" w:hAnsi="Times New Roman" w:cs="Times New Roman"/>
+                <w:sz w:val="24"/>
+                <w:szCs w:val="24"/>
+              </w:rPr>
+              <w:t>Download file log</w:t>
+            </w:r>
+            <w:r>
+              <w:rPr>
+                <w:rFonts w:ascii="Times New Roman" w:hAnsi="Times New Roman" w:cs="Times New Roman"/>
+                <w:sz w:val="24"/>
+                <w:szCs w:val="24"/>
+              </w:rPr>
+              <w:t>”</w:t>
+            </w:r>
+          </w:p>
+        </w:tc>
+        <w:tc>
+          <w:tcPr>
+            <w:tcW w:w="4930" w:type="dxa"/>
+          </w:tcPr>
+          <w:p>
+            <w:pPr>
+              <w:spacing w:before="60" w:after="60" w:line="276" w:lineRule="auto"/>
+              <w:rPr>
+                <w:rFonts w:ascii="Times New Roman" w:hAnsi="Times New Roman" w:cs="Times New Roman"/>
+                <w:sz w:val="24"/>
+                <w:szCs w:val="24"/>
+              </w:rPr>
+            </w:pPr>
+            <w:r>
+              <w:rPr>
+                <w:rFonts w:ascii="Times New Roman" w:hAnsi="Times New Roman" w:cs="Times New Roman"/>
+                <w:sz w:val="24"/>
+                <w:szCs w:val="24"/>
+              </w:rPr>
+              <w:t>Người dùng click vào nút chức năng “Download file log”</w:t>
+            </w:r>
+          </w:p>
+          <w:p>
+            <w:pPr>
+              <w:spacing w:before="60" w:after="60" w:line="276" w:lineRule="auto"/>
+              <w:rPr>
+                <w:rFonts w:ascii="Times New Roman" w:hAnsi="Times New Roman" w:cs="Times New Roman"/>
+                <w:sz w:val="24"/>
+                <w:szCs w:val="24"/>
+              </w:rPr>
+            </w:pPr>
+            <w:r>
+              <w:rPr>
+                <w:rFonts w:ascii="Times New Roman" w:hAnsi="Times New Roman" w:cs="Times New Roman"/>
+                <w:sz w:val="24"/>
+                <w:szCs w:val="24"/>
+              </w:rPr>
+              <w:t>Web sẽ xử lý yêu cầu của người dùng và thực hiện quy trình download file về thiết bị của người dùng.</w:t>
+            </w:r>
+          </w:p>
+        </w:tc>
+      </w:tr>
+      <w:tr>
+        <w:trPr>
+          <w:trHeight w:val="737"/>
+        </w:trPr>
+        <w:tc>
+          <w:tcPr>
+            <w:tcW w:w="790" w:type="dxa"/>
+          </w:tcPr>
+          <w:p>
+            <w:pPr>
+              <w:spacing w:before="60" w:after="60" w:line="276" w:lineRule="auto"/>
+              <w:rPr>
+                <w:rFonts w:ascii="Times New Roman" w:hAnsi="Times New Roman" w:cs="Times New Roman"/>
+                <w:sz w:val="24"/>
+                <w:szCs w:val="24"/>
+              </w:rPr>
+            </w:pPr>
+            <w:r>
+              <w:rPr>
+                <w:rFonts w:ascii="Times New Roman" w:hAnsi="Times New Roman" w:cs="Times New Roman"/>
+                <w:sz w:val="24"/>
+                <w:szCs w:val="24"/>
+              </w:rPr>
+              <w:t>020</w:t>
+            </w:r>
+          </w:p>
+        </w:tc>
+        <w:tc>
+          <w:tcPr>
+            <w:tcW w:w="0" w:type="auto"/>
+          </w:tcPr>
+          <w:p>
+            <w:pPr>
+              <w:spacing w:before="60" w:after="60" w:line="276" w:lineRule="auto"/>
+              <w:rPr>
+                <w:rFonts w:ascii="Times New Roman" w:hAnsi="Times New Roman" w:cs="Times New Roman"/>
+                <w:sz w:val="24"/>
+                <w:szCs w:val="24"/>
+              </w:rPr>
+            </w:pPr>
+            <w:r>
+              <w:rPr>
+                <w:rFonts w:ascii="Times New Roman" w:hAnsi="Times New Roman" w:cs="Times New Roman"/>
+                <w:sz w:val="24"/>
+                <w:szCs w:val="24"/>
+              </w:rPr>
+              <w:t>Chọn “Đăng xuất”</w:t>
+            </w:r>
+          </w:p>
+        </w:tc>
+        <w:tc>
+          <w:tcPr>
+            <w:tcW w:w="1848" w:type="dxa"/>
+          </w:tcPr>
+          <w:p>
+            <w:pPr>
+              <w:spacing w:before="60" w:after="60" w:line="276" w:lineRule="auto"/>
+              <w:rPr>
+                <w:rFonts w:ascii="Times New Roman" w:hAnsi="Times New Roman" w:cs="Times New Roman"/>
+                <w:sz w:val="24"/>
+                <w:szCs w:val="24"/>
+              </w:rPr>
+            </w:pPr>
+            <w:r>
+              <w:rPr>
+                <w:rFonts w:ascii="Times New Roman" w:hAnsi="Times New Roman" w:cs="Times New Roman"/>
+                <w:sz w:val="24"/>
+                <w:szCs w:val="24"/>
+              </w:rPr>
+              <w:t>Nút chức năng “Đăng xuất”</w:t>
+            </w:r>
+          </w:p>
+        </w:tc>
+        <w:tc>
+          <w:tcPr>
+            <w:tcW w:w="4930" w:type="dxa"/>
+          </w:tcPr>
+          <w:p>
+            <w:pPr>
+              <w:spacing w:before="60" w:after="60" w:line="276" w:lineRule="auto"/>
+              <w:rPr>
+                <w:rFonts w:ascii="Times New Roman" w:hAnsi="Times New Roman" w:cs="Times New Roman"/>
+                <w:sz w:val="24"/>
+                <w:szCs w:val="24"/>
+              </w:rPr>
+            </w:pPr>
+            <w:r>
+              <w:rPr>
+                <w:rFonts w:ascii="Times New Roman" w:hAnsi="Times New Roman" w:cs="Times New Roman"/>
+                <w:sz w:val="24"/>
+                <w:szCs w:val="24"/>
+              </w:rPr>
+              <w:t>Người dùng click vào nút “Đăng xuất”</w:t>
+            </w:r>
+          </w:p>
+          <w:p>
+            <w:pPr>
+              <w:spacing w:before="60" w:after="60" w:line="276" w:lineRule="auto"/>
+              <w:rPr>
+                <w:rFonts w:ascii="Times New Roman" w:hAnsi="Times New Roman" w:cs="Times New Roman"/>
+                <w:sz w:val="24"/>
+                <w:szCs w:val="24"/>
+              </w:rPr>
+            </w:pPr>
+            <w:r>
+              <w:rPr>
+                <w:rFonts w:ascii="Times New Roman" w:hAnsi="Times New Roman" w:cs="Times New Roman"/>
+                <w:sz w:val="24"/>
+                <w:szCs w:val="24"/>
+              </w:rPr>
+              <w:t>Web sẽ đăng xuất tài khoản người dùng và chuyển người dùng về trang đăng nhập</w:t>
+            </w:r>
+          </w:p>
+        </w:tc>
+      </w:tr>
+    </w:tbl>
+    <w:p>
+      <w:pPr>
+        <w:pStyle w:val="ListParagraph"/>
+        <w:spacing w:line="360" w:lineRule="auto"/>
+        <w:ind w:left="1440"/>
+        <w:jc w:val="both"/>
+        <w:rPr>
+          <w:rFonts w:ascii="Times New Roman" w:hAnsi="Times New Roman" w:cs="Times New Roman"/>
+          <w:b/>
+          <w:sz w:val="24"/>
+          <w:szCs w:val="24"/>
+        </w:rPr>
+      </w:pPr>
+    </w:p>
     <w:p>
       <w:pPr>
         <w:pStyle w:val="ListParagraph"/>
@@ -11350,7 +13986,18 @@
           <w:sz w:val="24"/>
           <w:szCs w:val="24"/>
         </w:rPr>
-        <w:t>Đặc tả test case</w:t>
+        <w:t xml:space="preserve">Đặc tả test </w:t>
+      </w:r>
+      <w:bookmarkStart w:id="0" w:name="_GoBack"/>
+      <w:bookmarkEnd w:id="0"/>
+      <w:r>
+        <w:rPr>
+          <w:rFonts w:ascii="Times New Roman" w:hAnsi="Times New Roman" w:cs="Times New Roman"/>
+          <w:b/>
+          <w:sz w:val="24"/>
+          <w:szCs w:val="24"/>
+        </w:rPr>
+        <w:t>case</w:t>
       </w:r>
     </w:p>
     <w:sectPr>

</xml_diff>